<commit_message>
[CHANGE] fix the errors from Matts commit and keep the LBD watermark from 2022; updated both latex and word templates
</commit_message>
<xml_diff>
--- a/2024/word/ISMIR2024_lbd.docx
+++ b/2024/word/ISMIR2024_lbd.docx
@@ -71,14 +71,7 @@
           <w:sz w:val="28"/>
           <w:szCs w:val="28"/>
         </w:rPr>
-        <w:t>202</w:t>
-      </w:r>
-      <w:r>
-        <w:rPr>
-          <w:sz w:val="28"/>
-          <w:szCs w:val="28"/>
-        </w:rPr>
-        <w:t>4</w:t>
+        <w:t>2024</w:t>
       </w:r>
       <w:r>
         <w:rPr>
@@ -394,11 +387,175 @@
           <w:type w:val="continuous"/>
           <w:pgSz w:w="11907" w:h="16840" w:code="9"/>
           <w:pgMar w:top="1134" w:right="1077" w:bottom="1418" w:left="1077" w:header="720" w:footer="964" w:gutter="0"/>
-          <w:lnNumType w:countBy="1" w:distance="57" w:restart="continuous"/>
           <w:cols w:space="720"/>
           <w:docGrid w:linePitch="272"/>
         </w:sectPr>
       </w:pPr>
+      <w:r>
+        <w:rPr>
+          <w:noProof/>
+          <w:sz w:val="28"/>
+          <w:szCs w:val="28"/>
+        </w:rPr>
+        <mc:AlternateContent>
+          <mc:Choice Requires="wps">
+            <w:drawing>
+              <wp:anchor distT="0" distB="0" distL="114300" distR="114300" simplePos="0" relativeHeight="251659264" behindDoc="0" locked="0" layoutInCell="1" allowOverlap="1" wp14:anchorId="49A674DD" wp14:editId="322CC608">
+                <wp:simplePos x="0" y="0"/>
+                <wp:positionH relativeFrom="column">
+                  <wp:posOffset>6326505</wp:posOffset>
+                </wp:positionH>
+                <wp:positionV relativeFrom="paragraph">
+                  <wp:posOffset>32385</wp:posOffset>
+                </wp:positionV>
+                <wp:extent cx="469900" cy="6498590"/>
+                <wp:effectExtent l="0" t="0" r="0" b="3810"/>
+                <wp:wrapNone/>
+                <wp:docPr id="5" name="Text Box 5"/>
+                <wp:cNvGraphicFramePr/>
+                <a:graphic xmlns:a="http://schemas.openxmlformats.org/drawingml/2006/main">
+                  <a:graphicData uri="http://schemas.microsoft.com/office/word/2010/wordprocessingShape">
+                    <wps:wsp>
+                      <wps:cNvSpPr txBox="1"/>
+                      <wps:spPr>
+                        <a:xfrm rot="10800000">
+                          <a:off x="0" y="0"/>
+                          <a:ext cx="469900" cy="6498590"/>
+                        </a:xfrm>
+                        <a:prstGeom prst="rect">
+                          <a:avLst/>
+                        </a:prstGeom>
+                        <a:solidFill>
+                          <a:schemeClr val="lt1"/>
+                        </a:solidFill>
+                        <a:ln w="6350">
+                          <a:noFill/>
+                        </a:ln>
+                      </wps:spPr>
+                      <wps:txbx>
+                        <w:txbxContent>
+                          <w:p>
+                            <w:pPr>
+                              <w:jc w:val="center"/>
+                              <w:rPr>
+                                <w:color w:val="808080" w:themeColor="background1" w:themeShade="80"/>
+                                <w:sz w:val="26"/>
+                                <w:szCs w:val="26"/>
+                              </w:rPr>
+                            </w:pPr>
+                            <w:r>
+                              <w:rPr>
+                                <w:color w:val="808080" w:themeColor="background1" w:themeShade="80"/>
+                                <w:sz w:val="26"/>
+                                <w:szCs w:val="26"/>
+                              </w:rPr>
+                              <w:t xml:space="preserve">Late-Breaking / Demo Session Extended Abstract, ISMIR </w:t>
+                            </w:r>
+                            <w:r>
+                              <w:rPr>
+                                <w:color w:val="808080" w:themeColor="background1" w:themeShade="80"/>
+                                <w:sz w:val="26"/>
+                                <w:szCs w:val="26"/>
+                              </w:rPr>
+                              <w:t>2024</w:t>
+                            </w:r>
+                            <w:r>
+                              <w:rPr>
+                                <w:color w:val="808080" w:themeColor="background1" w:themeShade="80"/>
+                                <w:sz w:val="26"/>
+                                <w:szCs w:val="26"/>
+                              </w:rPr>
+                              <w:t xml:space="preserve"> Conference</w:t>
+                            </w:r>
+                          </w:p>
+                          <w:p>
+                            <w:pPr>
+                              <w:rPr>
+                                <w:color w:val="808080" w:themeColor="background1" w:themeShade="80"/>
+                                <w:sz w:val="26"/>
+                                <w:szCs w:val="26"/>
+                              </w:rPr>
+                            </w:pPr>
+                          </w:p>
+                        </w:txbxContent>
+                      </wps:txbx>
+                      <wps:bodyPr rot="0" spcFirstLastPara="0" vertOverflow="overflow" horzOverflow="overflow" vert="eaVert" wrap="square" lIns="91440" tIns="45720" rIns="91440" bIns="45720" numCol="1" spcCol="0" rtlCol="0" fromWordArt="0" anchor="t" anchorCtr="0" forceAA="0" compatLnSpc="1">
+                        <a:prstTxWarp prst="textNoShape">
+                          <a:avLst/>
+                        </a:prstTxWarp>
+                        <a:noAutofit/>
+                      </wps:bodyPr>
+                    </wps:wsp>
+                  </a:graphicData>
+                </a:graphic>
+                <wp14:sizeRelH relativeFrom="margin">
+                  <wp14:pctWidth>0</wp14:pctWidth>
+                </wp14:sizeRelH>
+                <wp14:sizeRelV relativeFrom="margin">
+                  <wp14:pctHeight>0</wp14:pctHeight>
+                </wp14:sizeRelV>
+              </wp:anchor>
+            </w:drawing>
+          </mc:Choice>
+          <mc:Fallback>
+            <w:pict>
+              <v:shapetype w14:anchorId="49A674DD" id="_x0000_t202" coordsize="21600,21600" o:spt="202" path="m,l,21600r21600,l21600,xe">
+                <v:stroke joinstyle="miter"/>
+                <v:path gradientshapeok="t" o:connecttype="rect"/>
+              </v:shapetype>
+              <v:shape id="Text Box 5" o:spid="_x0000_s1026" type="#_x0000_t202" style="position:absolute;left:0;text-align:left;margin-left:498.15pt;margin-top:2.55pt;width:37pt;height:511.7pt;rotation:180;z-index:251659264;visibility:visible;mso-wrap-style:square;mso-width-percent:0;mso-height-percent:0;mso-wrap-distance-left:9pt;mso-wrap-distance-top:0;mso-wrap-distance-right:9pt;mso-wrap-distance-bottom:0;mso-position-horizontal:absolute;mso-position-horizontal-relative:text;mso-position-vertical:absolute;mso-position-vertical-relative:text;mso-width-percent:0;mso-height-percent:0;mso-width-relative:margin;mso-height-relative:margin;v-text-anchor:top" o:gfxdata="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" fillcolor="white [3201]" stroked="f" strokeweight=".5pt">
+                <v:textbox style="layout-flow:vertical-ideographic">
+                  <w:txbxContent>
+                    <w:p>
+                      <w:pPr>
+                        <w:jc w:val="center"/>
+                        <w:rPr>
+                          <w:color w:val="808080" w:themeColor="background1" w:themeShade="80"/>
+                          <w:sz w:val="26"/>
+                          <w:szCs w:val="26"/>
+                        </w:rPr>
+                      </w:pPr>
+                      <w:r>
+                        <w:rPr>
+                          <w:color w:val="808080" w:themeColor="background1" w:themeShade="80"/>
+                          <w:sz w:val="26"/>
+                          <w:szCs w:val="26"/>
+                        </w:rPr>
+                        <w:t xml:space="preserve">Late-Breaking / Demo Session Extended Abstract, ISMIR </w:t>
+                      </w:r>
+                      <w:r>
+                        <w:rPr>
+                          <w:color w:val="808080" w:themeColor="background1" w:themeShade="80"/>
+                          <w:sz w:val="26"/>
+                          <w:szCs w:val="26"/>
+                        </w:rPr>
+                        <w:t>2024</w:t>
+                      </w:r>
+                      <w:r>
+                        <w:rPr>
+                          <w:color w:val="808080" w:themeColor="background1" w:themeShade="80"/>
+                          <w:sz w:val="26"/>
+                          <w:szCs w:val="26"/>
+                        </w:rPr>
+                        <w:t xml:space="preserve"> Conference</w:t>
+                      </w:r>
+                    </w:p>
+                    <w:p>
+                      <w:pPr>
+                        <w:rPr>
+                          <w:color w:val="808080" w:themeColor="background1" w:themeShade="80"/>
+                          <w:sz w:val="26"/>
+                          <w:szCs w:val="26"/>
+                        </w:rPr>
+                      </w:pPr>
+                    </w:p>
+                  </w:txbxContent>
+                </v:textbox>
+              </v:shape>
+            </w:pict>
+          </mc:Fallback>
+        </mc:AlternateContent>
+      </w:r>
     </w:p>
     <w:p>
       <w:pPr>
@@ -425,24 +582,31 @@
         <w:t xml:space="preserve">are submitted as extended abstracts and </w:t>
       </w:r>
       <w:r>
-        <w:t xml:space="preserve">should not be </w:t>
-      </w:r>
-      <w:proofErr w:type="spellStart"/>
-      <w:r>
-        <w:t>anonymised</w:t>
-      </w:r>
-      <w:proofErr w:type="spellEnd"/>
-      <w:r>
-        <w:t>. Please note that extended abstract is not a conference paper. Therefore, it will not be part of the official ISMIR</w:t>
+        <w:rPr>
+          <w:color w:val="FF0000"/>
+        </w:rPr>
+        <w:t>should not be anonymi</w:t>
+      </w:r>
+      <w:r>
+        <w:rPr>
+          <w:color w:val="FF0000"/>
+        </w:rPr>
+        <w:t>z</w:t>
+      </w:r>
+      <w:r>
+        <w:rPr>
+          <w:color w:val="FF0000"/>
+        </w:rPr>
+        <w:t xml:space="preserve">ed. </w:t>
+      </w:r>
+      <w:r>
+        <w:t>Please note that extended abstract is not a conference paper. Therefore, it will not be part of the official ISMIR</w:t>
       </w:r>
       <w:r>
         <w:t xml:space="preserve"> </w:t>
       </w:r>
       <w:r>
-        <w:t>202</w:t>
-      </w:r>
-      <w:r>
-        <w:t>4</w:t>
+        <w:t>2024</w:t>
       </w:r>
       <w:r>
         <w:t xml:space="preserve"> </w:t>
@@ -493,10 +657,7 @@
         <w:t xml:space="preserve">ISMIR </w:t>
       </w:r>
       <w:r>
-        <w:t>202</w:t>
-      </w:r>
-      <w:r>
-        <w:t>4</w:t>
+        <w:t>2024</w:t>
       </w:r>
       <w:r>
         <w:t xml:space="preserve"> Conference</w:t>
@@ -529,79 +690,64 @@
         <w:rPr>
           <w:rFonts w:ascii="Courier New" w:hAnsi="Courier New" w:cs="Courier New"/>
         </w:rPr>
-        <w:t>202</w:t>
+        <w:t>2024</w:t>
       </w:r>
       <w:r>
         <w:rPr>
           <w:rFonts w:ascii="Courier New" w:hAnsi="Courier New" w:cs="Courier New"/>
         </w:rPr>
-        <w:t>4</w:t>
+        <w:t>-</w:t>
       </w:r>
       <w:r>
         <w:rPr>
           <w:rFonts w:ascii="Courier New" w:hAnsi="Courier New" w:cs="Courier New"/>
         </w:rPr>
-        <w:t>-</w:t>
+        <w:t>lbd</w:t>
       </w:r>
       <w:r>
         <w:rPr>
           <w:rFonts w:ascii="Courier New" w:hAnsi="Courier New" w:cs="Courier New"/>
         </w:rPr>
-        <w:t>lbd</w:t>
+        <w:t>@ismir.net</w:t>
+      </w:r>
+      <w:r>
+        <w:t>)</w:t>
+      </w:r>
+      <w:r>
+        <w:t>.</w:t>
+      </w:r>
+      <w:r>
+        <w:rPr>
+          <w:rFonts w:hint="eastAsia"/>
+        </w:rPr>
+        <w:t xml:space="preserve"> </w:t>
+      </w:r>
+      <w:r>
+        <w:t xml:space="preserve">This template can be downloaded from the ISMIR </w:t>
+      </w:r>
+      <w:r>
+        <w:t>2024</w:t>
+      </w:r>
+      <w:r>
+        <w:t xml:space="preserve"> web site</w:t>
+      </w:r>
+      <w:r>
+        <w:t xml:space="preserve"> </w:t>
+      </w:r>
+      <w:r>
+        <w:t>(</w:t>
       </w:r>
       <w:r>
         <w:rPr>
           <w:rFonts w:ascii="Courier New" w:hAnsi="Courier New" w:cs="Courier New"/>
         </w:rPr>
-        <w:t>@ismir.net</w:t>
-      </w:r>
-      <w:r>
-        <w:t>)</w:t>
-      </w:r>
-      <w:r>
-        <w:t>.</w:t>
-      </w:r>
-      <w:r>
-        <w:rPr>
-          <w:rFonts w:hint="eastAsia"/>
-        </w:rPr>
-        <w:t xml:space="preserve"> </w:t>
-      </w:r>
-      <w:r>
-        <w:t xml:space="preserve">This template can be downloaded from the ISMIR </w:t>
-      </w:r>
-      <w:r>
-        <w:t>202</w:t>
-      </w:r>
-      <w:r>
-        <w:t>4</w:t>
-      </w:r>
-      <w:r>
-        <w:t xml:space="preserve"> web site</w:t>
-      </w:r>
-      <w:r>
-        <w:t xml:space="preserve"> </w:t>
-      </w:r>
-      <w:r>
-        <w:t>(</w:t>
+        <w:t>https://ismir</w:t>
       </w:r>
       <w:r>
         <w:rPr>
           <w:rFonts w:ascii="Courier New" w:hAnsi="Courier New" w:cs="Courier New"/>
         </w:rPr>
-        <w:t>https://ismir</w:t>
-      </w:r>
-      <w:r>
-        <w:rPr>
-          <w:rFonts w:ascii="Courier New" w:hAnsi="Courier New" w:cs="Courier New"/>
-        </w:rPr>
-        <w:t>202</w:t>
-      </w:r>
-      <w:r>
-        <w:rPr>
-          <w:rFonts w:ascii="Courier New" w:hAnsi="Courier New" w:cs="Courier New"/>
-        </w:rPr>
-        <w:t>4</w:t>
+        <w:t>2024</w:t>
       </w:r>
       <w:r>
         <w:rPr>
@@ -630,6 +776,7 @@
     <w:p>
       <w:pPr>
         <w:pStyle w:val="BodyTextwithIndent"/>
+        <w:ind w:firstLine="0"/>
       </w:pPr>
       <w:r>
         <w:t>We adopt a “(</w:t>
@@ -638,7 +785,13 @@
         <w:t>2</w:t>
       </w:r>
       <w:r>
-        <w:t xml:space="preserve">+n)-page policy” for </w:t>
+        <w:t>+</w:t>
+      </w:r>
+      <w:r>
+        <w:t>1</w:t>
+      </w:r>
+      <w:r>
+        <w:t xml:space="preserve">)-page policy” for </w:t>
       </w:r>
       <w:r>
         <w:t>Late-Breaking Demo</w:t>
@@ -942,7 +1095,7 @@
                                 <wp:inline distT="0" distB="0" distL="0" distR="0" wp14:anchorId="74CD9BCE" wp14:editId="0EDF135E">
                                   <wp:extent cx="440929" cy="154858"/>
                                   <wp:effectExtent l="19050" t="19050" r="16510" b="17145"/>
-                                  <wp:docPr id="4" name="Picture 4" descr="http://i.creativecommons.org/l/by/3.0/88x31.png"/>
+                                  <wp:docPr id="7" name="Picture 7" descr="http://i.creativecommons.org/l/by/3.0/88x31.png"/>
                                   <wp:cNvGraphicFramePr>
                                     <a:graphicFrameLocks xmlns:a="http://schemas.openxmlformats.org/drawingml/2006/main" noChangeAspect="1"/>
                                   </wp:cNvGraphicFramePr>
@@ -1301,7 +1454,7 @@
                                 <w:szCs w:val="16"/>
                                 <w:lang w:val="en-GB" w:eastAsia="es-ES"/>
                               </w:rPr>
-                              <w:t>or ISMIR 20</w:t>
+                              <w:t xml:space="preserve">or ISMIR </w:t>
                             </w:r>
                             <w:r>
                               <w:rPr>
@@ -1309,15 +1462,7 @@
                                 <w:szCs w:val="16"/>
                                 <w:lang w:val="en-GB" w:eastAsia="es-ES"/>
                               </w:rPr>
-                              <w:t>2</w:t>
-                            </w:r>
-                            <w:r>
-                              <w:rPr>
-                                <w:sz w:val="16"/>
-                                <w:szCs w:val="16"/>
-                                <w:lang w:val="en-GB" w:eastAsia="es-ES"/>
-                              </w:rPr>
-                              <w:t>4</w:t>
+                              <w:t>2024</w:t>
                             </w:r>
                             <w:r>
                               <w:rPr>
@@ -1389,17 +1534,7 @@
                                 <w:szCs w:val="16"/>
                                 <w:lang w:val="en-GB" w:eastAsia="es-ES"/>
                               </w:rPr>
-                              <w:t>5</w:t>
-                            </w:r>
-                            <w:r>
-                              <w:rPr>
-                                <w:i/>
-                                <w:iCs/>
-                                <w:sz w:val="16"/>
-                                <w:szCs w:val="16"/>
-                                <w:lang w:val="en-GB" w:eastAsia="es-ES"/>
-                              </w:rPr>
-                              <w:t>th</w:t>
+                              <w:t>5th</w:t>
                             </w:r>
                             <w:r>
                               <w:rPr>
@@ -1523,23 +1658,7 @@
                                 <w:szCs w:val="16"/>
                                 <w:lang w:val="en-GB" w:eastAsia="es-ES"/>
                               </w:rPr>
-                              <w:t>20</w:t>
-                            </w:r>
-                            <w:r>
-                              <w:rPr>
-                                <w:sz w:val="16"/>
-                                <w:szCs w:val="16"/>
-                                <w:lang w:val="en-GB" w:eastAsia="es-ES"/>
-                              </w:rPr>
-                              <w:t>2</w:t>
-                            </w:r>
-                            <w:r>
-                              <w:rPr>
-                                <w:sz w:val="16"/>
-                                <w:szCs w:val="16"/>
-                                <w:lang w:val="en-GB" w:eastAsia="es-ES"/>
-                              </w:rPr>
-                              <w:t>4</w:t>
+                              <w:t>2024</w:t>
                             </w:r>
                             <w:r>
                               <w:rPr>
@@ -1570,11 +1689,7 @@
           </mc:Choice>
           <mc:Fallback>
             <w:pict>
-              <v:shapetype w14:anchorId="7E51426C" id="_x0000_t202" coordsize="21600,21600" o:spt="202" path="m,l,21600r21600,l21600,xe">
-                <v:stroke joinstyle="miter"/>
-                <v:path gradientshapeok="t" o:connecttype="rect"/>
-              </v:shapetype>
-              <v:shape id="Text Box 82" o:spid="_x0000_s1026" type="#_x0000_t202" style="position:absolute;left:0;text-align:left;margin-left:54pt;margin-top:710pt;width:232.95pt;height:63.85pt;z-index:251657728;visibility:visible;mso-wrap-style:square;mso-width-percent:0;mso-height-percent:0;mso-wrap-distance-left:9pt;mso-wrap-distance-top:0;mso-wrap-distance-right:9pt;mso-wrap-distance-bottom:0;mso-position-horizontal:absolute;mso-position-horizontal-relative:page;mso-position-vertical:absolute;mso-position-vertical-relative:page;mso-width-percent:0;mso-height-percent:0;mso-width-relative:page;mso-height-relative:page;v-text-anchor:top" o:gfxdata="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" o:allowoverlap="f" stroked="f">
+              <v:shape w14:anchorId="7E51426C" id="Text Box 82" o:spid="_x0000_s1027" type="#_x0000_t202" style="position:absolute;left:0;text-align:left;margin-left:54pt;margin-top:710pt;width:232.95pt;height:63.85pt;z-index:251657728;visibility:visible;mso-wrap-style:square;mso-width-percent:0;mso-height-percent:0;mso-wrap-distance-left:9pt;mso-wrap-distance-top:0;mso-wrap-distance-right:9pt;mso-wrap-distance-bottom:0;mso-position-horizontal:absolute;mso-position-horizontal-relative:page;mso-position-vertical:absolute;mso-position-vertical-relative:page;mso-width-percent:0;mso-height-percent:0;mso-width-relative:page;mso-height-relative:page;v-text-anchor:top" o:gfxdata="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" o:allowoverlap="f" stroked="f">
                 <v:textbox inset="0,0,0,0">
                   <w:txbxContent>
                     <w:p>
@@ -1596,7 +1711,7 @@
                           <wp:inline distT="0" distB="0" distL="0" distR="0" wp14:anchorId="74CD9BCE" wp14:editId="0EDF135E">
                             <wp:extent cx="440929" cy="154858"/>
                             <wp:effectExtent l="19050" t="19050" r="16510" b="17145"/>
-                            <wp:docPr id="4" name="Picture 4" descr="http://i.creativecommons.org/l/by/3.0/88x31.png"/>
+                            <wp:docPr id="7" name="Picture 7" descr="http://i.creativecommons.org/l/by/3.0/88x31.png"/>
                             <wp:cNvGraphicFramePr>
                               <a:graphicFrameLocks xmlns:a="http://schemas.openxmlformats.org/drawingml/2006/main" noChangeAspect="1"/>
                             </wp:cNvGraphicFramePr>
@@ -1955,7 +2070,7 @@
                           <w:szCs w:val="16"/>
                           <w:lang w:val="en-GB" w:eastAsia="es-ES"/>
                         </w:rPr>
-                        <w:t>or ISMIR 20</w:t>
+                        <w:t xml:space="preserve">or ISMIR </w:t>
                       </w:r>
                       <w:r>
                         <w:rPr>
@@ -1963,15 +2078,7 @@
                           <w:szCs w:val="16"/>
                           <w:lang w:val="en-GB" w:eastAsia="es-ES"/>
                         </w:rPr>
-                        <w:t>2</w:t>
-                      </w:r>
-                      <w:r>
-                        <w:rPr>
-                          <w:sz w:val="16"/>
-                          <w:szCs w:val="16"/>
-                          <w:lang w:val="en-GB" w:eastAsia="es-ES"/>
-                        </w:rPr>
-                        <w:t>4</w:t>
+                        <w:t>2024</w:t>
                       </w:r>
                       <w:r>
                         <w:rPr>
@@ -2043,17 +2150,7 @@
                           <w:szCs w:val="16"/>
                           <w:lang w:val="en-GB" w:eastAsia="es-ES"/>
                         </w:rPr>
-                        <w:t>5</w:t>
-                      </w:r>
-                      <w:r>
-                        <w:rPr>
-                          <w:i/>
-                          <w:iCs/>
-                          <w:sz w:val="16"/>
-                          <w:szCs w:val="16"/>
-                          <w:lang w:val="en-GB" w:eastAsia="es-ES"/>
-                        </w:rPr>
-                        <w:t>th</w:t>
+                        <w:t>5th</w:t>
                       </w:r>
                       <w:r>
                         <w:rPr>
@@ -2177,23 +2274,7 @@
                           <w:szCs w:val="16"/>
                           <w:lang w:val="en-GB" w:eastAsia="es-ES"/>
                         </w:rPr>
-                        <w:t>20</w:t>
-                      </w:r>
-                      <w:r>
-                        <w:rPr>
-                          <w:sz w:val="16"/>
-                          <w:szCs w:val="16"/>
-                          <w:lang w:val="en-GB" w:eastAsia="es-ES"/>
-                        </w:rPr>
-                        <w:t>2</w:t>
-                      </w:r>
-                      <w:r>
-                        <w:rPr>
-                          <w:sz w:val="16"/>
-                          <w:szCs w:val="16"/>
-                          <w:lang w:val="en-GB" w:eastAsia="es-ES"/>
-                        </w:rPr>
-                        <w:t>4</w:t>
+                        <w:t>2024</w:t>
                       </w:r>
                       <w:r>
                         <w:rPr>
@@ -2221,20 +2302,39 @@
         <w:rPr>
           <w:rStyle w:val="BodyTextChar"/>
         </w:rPr>
-        <w:t xml:space="preserve">he title is 14pt Times, bold, caps, upper case, centered. </w:t>
+        <w:t>he title is 14pt Times, bold, caps, upper case, centered.</w:t>
       </w:r>
       <w:r>
         <w:rPr>
           <w:rStyle w:val="BodyTextChar"/>
           <w:color w:val="FF0000"/>
         </w:rPr>
-        <w:t xml:space="preserve">Authors’ names are omitted when submitting for double-blind reviewing. </w:t>
+        <w:t xml:space="preserve"> </w:t>
       </w:r>
       <w:r>
         <w:rPr>
           <w:rStyle w:val="BodyTextChar"/>
-        </w:rPr>
-        <w:t>The following is for making a camera-ready version. Authors’ names are centered. The lead author’s name is to be listed first (left-most), and the co-authors’ names after. If the addresses for all authors are the same, include the address only once, centered. If the authors have different addresses, put the addresses, evenly spaced, under each authors’ name.</w:t>
+          <w:color w:val="FF0000"/>
+        </w:rPr>
+        <w:t>N</w:t>
+      </w:r>
+      <w:r>
+        <w:rPr>
+          <w:color w:val="FF0000"/>
+        </w:rPr>
+        <w:t>ote that LBD screening process is single-blind, and the authors' names should not be anonymized.</w:t>
+      </w:r>
+      <w:r>
+        <w:rPr>
+          <w:color w:val="FF0000"/>
+        </w:rPr>
+        <w:t xml:space="preserve"> </w:t>
+      </w:r>
+      <w:r>
+        <w:rPr>
+          <w:rStyle w:val="BodyTextChar"/>
+        </w:rPr>
+        <w:t>Authors’ names are centered. The lead author’s name is to be listed first (left-most), and the co-authors’ names after. If the addresses for all authors are the same, include the address only once, centered. If the authors have different addresses, put the addresses, evenly spaced, under each authors’ name.</w:t>
       </w:r>
     </w:p>
     <w:p>
@@ -2248,6 +2348,9 @@
     <w:p>
       <w:pPr>
         <w:pStyle w:val="BodyText"/>
+        <w:rPr>
+          <w:color w:val="FF0000"/>
+        </w:rPr>
       </w:pPr>
       <w:r>
         <w:t>Please include the copyright notice exactly as it appears here in the lower left-hand corner of the page. It is set in 8pt Times.</w:t>
@@ -2259,64 +2362,101 @@
         <w:rPr>
           <w:color w:val="FF0000"/>
         </w:rPr>
-        <w:t>After your paper is accepted, y</w:t>
-      </w:r>
+        <w:t xml:space="preserve">After your extended abstract is accepted, </w:t>
+      </w:r>
+      <w:proofErr w:type="gramStart"/>
       <w:r>
         <w:rPr>
           <w:color w:val="FF0000"/>
         </w:rPr>
-        <w:t>ou will need to insert the appropriate author names and paper title in the copyright notice</w:t>
-      </w:r>
-      <w:r>
-        <w:rPr>
-          <w:color w:val="FF0000"/>
-        </w:rPr>
-        <w:t xml:space="preserve"> when submitting the camera-ready version</w:t>
-      </w:r>
-      <w:r>
-        <w:rPr>
-          <w:color w:val="FF0000"/>
-        </w:rPr>
-        <w:t xml:space="preserve">. </w:t>
-      </w:r>
-      <w:r>
-        <w:t>For L</w:t>
-      </w:r>
-      <w:r>
-        <w:t>a</w:t>
-      </w:r>
-      <w:r>
-        <w:t>T</w:t>
-      </w:r>
-      <w:r>
-        <w:t>e</w:t>
-      </w:r>
-      <w:r>
-        <w:t xml:space="preserve">X users, this will be handled by the template automatically. For Word users, this </w:t>
-      </w:r>
-      <w:proofErr w:type="gramStart"/>
-      <w:r>
-        <w:t>has to</w:t>
+        <w:t>you</w:t>
       </w:r>
       <w:proofErr w:type="gramEnd"/>
-      <w:r>
-        <w:t xml:space="preserve"> be done manually.</w:t>
-      </w:r>
     </w:p>
     <w:p>
       <w:pPr>
-        <w:pStyle w:val="Second-LevelHeadings"/>
-      </w:pPr>
-      <w:r>
-        <w:t>Page Numbering, Headers and Footers</w:t>
-      </w:r>
+        <w:pStyle w:val="BodyText"/>
+        <w:rPr>
+          <w:color w:val="FF0000"/>
+        </w:rPr>
+      </w:pPr>
+      <w:r>
+        <w:rPr>
+          <w:color w:val="FF0000"/>
+        </w:rPr>
+        <w:t xml:space="preserve">will need to insert the appropriate author names and </w:t>
+      </w:r>
+      <w:proofErr w:type="gramStart"/>
+      <w:r>
+        <w:rPr>
+          <w:color w:val="FF0000"/>
+        </w:rPr>
+        <w:t>paper</w:t>
+      </w:r>
+      <w:proofErr w:type="gramEnd"/>
     </w:p>
     <w:p>
       <w:pPr>
         <w:pStyle w:val="BodyText"/>
       </w:pPr>
       <w:r>
-        <w:t>Do not include headers, footers or page numbers in your submission. These will be added when the publications are assembled.</w:t>
+        <w:rPr>
+          <w:color w:val="FF0000"/>
+        </w:rPr>
+        <w:t>title in the copyright notice when submitting the camera</w:t>
+      </w:r>
+      <w:r>
+        <w:rPr>
+          <w:color w:val="FF0000"/>
+        </w:rPr>
+        <w:t>-</w:t>
+      </w:r>
+      <w:r>
+        <w:rPr>
+          <w:color w:val="FF0000"/>
+        </w:rPr>
+        <w:t>ready</w:t>
+      </w:r>
+      <w:r>
+        <w:rPr>
+          <w:color w:val="FF0000"/>
+        </w:rPr>
+        <w:t xml:space="preserve"> </w:t>
+      </w:r>
+      <w:r>
+        <w:rPr>
+          <w:color w:val="FF0000"/>
+        </w:rPr>
+        <w:t>version.</w:t>
+      </w:r>
+      <w:r>
+        <w:rPr>
+          <w:color w:val="FF0000"/>
+        </w:rPr>
+        <w:t xml:space="preserve"> </w:t>
+      </w:r>
+      <w:r>
+        <w:t>For L</w:t>
+      </w:r>
+      <w:r>
+        <w:t>a</w:t>
+      </w:r>
+      <w:r>
+        <w:t>T</w:t>
+      </w:r>
+      <w:r>
+        <w:t>e</w:t>
+      </w:r>
+      <w:r>
+        <w:t xml:space="preserve">X users, this will be handled by the template automatically. For Word users, this </w:t>
+      </w:r>
+      <w:proofErr w:type="gramStart"/>
+      <w:r>
+        <w:t>has to</w:t>
+      </w:r>
+      <w:proofErr w:type="gramEnd"/>
+      <w:r>
+        <w:t xml:space="preserve"> be done manually.</w:t>
       </w:r>
     </w:p>
     <w:p>
@@ -2324,7 +2464,7 @@
         <w:pStyle w:val="Second-LevelHeadings"/>
       </w:pPr>
       <w:r>
-        <w:t>Line Numbers</w:t>
+        <w:t>Page Numbering, Headers and Footers</w:t>
       </w:r>
     </w:p>
     <w:p>
@@ -2332,372 +2472,147 @@
         <w:pStyle w:val="BodyText"/>
       </w:pPr>
       <w:r>
-        <w:t xml:space="preserve">Line numbers should be included in your originally submitted manuscript, for reference during reviewing. </w:t>
-      </w:r>
-      <w:r>
-        <w:rPr>
-          <w:color w:val="FF0000"/>
-        </w:rPr>
-        <w:t>However, after you</w:t>
-      </w:r>
-      <w:r>
-        <w:rPr>
-          <w:color w:val="FF0000"/>
-        </w:rPr>
-        <w:t>r</w:t>
-      </w:r>
-      <w:r>
-        <w:rPr>
-          <w:color w:val="FF0000"/>
-        </w:rPr>
-        <w:t xml:space="preserve"> paper is accepted, you must remove all line numbers from the final camera-ready version.</w:t>
-      </w:r>
-      <w:r>
-        <w:t xml:space="preserve"> This can be done in LaTeX by commenting out the command </w:t>
-      </w:r>
-      <w:r>
-        <w:rPr>
-          <w:rFonts w:ascii="Courier New" w:hAnsi="Courier New" w:cs="Courier New"/>
-        </w:rPr>
-        <w:t>\</w:t>
-      </w:r>
-      <w:proofErr w:type="spellStart"/>
-      <w:r>
-        <w:rPr>
-          <w:rFonts w:ascii="Courier New" w:hAnsi="Courier New" w:cs="Courier New"/>
-        </w:rPr>
-        <w:t>linenumber</w:t>
-      </w:r>
-      <w:r>
-        <w:rPr>
-          <w:rFonts w:ascii="Courier New" w:hAnsi="Courier New" w:cs="Courier New"/>
-        </w:rPr>
-        <w:t>s</w:t>
-      </w:r>
-      <w:proofErr w:type="spellEnd"/>
-      <w:r>
-        <w:t xml:space="preserve"> on Line 2</w:t>
-      </w:r>
-      <w:r>
-        <w:t>2</w:t>
-      </w:r>
-      <w:r>
-        <w:t>.</w:t>
-      </w:r>
-      <w:r>
-        <w:t xml:space="preserve"> This can be done in Microsoft Word by selecting Layout &gt; Line Numbers &gt; None.</w:t>
-      </w:r>
-      <w:r>
-        <w:t xml:space="preserve"> </w:t>
+        <w:t>Do not include headers, footers or page numbers in your submission. These will be added when the publications are assembled.</w:t>
       </w:r>
     </w:p>
     <w:p>
       <w:pPr>
-        <w:pStyle w:val="First-LevelHeadings"/>
-      </w:pPr>
-      <w:r>
-        <w:t>First level headings</w:t>
+        <w:pStyle w:val="Second-LevelHeadings"/>
+      </w:pPr>
+      <w:r>
+        <w:t>Line Numbers</w:t>
       </w:r>
     </w:p>
     <w:p>
       <w:pPr>
-        <w:pStyle w:val="BodyText"/>
-      </w:pPr>
-      <w:r>
-        <w:t>First level headings are in Times 10pt bold, centered with 1 line of space</w:t>
-      </w:r>
-      <w:r>
-        <w:t xml:space="preserve"> (12pt)</w:t>
-      </w:r>
-      <w:r>
-        <w:t xml:space="preserve"> above the section head, and 1/2 space </w:t>
-      </w:r>
-      <w:r>
-        <w:lastRenderedPageBreak/>
-        <w:t xml:space="preserve">(6pt) </w:t>
-      </w:r>
-      <w:r>
-        <w:t>below it. For a section header immediately followed by a subsection header, the space should be merged.</w:t>
+        <w:pStyle w:val="BodyTextwithIndent"/>
+        <w:ind w:firstLine="0"/>
+      </w:pPr>
+      <w:r>
+        <w:t>Line numbers should be included in your originally submitted</w:t>
+      </w:r>
+      <w:r>
+        <w:t xml:space="preserve"> </w:t>
+      </w:r>
+      <w:r>
+        <w:t xml:space="preserve">manuscript, for reference during screening. </w:t>
+      </w:r>
+      <w:r>
+        <w:rPr>
+          <w:color w:val="FF0000"/>
+        </w:rPr>
+        <w:t>However,</w:t>
+      </w:r>
+      <w:r>
+        <w:rPr>
+          <w:color w:val="FF0000"/>
+        </w:rPr>
+        <w:t xml:space="preserve"> </w:t>
+      </w:r>
+      <w:r>
+        <w:rPr>
+          <w:color w:val="FF0000"/>
+        </w:rPr>
+        <w:t>after your extended abstract is accepted, you must</w:t>
+      </w:r>
+      <w:r>
+        <w:rPr>
+          <w:color w:val="FF0000"/>
+        </w:rPr>
+        <w:t xml:space="preserve"> </w:t>
+      </w:r>
+      <w:r>
+        <w:rPr>
+          <w:color w:val="FF0000"/>
+        </w:rPr>
+        <w:t>remove all line numbers from the final camera-ready version.</w:t>
+      </w:r>
+      <w:r>
+        <w:rPr>
+          <w:color w:val="FF0000"/>
+        </w:rPr>
+        <w:t xml:space="preserve"> </w:t>
+      </w:r>
+      <w:r>
+        <w:t xml:space="preserve">This can be done in </w:t>
+      </w:r>
+      <w:r>
+        <w:t>L</w:t>
+      </w:r>
+      <w:r>
+        <w:t>a</w:t>
+      </w:r>
+      <w:r>
+        <w:t>T</w:t>
+      </w:r>
+      <w:r>
+        <w:t>e</w:t>
+      </w:r>
+      <w:r>
+        <w:t xml:space="preserve">X </w:t>
+      </w:r>
+      <w:r>
+        <w:t>by commenting out the</w:t>
       </w:r>
     </w:p>
     <w:p>
       <w:pPr>
-        <w:pStyle w:val="Second-LevelHeadings"/>
-      </w:pPr>
-      <w:r>
-        <w:t>Second Level Headings</w:t>
+        <w:pStyle w:val="BodyTextwithIndent"/>
+        <w:ind w:firstLine="0"/>
+      </w:pPr>
+      <w:r>
+        <w:t xml:space="preserve">command </w:t>
+      </w:r>
+      <w:r>
+        <w:rPr>
+          <w:rFonts w:ascii="Courier New" w:hAnsi="Courier New" w:cs="Courier New"/>
+        </w:rPr>
+        <w:t>\</w:t>
+      </w:r>
+      <w:proofErr w:type="spellStart"/>
+      <w:r>
+        <w:rPr>
+          <w:rFonts w:ascii="Courier New" w:hAnsi="Courier New" w:cs="Courier New"/>
+        </w:rPr>
+        <w:t>linenumbers</w:t>
+      </w:r>
+      <w:proofErr w:type="spellEnd"/>
+      <w:r>
+        <w:rPr>
+          <w:rFonts w:ascii="Courier New" w:hAnsi="Courier New" w:cs="Courier New"/>
+        </w:rPr>
+        <w:t xml:space="preserve"> </w:t>
+      </w:r>
+      <w:r>
+        <w:t>on Line 22. This can be done</w:t>
+      </w:r>
+      <w:r>
+        <w:t xml:space="preserve"> </w:t>
+      </w:r>
+      <w:r>
+        <w:t>in Microsoft Word by selecting Layout &gt; Line Numbers &gt;</w:t>
       </w:r>
     </w:p>
     <w:p>
       <w:pPr>
-        <w:pStyle w:val="BodyText"/>
-      </w:pPr>
-      <w:r>
-        <w:t xml:space="preserve">Second level headings are in Times 10pt bold, flush left, with 1 line of space </w:t>
-      </w:r>
-      <w:r>
-        <w:t xml:space="preserve">(12pt) </w:t>
-      </w:r>
-      <w:r>
-        <w:t>above the section head, and 1/2 space</w:t>
-      </w:r>
-      <w:r>
-        <w:t xml:space="preserve"> (6pt)</w:t>
-      </w:r>
-      <w:r>
-        <w:t xml:space="preserve"> below it. The first letter of each significant word is capitalized.</w:t>
+        <w:pStyle w:val="BodyTextwithIndent"/>
+        <w:ind w:firstLine="0"/>
+      </w:pPr>
+      <w:r>
+        <w:t>None.</w:t>
       </w:r>
     </w:p>
     <w:p>
       <w:pPr>
-        <w:pStyle w:val="Third-LevelHeadinds"/>
-      </w:pPr>
-      <w:r>
-        <w:t>Third Level Headings</w:t>
-      </w:r>
+        <w:pStyle w:val="BodyTextwithIndent"/>
+        <w:ind w:firstLine="0"/>
+      </w:pPr>
     </w:p>
     <w:p>
       <w:pPr>
-        <w:pStyle w:val="BodyText"/>
-      </w:pPr>
-      <w:r>
-        <w:t>Third level headings are in Times 10pt italic, flush left, with 1/2 line of space</w:t>
-      </w:r>
-      <w:r>
-        <w:t xml:space="preserve"> (6pt)</w:t>
-      </w:r>
-      <w:r>
-        <w:t xml:space="preserve"> above the section head, and 1/2 space </w:t>
-      </w:r>
-      <w:r>
-        <w:t xml:space="preserve">(6pt) </w:t>
-      </w:r>
-      <w:r>
-        <w:t>below it. The first letter of each significant word is capitalized.</w:t>
-      </w:r>
-    </w:p>
-    <w:p>
-      <w:pPr>
         <w:pStyle w:val="BodyTextwithIndent"/>
-      </w:pPr>
-      <w:r>
-        <w:t>Using more than three levels of headings is highly discouraged.</w:t>
-      </w:r>
-    </w:p>
-    <w:p>
-      <w:pPr>
-        <w:pStyle w:val="First-LevelHeadings"/>
-      </w:pPr>
-      <w:r>
-        <w:t>Footnotes and Figures</w:t>
-      </w:r>
-    </w:p>
-    <w:p>
-      <w:pPr>
-        <w:pStyle w:val="Second-LevelHeadings"/>
-      </w:pPr>
-      <w:r>
-        <w:t>Footnotes</w:t>
-      </w:r>
-    </w:p>
-    <w:p>
-      <w:pPr>
-        <w:pStyle w:val="BodyText"/>
-      </w:pPr>
-      <w:r>
-        <w:t>Indicate footnotes with a number in the text.</w:t>
-      </w:r>
-      <w:r>
-        <w:rPr>
-          <w:rStyle w:val="FootnoteReference"/>
-        </w:rPr>
-        <w:footnoteReference w:id="1"/>
-      </w:r>
-      <w:r>
-        <w:t xml:space="preserve"> Use </w:t>
-      </w:r>
-      <w:r>
-        <w:rPr>
-          <w:rFonts w:hint="eastAsia"/>
-          <w:lang w:eastAsia="ja-JP"/>
-        </w:rPr>
-        <w:t>8</w:t>
-      </w:r>
-      <w:r>
-        <w:t>pt type for footnotes. Place the footnotes at the bottom of the page on which they appear. Precede the footnote with a 0.5pt horizontal rule.</w:t>
-      </w:r>
-    </w:p>
-    <w:p>
-      <w:pPr>
-        <w:pStyle w:val="Second-LevelHeadings"/>
-      </w:pPr>
-      <w:r>
-        <w:t>Figures, Tables, and Captions</w:t>
-      </w:r>
-    </w:p>
-    <w:p>
-      <w:pPr>
-        <w:pStyle w:val="BodyText"/>
-      </w:pPr>
-      <w:r>
-        <w:t xml:space="preserve">All </w:t>
-      </w:r>
-      <w:proofErr w:type="gramStart"/>
-      <w:r>
-        <w:t>artwork</w:t>
-      </w:r>
-      <w:proofErr w:type="gramEnd"/>
-      <w:r>
-        <w:t xml:space="preserve"> must be centered, neat, clean, and legible. All lines should be very dark for purposes of reproduction and </w:t>
-      </w:r>
-      <w:proofErr w:type="gramStart"/>
-      <w:r>
-        <w:t>art work</w:t>
-      </w:r>
-      <w:proofErr w:type="gramEnd"/>
-      <w:r>
-        <w:t xml:space="preserve"> should not be hand-drawn. The proceedings are not in color, and therefore all figures must make sense in black-and-white form. Figure and table numbers and captions always appear below the figure. Leave 1 line space between the figure or table and the caption. Each figure or table is numbered consecutively. Captions should be Times 10pt. Place tables/figures in text as close to the reference as possible. References to tables and figures should be capitalized, for example: see Figure 1 and Table 1. Figures and tables may extend across both columns to a maximum width of</w:t>
-      </w:r>
-      <w:r>
-        <w:rPr>
-          <w:rFonts w:hint="eastAsia"/>
-        </w:rPr>
-        <w:t xml:space="preserve"> </w:t>
-      </w:r>
-      <w:r>
-        <w:t>17.</w:t>
-      </w:r>
-      <w:r>
-        <w:rPr>
-          <w:rFonts w:hint="eastAsia"/>
-        </w:rPr>
-        <w:t>2</w:t>
-      </w:r>
-      <w:r>
-        <w:t>cm.</w:t>
-      </w:r>
-    </w:p>
-    <w:p>
-      <w:pPr>
-        <w:pStyle w:val="BodyTextwithIndent"/>
-      </w:pPr>
-    </w:p>
-    <w:p>
-      <w:r>
-        <w:rPr>
-          <w:noProof/>
-        </w:rPr>
-        <w:drawing>
-          <wp:inline distT="0" distB="0" distL="0" distR="0" wp14:anchorId="161BA36C" wp14:editId="3D592B3E">
-            <wp:extent cx="2705100" cy="1910715"/>
-            <wp:effectExtent l="19050" t="19050" r="19050" b="13335"/>
-            <wp:docPr id="1" name="Picture 1" descr="figure"/>
-            <wp:cNvGraphicFramePr>
-              <a:graphicFrameLocks xmlns:a="http://schemas.openxmlformats.org/drawingml/2006/main" noChangeAspect="1"/>
-            </wp:cNvGraphicFramePr>
-            <a:graphic xmlns:a="http://schemas.openxmlformats.org/drawingml/2006/main">
-              <a:graphicData uri="http://schemas.openxmlformats.org/drawingml/2006/picture">
-                <pic:pic xmlns:pic="http://schemas.openxmlformats.org/drawingml/2006/picture">
-                  <pic:nvPicPr>
-                    <pic:cNvPr id="0" name="Picture 1" descr="figure"/>
-                    <pic:cNvPicPr>
-                      <a:picLocks noChangeAspect="1" noChangeArrowheads="1"/>
-                    </pic:cNvPicPr>
-                  </pic:nvPicPr>
-                  <pic:blipFill>
-                    <a:blip r:embed="rId11">
-                      <a:extLst>
-                        <a:ext uri="{28A0092B-C50C-407E-A947-70E740481C1C}">
-                          <a14:useLocalDpi xmlns:a14="http://schemas.microsoft.com/office/drawing/2010/main" val="0"/>
-                        </a:ext>
-                      </a:extLst>
-                    </a:blip>
-                    <a:srcRect/>
-                    <a:stretch>
-                      <a:fillRect/>
-                    </a:stretch>
-                  </pic:blipFill>
-                  <pic:spPr bwMode="auto">
-                    <a:xfrm>
-                      <a:off x="0" y="0"/>
-                      <a:ext cx="2705100" cy="1910715"/>
-                    </a:xfrm>
-                    <a:prstGeom prst="rect">
-                      <a:avLst/>
-                    </a:prstGeom>
-                    <a:noFill/>
-                    <a:ln w="3175" cmpd="sng">
-                      <a:solidFill>
-                        <a:srgbClr val="000000"/>
-                      </a:solidFill>
-                      <a:miter lim="800000"/>
-                      <a:headEnd/>
-                      <a:tailEnd/>
-                    </a:ln>
-                    <a:effectLst/>
-                  </pic:spPr>
-                </pic:pic>
-              </a:graphicData>
-            </a:graphic>
-          </wp:inline>
-        </w:drawing>
-      </w:r>
-    </w:p>
-    <w:p>
-      <w:pPr>
-        <w:pStyle w:val="Caption"/>
-      </w:pPr>
-      <w:r>
-        <w:rPr>
-          <w:b/>
-        </w:rPr>
-        <w:t xml:space="preserve">Figure </w:t>
-      </w:r>
-      <w:r>
-        <w:rPr>
-          <w:b/>
-        </w:rPr>
-        <w:fldChar w:fldCharType="begin"/>
-      </w:r>
-      <w:r>
-        <w:rPr>
-          <w:b/>
-        </w:rPr>
-        <w:instrText xml:space="preserve"> SEQ Ilustración \* ARABIC </w:instrText>
-      </w:r>
-      <w:r>
-        <w:rPr>
-          <w:b/>
-        </w:rPr>
-        <w:fldChar w:fldCharType="separate"/>
-      </w:r>
-      <w:r>
-        <w:rPr>
-          <w:b/>
-        </w:rPr>
-        <w:t>1</w:t>
-      </w:r>
-      <w:r>
-        <w:rPr>
-          <w:b/>
-        </w:rPr>
-        <w:fldChar w:fldCharType="end"/>
-      </w:r>
-      <w:r>
-        <w:rPr>
-          <w:b/>
-        </w:rPr>
-        <w:t>.</w:t>
-      </w:r>
-      <w:r>
-        <w:t xml:space="preserve"> Figure captions should be placed below the figure</w:t>
-      </w:r>
-      <w:r>
-        <w:rPr>
-          <w:rFonts w:hint="eastAsia"/>
-        </w:rPr>
-        <w:t>.</w:t>
-      </w:r>
+        <w:ind w:firstLine="0"/>
+      </w:pPr>
     </w:p>
     <w:p/>
     <w:tbl>
@@ -2730,6 +2645,7 @@
           </w:tcPr>
           <w:p>
             <w:r>
+              <w:lastRenderedPageBreak/>
               <w:t>String value</w:t>
             </w:r>
           </w:p>
@@ -2782,13 +2698,7 @@
               <w:rPr>
                 <w:lang w:eastAsia="ja-JP"/>
               </w:rPr>
-              <w:t>202</w:t>
-            </w:r>
-            <w:r>
-              <w:rPr>
-                <w:lang w:eastAsia="ja-JP"/>
-              </w:rPr>
-              <w:t>4</w:t>
+              <w:t>2024</w:t>
             </w:r>
           </w:p>
         </w:tc>
@@ -2855,7 +2765,7 @@
         <w:pStyle w:val="First-LevelHeadings"/>
       </w:pPr>
       <w:r>
-        <w:t>Equations</w:t>
+        <w:t>First level headings</w:t>
       </w:r>
     </w:p>
     <w:p>
@@ -2863,25 +2773,216 @@
         <w:pStyle w:val="BodyText"/>
       </w:pPr>
       <w:r>
-        <w:t>Equations should be placed on separate lines and numbered. The number should be on the right side, in parentheses</w:t>
-      </w:r>
-      <w:r>
-        <w:t xml:space="preserve">, as in </w:t>
-      </w:r>
-      <w:proofErr w:type="spellStart"/>
-      <w:r>
-        <w:t>Eqn</w:t>
-      </w:r>
-      <w:proofErr w:type="spellEnd"/>
-      <w:r>
-        <w:t xml:space="preserve"> (1)</w:t>
-      </w:r>
-      <w:r>
-        <w:t>.</w:t>
+        <w:t>First level headings are in Times 10pt bold, centered with 1 line of space</w:t>
+      </w:r>
+      <w:r>
+        <w:t xml:space="preserve"> (12pt)</w:t>
+      </w:r>
+      <w:r>
+        <w:t xml:space="preserve"> above the section head, and 1/2 space </w:t>
+      </w:r>
+      <w:r>
+        <w:t xml:space="preserve">(6pt) </w:t>
+      </w:r>
+      <w:r>
+        <w:t>below it. For a section header immediately followed by a subsection header, the space should be merged.</w:t>
       </w:r>
     </w:p>
     <w:p>
       <w:pPr>
+        <w:pStyle w:val="Second-LevelHeadings"/>
+      </w:pPr>
+      <w:r>
+        <w:t>Second Level Headings</w:t>
+      </w:r>
+    </w:p>
+    <w:p>
+      <w:pPr>
+        <w:pStyle w:val="BodyText"/>
+      </w:pPr>
+      <w:r>
+        <w:t xml:space="preserve">Second level headings are in Times 10pt bold, flush left, with 1 line of space </w:t>
+      </w:r>
+      <w:r>
+        <w:t xml:space="preserve">(12pt) </w:t>
+      </w:r>
+      <w:r>
+        <w:t>above the section head, and 1/2 space</w:t>
+      </w:r>
+      <w:r>
+        <w:t xml:space="preserve"> (6pt)</w:t>
+      </w:r>
+      <w:r>
+        <w:t xml:space="preserve"> below it. The first letter of each significant word is capitalized.</w:t>
+      </w:r>
+    </w:p>
+    <w:p>
+      <w:pPr>
+        <w:pStyle w:val="Third-LevelHeadinds"/>
+      </w:pPr>
+      <w:r>
+        <w:t xml:space="preserve">Third </w:t>
+      </w:r>
+      <w:r>
+        <w:t xml:space="preserve">and Further </w:t>
+      </w:r>
+      <w:r>
+        <w:t>Level Headings</w:t>
+      </w:r>
+    </w:p>
+    <w:p>
+      <w:pPr>
+        <w:pStyle w:val="BodyText"/>
+      </w:pPr>
+      <w:r>
+        <w:t>Third level headings are in Times 10pt italic, flush left, with 1/2 line of space</w:t>
+      </w:r>
+      <w:r>
+        <w:t xml:space="preserve"> (6pt)</w:t>
+      </w:r>
+      <w:r>
+        <w:t xml:space="preserve"> above the section head, and 1/2 space </w:t>
+      </w:r>
+      <w:r>
+        <w:t xml:space="preserve">(6pt) </w:t>
+      </w:r>
+      <w:r>
+        <w:t>below it. The first letter of each significant word is capitalized.</w:t>
+      </w:r>
+    </w:p>
+    <w:p>
+      <w:pPr>
+        <w:pStyle w:val="BodyTextwithIndent"/>
+      </w:pPr>
+      <w:r>
+        <w:t>Using more than three levels of headings is highly discouraged.</w:t>
+      </w:r>
+    </w:p>
+    <w:p>
+      <w:pPr>
+        <w:pStyle w:val="First-LevelHeadings"/>
+      </w:pPr>
+      <w:r>
+        <w:t>Footnotes and Figures</w:t>
+      </w:r>
+    </w:p>
+    <w:p>
+      <w:pPr>
+        <w:pStyle w:val="Second-LevelHeadings"/>
+      </w:pPr>
+      <w:r>
+        <w:t>Footnotes</w:t>
+      </w:r>
+    </w:p>
+    <w:p>
+      <w:pPr>
+        <w:pStyle w:val="BodyText"/>
+      </w:pPr>
+      <w:r>
+        <w:t>Indicate footnotes with a number in the text.</w:t>
+      </w:r>
+      <w:r>
+        <w:rPr>
+          <w:rStyle w:val="FootnoteReference"/>
+        </w:rPr>
+        <w:footnoteReference w:id="1"/>
+      </w:r>
+      <w:r>
+        <w:t xml:space="preserve"> Use </w:t>
+      </w:r>
+      <w:r>
+        <w:rPr>
+          <w:rFonts w:hint="eastAsia"/>
+          <w:lang w:eastAsia="ja-JP"/>
+        </w:rPr>
+        <w:t>8</w:t>
+      </w:r>
+      <w:r>
+        <w:t>pt type for footnotes. Place the footnotes at the bottom of the page on which they appear. Precede the footnote with a 0.5pt horizontal rule.</w:t>
+      </w:r>
+    </w:p>
+    <w:p>
+      <w:pPr>
+        <w:pStyle w:val="Second-LevelHeadings"/>
+      </w:pPr>
+      <w:r>
+        <w:t>Figures, Tables, and Captions</w:t>
+      </w:r>
+    </w:p>
+    <w:p>
+      <w:pPr>
+        <w:pStyle w:val="BodyText"/>
+      </w:pPr>
+      <w:r>
+        <w:t xml:space="preserve">All </w:t>
+      </w:r>
+      <w:proofErr w:type="gramStart"/>
+      <w:r>
+        <w:t>artwork</w:t>
+      </w:r>
+      <w:proofErr w:type="gramEnd"/>
+      <w:r>
+        <w:t xml:space="preserve"> must be centered, neat, clean, and legible. All lines should be very dark for purposes of reproduction and </w:t>
+      </w:r>
+      <w:proofErr w:type="gramStart"/>
+      <w:r>
+        <w:t>art work</w:t>
+      </w:r>
+      <w:proofErr w:type="gramEnd"/>
+      <w:r>
+        <w:t xml:space="preserve"> should not be hand-drawn. The proceedings are not in color, and therefore all figures must make sense in black-and-white form. Figure and table numbers and captions always appear below the figure. Leave 1 line space between the figure or table and the caption. Each figure or table is numbered consecutively. Captions should be Times 10pt. Place tables/figures in text as close to the reference as possible. References to tables and figures should be capitalized, for example: see Figure 1 and Table 1. Figures and tables may extend across both columns to a maximum width of</w:t>
+      </w:r>
+      <w:r>
+        <w:rPr>
+          <w:rFonts w:hint="eastAsia"/>
+        </w:rPr>
+        <w:t xml:space="preserve"> </w:t>
+      </w:r>
+      <w:r>
+        <w:t>17.</w:t>
+      </w:r>
+      <w:r>
+        <w:rPr>
+          <w:rFonts w:hint="eastAsia"/>
+        </w:rPr>
+        <w:t>2</w:t>
+      </w:r>
+      <w:r>
+        <w:t>cm.</w:t>
+      </w:r>
+    </w:p>
+    <w:p>
+      <w:pPr>
+        <w:pStyle w:val="First-LevelHeadings"/>
+      </w:pPr>
+      <w:r>
+        <w:t>Equations</w:t>
+      </w:r>
+    </w:p>
+    <w:p>
+      <w:pPr>
+        <w:pStyle w:val="BodyText"/>
+      </w:pPr>
+      <w:r>
+        <w:t>Equations should be placed on separate lines and numbered. The number should be on the right side, in parentheses</w:t>
+      </w:r>
+      <w:r>
+        <w:t xml:space="preserve">, as in </w:t>
+      </w:r>
+      <w:proofErr w:type="spellStart"/>
+      <w:r>
+        <w:t>Eqn</w:t>
+      </w:r>
+      <w:proofErr w:type="spellEnd"/>
+      <w:r>
+        <w:t xml:space="preserve"> (1)</w:t>
+      </w:r>
+      <w:r>
+        <w:t>.</w:t>
+      </w:r>
+    </w:p>
+    <w:p>
+      <w:pPr>
         <w:pStyle w:val="EquationISMIR"/>
         <w:rPr>
           <w:lang w:eastAsia="ja-JP"/>
@@ -2892,7 +2993,7 @@
           <w:noProof/>
           <w:position w:val="-2"/>
         </w:rPr>
-        <w:object w:dxaOrig="700" w:dyaOrig="260" w14:anchorId="2A9D474C">
+        <w:object w:dxaOrig="700" w:dyaOrig="260" w14:anchorId="26ED24D7">
           <v:shapetype id="_x0000_t75" coordsize="21600,21600" o:spt="75" o:preferrelative="t" path="m@4@5l@4@11@9@11@9@5xe" filled="f" stroked="f">
             <v:stroke joinstyle="miter"/>
             <v:formulas>
@@ -2912,10 +3013,10 @@
             <v:path o:extrusionok="f" gradientshapeok="t" o:connecttype="rect"/>
             <o:lock v:ext="edit" aspectratio="t"/>
           </v:shapetype>
-          <v:shape id="_x0000_i1025" type="#_x0000_t75" alt="" style="width:34.85pt;height:13pt;mso-width-percent:0;mso-height-percent:0;mso-width-percent:0;mso-height-percent:0" o:ole="">
-            <v:imagedata r:id="rId12" o:title=""/>
+          <v:shape id="_x0000_i1025" type="#_x0000_t75" alt="" style="width:35pt;height:12.85pt;mso-width-percent:0;mso-height-percent:0;mso-width-percent:0;mso-height-percent:0" o:ole="">
+            <v:imagedata r:id="rId11" o:title=""/>
           </v:shape>
-          <o:OLEObject Type="Embed" ProgID="Equation.3" ShapeID="_x0000_i1025" DrawAspect="Content" ObjectID="_1767442899" r:id="rId13"/>
+          <o:OLEObject Type="Embed" ProgID="Equation.3" ShapeID="_x0000_i1025" DrawAspect="Content" ObjectID="_1776521804" r:id="rId12"/>
         </w:object>
       </w:r>
       <w:r>
@@ -2923,6 +3024,132 @@
       </w:r>
       <w:r>
         <w:t>(1)</w:t>
+      </w:r>
+    </w:p>
+    <w:p>
+      <w:pPr>
+        <w:pStyle w:val="BodyTextwithIndent"/>
+        <w:ind w:firstLine="0"/>
+      </w:pPr>
+    </w:p>
+    <w:p>
+      <w:pPr>
+        <w:jc w:val="center"/>
+      </w:pPr>
+      <w:r>
+        <w:rPr>
+          <w:noProof/>
+        </w:rPr>
+        <w:drawing>
+          <wp:inline distT="0" distB="0" distL="0" distR="0" wp14:anchorId="161BA36C" wp14:editId="3D592B3E">
+            <wp:extent cx="2705100" cy="1910715"/>
+            <wp:effectExtent l="19050" t="19050" r="19050" b="13335"/>
+            <wp:docPr id="1" name="Picture 1" descr="figure"/>
+            <wp:cNvGraphicFramePr>
+              <a:graphicFrameLocks xmlns:a="http://schemas.openxmlformats.org/drawingml/2006/main" noChangeAspect="1"/>
+            </wp:cNvGraphicFramePr>
+            <a:graphic xmlns:a="http://schemas.openxmlformats.org/drawingml/2006/main">
+              <a:graphicData uri="http://schemas.openxmlformats.org/drawingml/2006/picture">
+                <pic:pic xmlns:pic="http://schemas.openxmlformats.org/drawingml/2006/picture">
+                  <pic:nvPicPr>
+                    <pic:cNvPr id="0" name="Picture 1" descr="figure"/>
+                    <pic:cNvPicPr>
+                      <a:picLocks noChangeAspect="1" noChangeArrowheads="1"/>
+                    </pic:cNvPicPr>
+                  </pic:nvPicPr>
+                  <pic:blipFill>
+                    <a:blip r:embed="rId13">
+                      <a:extLst>
+                        <a:ext uri="{28A0092B-C50C-407E-A947-70E740481C1C}">
+                          <a14:useLocalDpi xmlns:a14="http://schemas.microsoft.com/office/drawing/2010/main" val="0"/>
+                        </a:ext>
+                      </a:extLst>
+                    </a:blip>
+                    <a:srcRect/>
+                    <a:stretch>
+                      <a:fillRect/>
+                    </a:stretch>
+                  </pic:blipFill>
+                  <pic:spPr bwMode="auto">
+                    <a:xfrm>
+                      <a:off x="0" y="0"/>
+                      <a:ext cx="2705100" cy="1910715"/>
+                    </a:xfrm>
+                    <a:prstGeom prst="rect">
+                      <a:avLst/>
+                    </a:prstGeom>
+                    <a:noFill/>
+                    <a:ln w="3175" cmpd="sng">
+                      <a:solidFill>
+                        <a:srgbClr val="000000"/>
+                      </a:solidFill>
+                      <a:miter lim="800000"/>
+                      <a:headEnd/>
+                      <a:tailEnd/>
+                    </a:ln>
+                    <a:effectLst/>
+                  </pic:spPr>
+                </pic:pic>
+              </a:graphicData>
+            </a:graphic>
+          </wp:inline>
+        </w:drawing>
+      </w:r>
+    </w:p>
+    <w:p>
+      <w:pPr>
+        <w:pStyle w:val="Caption"/>
+      </w:pPr>
+      <w:r>
+        <w:rPr>
+          <w:b/>
+        </w:rPr>
+        <w:t xml:space="preserve">Figure </w:t>
+      </w:r>
+      <w:r>
+        <w:rPr>
+          <w:b/>
+        </w:rPr>
+        <w:fldChar w:fldCharType="begin"/>
+      </w:r>
+      <w:r>
+        <w:rPr>
+          <w:b/>
+        </w:rPr>
+        <w:instrText xml:space="preserve"> SEQ Ilustración \* ARABIC </w:instrText>
+      </w:r>
+      <w:r>
+        <w:rPr>
+          <w:b/>
+        </w:rPr>
+        <w:fldChar w:fldCharType="separate"/>
+      </w:r>
+      <w:r>
+        <w:rPr>
+          <w:b/>
+        </w:rPr>
+        <w:t>1</w:t>
+      </w:r>
+      <w:r>
+        <w:rPr>
+          <w:b/>
+        </w:rPr>
+        <w:fldChar w:fldCharType="end"/>
+      </w:r>
+      <w:r>
+        <w:rPr>
+          <w:b/>
+        </w:rPr>
+        <w:t>.</w:t>
+      </w:r>
+      <w:r>
+        <w:t xml:space="preserve"> Figure captions should be placed below the figure</w:t>
+      </w:r>
+      <w:r>
+        <w:rPr>
+          <w:rFonts w:hint="eastAsia"/>
+        </w:rPr>
+        <w:t>.</w:t>
       </w:r>
     </w:p>
     <w:p>
@@ -3030,147 +3257,6 @@
         <w:t>.</w:t>
       </w:r>
     </w:p>
-    <w:p>
-      <w:pPr>
-        <w:pStyle w:val="BodyTextwithIndent"/>
-        <w:rPr>
-          <w:color w:val="FF0000"/>
-        </w:rPr>
-      </w:pPr>
-      <w:r>
-        <w:rPr>
-          <w:color w:val="FF0000"/>
-        </w:rPr>
-        <w:t xml:space="preserve">As submission is double blind, refer to your own published work in the third person. That is, use “In the previous work of [2],” not “In our previous work [2].” If you cite other </w:t>
-      </w:r>
-      <w:proofErr w:type="gramStart"/>
-      <w:r>
-        <w:rPr>
-          <w:color w:val="FF0000"/>
-        </w:rPr>
-        <w:t>papers</w:t>
-      </w:r>
-      <w:proofErr w:type="gramEnd"/>
-      <w:r>
-        <w:rPr>
-          <w:color w:val="FF0000"/>
-        </w:rPr>
-        <w:t xml:space="preserve"> you have authored</w:t>
-      </w:r>
-      <w:r>
-        <w:rPr>
-          <w:color w:val="FF0000"/>
-        </w:rPr>
-        <w:t xml:space="preserve"> that are not widely available (e.g., a journal paper under review), use anonymous author names in the citation </w:t>
-      </w:r>
-      <w:r>
-        <w:rPr>
-          <w:color w:val="FF0000"/>
-        </w:rPr>
-        <w:t>(</w:t>
-      </w:r>
-      <w:r>
-        <w:rPr>
-          <w:color w:val="FF0000"/>
-        </w:rPr>
-        <w:t>e.g., an author of the form “A. Anonymous”</w:t>
-      </w:r>
-      <w:r>
-        <w:rPr>
-          <w:color w:val="FF0000"/>
-        </w:rPr>
-        <w:t>).</w:t>
-      </w:r>
-    </w:p>
-    <w:p>
-      <w:pPr>
-        <w:pStyle w:val="First-LevelHeadings"/>
-      </w:pPr>
-      <w:bookmarkStart w:id="2" w:name="OLE_LINK1"/>
-      <w:bookmarkStart w:id="3" w:name="OLE_LINK2"/>
-      <w:bookmarkStart w:id="4" w:name="OLE_LINK3"/>
-      <w:r>
-        <w:t>Acknowledgements</w:t>
-      </w:r>
-    </w:p>
-    <w:p>
-      <w:pPr>
-        <w:pStyle w:val="BodyText"/>
-      </w:pPr>
-      <w:r>
-        <w:rPr>
-          <w:b/>
-          <w:bCs/>
-        </w:rPr>
-        <w:t xml:space="preserve">Do not include in your submission, only in your </w:t>
-      </w:r>
-      <w:proofErr w:type="gramStart"/>
-      <w:r>
-        <w:rPr>
-          <w:b/>
-          <w:bCs/>
-        </w:rPr>
-        <w:t>camera ready</w:t>
-      </w:r>
-      <w:proofErr w:type="gramEnd"/>
-      <w:r>
-        <w:rPr>
-          <w:b/>
-          <w:bCs/>
-        </w:rPr>
-        <w:t xml:space="preserve"> version</w:t>
-      </w:r>
-      <w:r>
-        <w:t xml:space="preserve">. This section can be used to refer to any individuals or organizations that should be acknowledged in this paper. This section does </w:t>
-      </w:r>
-      <w:r>
-        <w:rPr>
-          <w:i/>
-          <w:iCs/>
-        </w:rPr>
-        <w:t xml:space="preserve">not </w:t>
-      </w:r>
-      <w:r>
-        <w:t>count towards the page limit for scientific content.</w:t>
-      </w:r>
-    </w:p>
-    <w:p>
-      <w:pPr>
-        <w:pStyle w:val="First-LevelHeadings"/>
-      </w:pPr>
-      <w:r>
-        <w:t>Ethics Statement</w:t>
-      </w:r>
-    </w:p>
-    <w:p>
-      <w:pPr>
-        <w:pStyle w:val="BodyText"/>
-      </w:pPr>
-      <w:r>
-        <w:t xml:space="preserve">This optional section can be used to provide additional ethical considerations related to your </w:t>
-      </w:r>
-      <w:proofErr w:type="gramStart"/>
-      <w:r>
-        <w:t>paper, and</w:t>
-      </w:r>
-      <w:proofErr w:type="gramEnd"/>
-      <w:r>
-        <w:t xml:space="preserve"> can be included both at submission time and in your camera ready version. See the Call for Papers for details. This section does </w:t>
-      </w:r>
-      <w:r>
-        <w:rPr>
-          <w:i/>
-          <w:iCs/>
-        </w:rPr>
-        <w:t xml:space="preserve">not </w:t>
-      </w:r>
-      <w:r>
-        <w:t>count towards the page limit for scientific content.</w:t>
-      </w:r>
-    </w:p>
-    <w:bookmarkEnd w:id="2"/>
-    <w:bookmarkEnd w:id="3"/>
-    <w:bookmarkEnd w:id="4"/>
     <w:p>
       <w:pPr>
         <w:pStyle w:val="First-LevelHeadings"/>
@@ -3189,7 +3275,7 @@
         <w:spacing w:after="120"/>
         <w:ind w:left="425" w:hanging="425"/>
       </w:pPr>
-      <w:bookmarkStart w:id="5" w:name="_Hlk40789248"/>
+      <w:bookmarkStart w:id="2" w:name="_Hlk40789248"/>
       <w:r>
         <w:t>A. Author and B</w:t>
       </w:r>
@@ -3228,7 +3314,7 @@
         <w:t>, Suzhou, China, 2017, pp. 111–117.</w:t>
       </w:r>
     </w:p>
-    <w:bookmarkEnd w:id="5"/>
+    <w:bookmarkEnd w:id="2"/>
     <w:p>
       <w:pPr>
         <w:pStyle w:val="BodyText"/>
@@ -3374,7 +3460,6 @@
         <w:rPr>
           <w:lang w:eastAsia="ja-JP"/>
         </w:rPr>
-        <w:lastRenderedPageBreak/>
         <w:t>O. Person,</w:t>
       </w:r>
       <w:r>
@@ -3493,7 +3578,6 @@
       <w:type w:val="continuous"/>
       <w:pgSz w:w="11907" w:h="16840" w:code="9"/>
       <w:pgMar w:top="1134" w:right="1077" w:bottom="1418" w:left="1077" w:header="720" w:footer="964" w:gutter="0"/>
-      <w:lnNumType w:countBy="1" w:distance="57" w:restart="continuous"/>
       <w:cols w:num="2" w:space="455"/>
       <w:docGrid w:linePitch="272"/>
     </w:sectPr>
@@ -5677,58 +5761,58 @@
       </w:rPr>
     </w:lvl>
   </w:abstractNum>
-  <w:num w:numId="1" w16cid:durableId="88280044">
+  <w:num w:numId="1" w16cid:durableId="726996401">
     <w:abstractNumId w:val="0"/>
   </w:num>
-  <w:num w:numId="2" w16cid:durableId="1891724323">
+  <w:num w:numId="2" w16cid:durableId="11885650">
     <w:abstractNumId w:val="17"/>
   </w:num>
-  <w:num w:numId="3" w16cid:durableId="550308130">
+  <w:num w:numId="3" w16cid:durableId="1187595403">
     <w:abstractNumId w:val="8"/>
   </w:num>
-  <w:num w:numId="4" w16cid:durableId="1267036259">
+  <w:num w:numId="4" w16cid:durableId="1993481225">
     <w:abstractNumId w:val="13"/>
   </w:num>
-  <w:num w:numId="5" w16cid:durableId="2138522905">
+  <w:num w:numId="5" w16cid:durableId="294876914">
     <w:abstractNumId w:val="6"/>
   </w:num>
-  <w:num w:numId="6" w16cid:durableId="1660648082">
+  <w:num w:numId="6" w16cid:durableId="37827980">
     <w:abstractNumId w:val="7"/>
   </w:num>
-  <w:num w:numId="7" w16cid:durableId="1305430302">
+  <w:num w:numId="7" w16cid:durableId="799033459">
     <w:abstractNumId w:val="2"/>
   </w:num>
-  <w:num w:numId="8" w16cid:durableId="406617352">
+  <w:num w:numId="8" w16cid:durableId="1440955265">
     <w:abstractNumId w:val="15"/>
   </w:num>
-  <w:num w:numId="9" w16cid:durableId="625350127">
+  <w:num w:numId="9" w16cid:durableId="23795559">
     <w:abstractNumId w:val="9"/>
   </w:num>
-  <w:num w:numId="10" w16cid:durableId="351763062">
+  <w:num w:numId="10" w16cid:durableId="204294775">
     <w:abstractNumId w:val="1"/>
   </w:num>
-  <w:num w:numId="11" w16cid:durableId="965045509">
+  <w:num w:numId="11" w16cid:durableId="370963074">
     <w:abstractNumId w:val="14"/>
   </w:num>
-  <w:num w:numId="12" w16cid:durableId="1792941680">
+  <w:num w:numId="12" w16cid:durableId="1466267573">
     <w:abstractNumId w:val="16"/>
   </w:num>
-  <w:num w:numId="13" w16cid:durableId="1660115770">
+  <w:num w:numId="13" w16cid:durableId="1461413585">
     <w:abstractNumId w:val="3"/>
   </w:num>
-  <w:num w:numId="14" w16cid:durableId="959803771">
+  <w:num w:numId="14" w16cid:durableId="1092580603">
     <w:abstractNumId w:val="11"/>
   </w:num>
-  <w:num w:numId="15" w16cid:durableId="1214807829">
+  <w:num w:numId="15" w16cid:durableId="1357345394">
     <w:abstractNumId w:val="5"/>
   </w:num>
-  <w:num w:numId="16" w16cid:durableId="2082367594">
+  <w:num w:numId="16" w16cid:durableId="947005730">
     <w:abstractNumId w:val="18"/>
   </w:num>
-  <w:num w:numId="17" w16cid:durableId="1867256660">
+  <w:num w:numId="17" w16cid:durableId="233590870">
     <w:abstractNumId w:val="12"/>
   </w:num>
-  <w:num w:numId="18" w16cid:durableId="1405105771">
+  <w:num w:numId="18" w16cid:durableId="1480995164">
     <w:abstractNumId w:val="1"/>
     <w:lvlOverride w:ilvl="0">
       <w:startOverride w:val="1"/>
@@ -5758,11 +5842,14 @@
       <w:startOverride w:val="1"/>
     </w:lvlOverride>
   </w:num>
-  <w:num w:numId="19" w16cid:durableId="21589603">
+  <w:num w:numId="19" w16cid:durableId="184944863">
     <w:abstractNumId w:val="10"/>
   </w:num>
-  <w:num w:numId="20" w16cid:durableId="671178484">
+  <w:num w:numId="20" w16cid:durableId="1494376744">
     <w:abstractNumId w:val="4"/>
+  </w:num>
+  <w:num w:numId="21" w16cid:durableId="1644309074">
+    <w:abstractNumId w:val="0"/>
   </w:num>
 </w:numbering>
 </file>

</xml_diff>

<commit_message>
Updated word templates and latex LBD template
</commit_message>
<xml_diff>
--- a/2024/word/ISMIR2024_lbd.docx
+++ b/2024/word/ISMIR2024_lbd.docx
@@ -910,7 +910,7 @@
                         </a:ln>
                         <a:extLst>
                           <a:ext uri="{91240B29-F687-4f45-9708-019B960494DF}">
-                            <a14:hiddenLine xmlns:arto="http://schemas.microsoft.com/office/word/2006/arto" xmlns="" xmlns:mo="http://schemas.microsoft.com/office/mac/office/2008/main" xmlns:mv="urn:schemas-microsoft-com:mac:vml" xmlns:o="urn:schemas-microsoft-com:office:office" xmlns:v="urn:schemas-microsoft-com:vml" xmlns:w10="urn:schemas-microsoft-com:office:word" xmlns:w="http://schemas.openxmlformats.org/wordprocessingml/2006/main" xmlns:a14="http://schemas.microsoft.com/office/drawing/2010/main" w="9525">
+                            <a14:hiddenLine xmlns:a14="http://schemas.microsoft.com/office/drawing/2010/main" xmlns:w="http://schemas.openxmlformats.org/wordprocessingml/2006/main" xmlns:w10="urn:schemas-microsoft-com:office:word" xmlns:v="urn:schemas-microsoft-com:vml" xmlns:o="urn:schemas-microsoft-com:office:office" xmlns:mv="urn:schemas-microsoft-com:mac:vml" xmlns:mo="http://schemas.microsoft.com/office/mac/office/2008/main" xmlns="" xmlns:arto="http://schemas.microsoft.com/office/word/2006/arto" w="9525">
                               <a:solidFill>
                                 <a:srgbClr val="000000"/>
                               </a:solidFill>
@@ -939,10 +939,10 @@
                                 <w:noProof/>
                               </w:rPr>
                               <w:drawing>
-                                <wp:inline distT="0" distB="0" distL="0" distR="0" wp14:anchorId="74CD9BCE" wp14:editId="0EDF135E">
+                                <wp:inline distT="0" distB="0" distL="0" distR="0" wp14:anchorId="74CD9BCE" wp14:editId="73FC1C82">
                                   <wp:extent cx="440929" cy="154858"/>
                                   <wp:effectExtent l="19050" t="19050" r="16510" b="17145"/>
-                                  <wp:docPr id="4" name="Picture 4" descr="http://i.creativecommons.org/l/by/3.0/88x31.png"/>
+                                  <wp:docPr id="4" name="Picture 4" descr="Creative Commons B Y License"/>
                                   <wp:cNvGraphicFramePr>
                                     <a:graphicFrameLocks xmlns:a="http://schemas.openxmlformats.org/drawingml/2006/main" noChangeAspect="1"/>
                                   </wp:cNvGraphicFramePr>
@@ -950,7 +950,7 @@
                                     <a:graphicData uri="http://schemas.openxmlformats.org/drawingml/2006/picture">
                                       <pic:pic xmlns:pic="http://schemas.openxmlformats.org/drawingml/2006/picture">
                                         <pic:nvPicPr>
-                                          <pic:cNvPr id="0" name="Picture 2" descr="http://i.creativecommons.org/l/by/3.0/88x31.png"/>
+                                          <pic:cNvPr id="4" name="Picture 4" descr="Creative Commons B Y License"/>
                                           <pic:cNvPicPr>
                                             <a:picLocks noChangeAspect="1" noChangeArrowheads="1"/>
                                           </pic:cNvPicPr>
@@ -1593,10 +1593,10 @@
                           <w:noProof/>
                         </w:rPr>
                         <w:drawing>
-                          <wp:inline distT="0" distB="0" distL="0" distR="0" wp14:anchorId="74CD9BCE" wp14:editId="0EDF135E">
+                          <wp:inline distT="0" distB="0" distL="0" distR="0" wp14:anchorId="74CD9BCE" wp14:editId="73FC1C82">
                             <wp:extent cx="440929" cy="154858"/>
                             <wp:effectExtent l="19050" t="19050" r="16510" b="17145"/>
-                            <wp:docPr id="4" name="Picture 4" descr="http://i.creativecommons.org/l/by/3.0/88x31.png"/>
+                            <wp:docPr id="4" name="Picture 4" descr="Creative Commons B Y License"/>
                             <wp:cNvGraphicFramePr>
                               <a:graphicFrameLocks xmlns:a="http://schemas.openxmlformats.org/drawingml/2006/main" noChangeAspect="1"/>
                             </wp:cNvGraphicFramePr>
@@ -1604,7 +1604,7 @@
                               <a:graphicData uri="http://schemas.openxmlformats.org/drawingml/2006/picture">
                                 <pic:pic xmlns:pic="http://schemas.openxmlformats.org/drawingml/2006/picture">
                                   <pic:nvPicPr>
-                                    <pic:cNvPr id="0" name="Picture 2" descr="http://i.creativecommons.org/l/by/3.0/88x31.png"/>
+                                    <pic:cNvPr id="4" name="Picture 4" descr="Creative Commons B Y License"/>
                                     <pic:cNvPicPr>
                                       <a:picLocks noChangeAspect="1" noChangeArrowheads="1"/>
                                     </pic:cNvPicPr>
@@ -2588,10 +2588,10 @@
           <w:noProof/>
         </w:rPr>
         <w:drawing>
-          <wp:inline distT="0" distB="0" distL="0" distR="0" wp14:anchorId="161BA36C" wp14:editId="3D592B3E">
+          <wp:inline distT="0" distB="0" distL="0" distR="0" wp14:anchorId="161BA36C" wp14:editId="17DDB594">
             <wp:extent cx="2705100" cy="1910715"/>
             <wp:effectExtent l="19050" t="19050" r="19050" b="13335"/>
-            <wp:docPr id="1" name="Picture 1" descr="figure"/>
+            <wp:docPr id="1" name="Picture 1" descr="ISMIR 2024 template test image"/>
             <wp:cNvGraphicFramePr>
               <a:graphicFrameLocks xmlns:a="http://schemas.openxmlformats.org/drawingml/2006/main" noChangeAspect="1"/>
             </wp:cNvGraphicFramePr>
@@ -2599,7 +2599,7 @@
               <a:graphicData uri="http://schemas.openxmlformats.org/drawingml/2006/picture">
                 <pic:pic xmlns:pic="http://schemas.openxmlformats.org/drawingml/2006/picture">
                   <pic:nvPicPr>
-                    <pic:cNvPr id="0" name="Picture 1" descr="figure"/>
+                    <pic:cNvPr id="1" name="Picture 1" descr="ISMIR 2024 template test image"/>
                     <pic:cNvPicPr>
                       <a:picLocks noChangeAspect="1" noChangeArrowheads="1"/>
                     </pic:cNvPicPr>
@@ -2915,7 +2915,7 @@
           <v:shape id="_x0000_i1025" type="#_x0000_t75" alt="" style="width:34.85pt;height:13pt;mso-width-percent:0;mso-height-percent:0;mso-width-percent:0;mso-height-percent:0" o:ole="">
             <v:imagedata r:id="rId12" o:title=""/>
           </v:shape>
-          <o:OLEObject Type="Embed" ProgID="Equation.3" ShapeID="_x0000_i1025" DrawAspect="Content" ObjectID="_1767442899" r:id="rId13"/>
+          <o:OLEObject Type="Embed" ProgID="Equation.3" ShapeID="_x0000_i1025" DrawAspect="Content" ObjectID="_1781077399" r:id="rId13"/>
         </w:object>
       </w:r>
       <w:r>

</xml_diff>

<commit_message>
Adding alt-text to latex and word paper templates
Adding alt-text to latex and word paper templates. Adding alt-text in latex simple requires using the most recent TeX distribution (2024), adding the correct DocumentMetadata configuration at the start of the template, and using the alt= option in the \includegraphics command. Adding alt-text in word can be done by right clicking on the image and selecting "View Alt Text..."
</commit_message>
<xml_diff>
--- a/2024/word/ISMIR2024_lbd.docx
+++ b/2024/word/ISMIR2024_lbd.docx
@@ -71,7 +71,14 @@
           <w:sz w:val="28"/>
           <w:szCs w:val="28"/>
         </w:rPr>
-        <w:t>2024</w:t>
+        <w:t>202</w:t>
+      </w:r>
+      <w:r>
+        <w:rPr>
+          <w:sz w:val="28"/>
+          <w:szCs w:val="28"/>
+        </w:rPr>
+        <w:t>4</w:t>
       </w:r>
       <w:r>
         <w:rPr>
@@ -387,175 +394,11 @@
           <w:type w:val="continuous"/>
           <w:pgSz w:w="11907" w:h="16840" w:code="9"/>
           <w:pgMar w:top="1134" w:right="1077" w:bottom="1418" w:left="1077" w:header="720" w:footer="964" w:gutter="0"/>
+          <w:lnNumType w:countBy="1" w:distance="57" w:restart="continuous"/>
           <w:cols w:space="720"/>
           <w:docGrid w:linePitch="272"/>
         </w:sectPr>
       </w:pPr>
-      <w:r>
-        <w:rPr>
-          <w:noProof/>
-          <w:sz w:val="28"/>
-          <w:szCs w:val="28"/>
-        </w:rPr>
-        <mc:AlternateContent>
-          <mc:Choice Requires="wps">
-            <w:drawing>
-              <wp:anchor distT="0" distB="0" distL="114300" distR="114300" simplePos="0" relativeHeight="251659264" behindDoc="0" locked="0" layoutInCell="1" allowOverlap="1" wp14:anchorId="49A674DD" wp14:editId="322CC608">
-                <wp:simplePos x="0" y="0"/>
-                <wp:positionH relativeFrom="column">
-                  <wp:posOffset>6326505</wp:posOffset>
-                </wp:positionH>
-                <wp:positionV relativeFrom="paragraph">
-                  <wp:posOffset>32385</wp:posOffset>
-                </wp:positionV>
-                <wp:extent cx="469900" cy="6498590"/>
-                <wp:effectExtent l="0" t="0" r="0" b="3810"/>
-                <wp:wrapNone/>
-                <wp:docPr id="5" name="Text Box 5"/>
-                <wp:cNvGraphicFramePr/>
-                <a:graphic xmlns:a="http://schemas.openxmlformats.org/drawingml/2006/main">
-                  <a:graphicData uri="http://schemas.microsoft.com/office/word/2010/wordprocessingShape">
-                    <wps:wsp>
-                      <wps:cNvSpPr txBox="1"/>
-                      <wps:spPr>
-                        <a:xfrm rot="10800000">
-                          <a:off x="0" y="0"/>
-                          <a:ext cx="469900" cy="6498590"/>
-                        </a:xfrm>
-                        <a:prstGeom prst="rect">
-                          <a:avLst/>
-                        </a:prstGeom>
-                        <a:solidFill>
-                          <a:schemeClr val="lt1"/>
-                        </a:solidFill>
-                        <a:ln w="6350">
-                          <a:noFill/>
-                        </a:ln>
-                      </wps:spPr>
-                      <wps:txbx>
-                        <w:txbxContent>
-                          <w:p>
-                            <w:pPr>
-                              <w:jc w:val="center"/>
-                              <w:rPr>
-                                <w:color w:val="808080" w:themeColor="background1" w:themeShade="80"/>
-                                <w:sz w:val="26"/>
-                                <w:szCs w:val="26"/>
-                              </w:rPr>
-                            </w:pPr>
-                            <w:r>
-                              <w:rPr>
-                                <w:color w:val="808080" w:themeColor="background1" w:themeShade="80"/>
-                                <w:sz w:val="26"/>
-                                <w:szCs w:val="26"/>
-                              </w:rPr>
-                              <w:t xml:space="preserve">Late-Breaking / Demo Session Extended Abstract, ISMIR </w:t>
-                            </w:r>
-                            <w:r>
-                              <w:rPr>
-                                <w:color w:val="808080" w:themeColor="background1" w:themeShade="80"/>
-                                <w:sz w:val="26"/>
-                                <w:szCs w:val="26"/>
-                              </w:rPr>
-                              <w:t>2024</w:t>
-                            </w:r>
-                            <w:r>
-                              <w:rPr>
-                                <w:color w:val="808080" w:themeColor="background1" w:themeShade="80"/>
-                                <w:sz w:val="26"/>
-                                <w:szCs w:val="26"/>
-                              </w:rPr>
-                              <w:t xml:space="preserve"> Conference</w:t>
-                            </w:r>
-                          </w:p>
-                          <w:p>
-                            <w:pPr>
-                              <w:rPr>
-                                <w:color w:val="808080" w:themeColor="background1" w:themeShade="80"/>
-                                <w:sz w:val="26"/>
-                                <w:szCs w:val="26"/>
-                              </w:rPr>
-                            </w:pPr>
-                          </w:p>
-                        </w:txbxContent>
-                      </wps:txbx>
-                      <wps:bodyPr rot="0" spcFirstLastPara="0" vertOverflow="overflow" horzOverflow="overflow" vert="eaVert" wrap="square" lIns="91440" tIns="45720" rIns="91440" bIns="45720" numCol="1" spcCol="0" rtlCol="0" fromWordArt="0" anchor="t" anchorCtr="0" forceAA="0" compatLnSpc="1">
-                        <a:prstTxWarp prst="textNoShape">
-                          <a:avLst/>
-                        </a:prstTxWarp>
-                        <a:noAutofit/>
-                      </wps:bodyPr>
-                    </wps:wsp>
-                  </a:graphicData>
-                </a:graphic>
-                <wp14:sizeRelH relativeFrom="margin">
-                  <wp14:pctWidth>0</wp14:pctWidth>
-                </wp14:sizeRelH>
-                <wp14:sizeRelV relativeFrom="margin">
-                  <wp14:pctHeight>0</wp14:pctHeight>
-                </wp14:sizeRelV>
-              </wp:anchor>
-            </w:drawing>
-          </mc:Choice>
-          <mc:Fallback>
-            <w:pict>
-              <v:shapetype w14:anchorId="49A674DD" id="_x0000_t202" coordsize="21600,21600" o:spt="202" path="m,l,21600r21600,l21600,xe">
-                <v:stroke joinstyle="miter"/>
-                <v:path gradientshapeok="t" o:connecttype="rect"/>
-              </v:shapetype>
-              <v:shape id="Text Box 5" o:spid="_x0000_s1026" type="#_x0000_t202" style="position:absolute;left:0;text-align:left;margin-left:498.15pt;margin-top:2.55pt;width:37pt;height:511.7pt;rotation:180;z-index:251659264;visibility:visible;mso-wrap-style:square;mso-width-percent:0;mso-height-percent:0;mso-wrap-distance-left:9pt;mso-wrap-distance-top:0;mso-wrap-distance-right:9pt;mso-wrap-distance-bottom:0;mso-position-horizontal:absolute;mso-position-horizontal-relative:text;mso-position-vertical:absolute;mso-position-vertical-relative:text;mso-width-percent:0;mso-height-percent:0;mso-width-relative:margin;mso-height-relative:margin;v-text-anchor:top" o:gfxdata="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" fillcolor="white [3201]" stroked="f" strokeweight=".5pt">
-                <v:textbox style="layout-flow:vertical-ideographic">
-                  <w:txbxContent>
-                    <w:p>
-                      <w:pPr>
-                        <w:jc w:val="center"/>
-                        <w:rPr>
-                          <w:color w:val="808080" w:themeColor="background1" w:themeShade="80"/>
-                          <w:sz w:val="26"/>
-                          <w:szCs w:val="26"/>
-                        </w:rPr>
-                      </w:pPr>
-                      <w:r>
-                        <w:rPr>
-                          <w:color w:val="808080" w:themeColor="background1" w:themeShade="80"/>
-                          <w:sz w:val="26"/>
-                          <w:szCs w:val="26"/>
-                        </w:rPr>
-                        <w:t xml:space="preserve">Late-Breaking / Demo Session Extended Abstract, ISMIR </w:t>
-                      </w:r>
-                      <w:r>
-                        <w:rPr>
-                          <w:color w:val="808080" w:themeColor="background1" w:themeShade="80"/>
-                          <w:sz w:val="26"/>
-                          <w:szCs w:val="26"/>
-                        </w:rPr>
-                        <w:t>2024</w:t>
-                      </w:r>
-                      <w:r>
-                        <w:rPr>
-                          <w:color w:val="808080" w:themeColor="background1" w:themeShade="80"/>
-                          <w:sz w:val="26"/>
-                          <w:szCs w:val="26"/>
-                        </w:rPr>
-                        <w:t xml:space="preserve"> Conference</w:t>
-                      </w:r>
-                    </w:p>
-                    <w:p>
-                      <w:pPr>
-                        <w:rPr>
-                          <w:color w:val="808080" w:themeColor="background1" w:themeShade="80"/>
-                          <w:sz w:val="26"/>
-                          <w:szCs w:val="26"/>
-                        </w:rPr>
-                      </w:pPr>
-                    </w:p>
-                  </w:txbxContent>
-                </v:textbox>
-              </v:shape>
-            </w:pict>
-          </mc:Fallback>
-        </mc:AlternateContent>
-      </w:r>
     </w:p>
     <w:p>
       <w:pPr>
@@ -582,31 +425,24 @@
         <w:t xml:space="preserve">are submitted as extended abstracts and </w:t>
       </w:r>
       <w:r>
-        <w:rPr>
-          <w:color w:val="FF0000"/>
-        </w:rPr>
-        <w:t>should not be anonymi</w:t>
-      </w:r>
-      <w:r>
-        <w:rPr>
-          <w:color w:val="FF0000"/>
-        </w:rPr>
-        <w:t>z</w:t>
-      </w:r>
-      <w:r>
-        <w:rPr>
-          <w:color w:val="FF0000"/>
-        </w:rPr>
-        <w:t xml:space="preserve">ed. </w:t>
-      </w:r>
-      <w:r>
-        <w:t>Please note that extended abstract is not a conference paper. Therefore, it will not be part of the official ISMIR</w:t>
+        <w:t xml:space="preserve">should not be </w:t>
+      </w:r>
+      <w:proofErr w:type="spellStart"/>
+      <w:r>
+        <w:t>anonymised</w:t>
+      </w:r>
+      <w:proofErr w:type="spellEnd"/>
+      <w:r>
+        <w:t>. Please note that extended abstract is not a conference paper. Therefore, it will not be part of the official ISMIR</w:t>
       </w:r>
       <w:r>
         <w:t xml:space="preserve"> </w:t>
       </w:r>
       <w:r>
-        <w:t>2024</w:t>
+        <w:t>202</w:t>
+      </w:r>
+      <w:r>
+        <w:t>4</w:t>
       </w:r>
       <w:r>
         <w:t xml:space="preserve"> </w:t>
@@ -657,7 +493,10 @@
         <w:t xml:space="preserve">ISMIR </w:t>
       </w:r>
       <w:r>
-        <w:t>2024</w:t>
+        <w:t>202</w:t>
+      </w:r>
+      <w:r>
+        <w:t>4</w:t>
       </w:r>
       <w:r>
         <w:t xml:space="preserve"> Conference</w:t>
@@ -690,12 +529,18 @@
         <w:rPr>
           <w:rFonts w:ascii="Courier New" w:hAnsi="Courier New" w:cs="Courier New"/>
         </w:rPr>
-        <w:t>2024</w:t>
+        <w:t>202</w:t>
       </w:r>
       <w:r>
         <w:rPr>
           <w:rFonts w:ascii="Courier New" w:hAnsi="Courier New" w:cs="Courier New"/>
         </w:rPr>
+        <w:t>4</w:t>
+      </w:r>
+      <w:r>
+        <w:rPr>
+          <w:rFonts w:ascii="Courier New" w:hAnsi="Courier New" w:cs="Courier New"/>
+        </w:rPr>
         <w:t>-</w:t>
       </w:r>
       <w:r>
@@ -726,7 +571,10 @@
         <w:t xml:space="preserve">This template can be downloaded from the ISMIR </w:t>
       </w:r>
       <w:r>
-        <w:t>2024</w:t>
+        <w:t>202</w:t>
+      </w:r>
+      <w:r>
+        <w:t>4</w:t>
       </w:r>
       <w:r>
         <w:t xml:space="preserve"> web site</w:t>
@@ -747,7 +595,13 @@
         <w:rPr>
           <w:rFonts w:ascii="Courier New" w:hAnsi="Courier New" w:cs="Courier New"/>
         </w:rPr>
-        <w:t>2024</w:t>
+        <w:t>202</w:t>
+      </w:r>
+      <w:r>
+        <w:rPr>
+          <w:rFonts w:ascii="Courier New" w:hAnsi="Courier New" w:cs="Courier New"/>
+        </w:rPr>
+        <w:t>4</w:t>
       </w:r>
       <w:r>
         <w:rPr>
@@ -776,7 +630,6 @@
     <w:p>
       <w:pPr>
         <w:pStyle w:val="BodyTextwithIndent"/>
-        <w:ind w:firstLine="0"/>
       </w:pPr>
       <w:r>
         <w:t>We adopt a “(</w:t>
@@ -785,13 +638,7 @@
         <w:t>2</w:t>
       </w:r>
       <w:r>
-        <w:t>+</w:t>
-      </w:r>
-      <w:r>
-        <w:t>1</w:t>
-      </w:r>
-      <w:r>
-        <w:t xml:space="preserve">)-page policy” for </w:t>
+        <w:t xml:space="preserve">+n)-page policy” for </w:t>
       </w:r>
       <w:r>
         <w:t>Late-Breaking Demo</w:t>
@@ -1092,10 +939,10 @@
                                 <w:noProof/>
                               </w:rPr>
                               <w:drawing>
-                                <wp:inline distT="0" distB="0" distL="0" distR="0" wp14:anchorId="74CD9BCE" wp14:editId="0EDF135E">
+                                <wp:inline distT="0" distB="0" distL="0" distR="0" wp14:anchorId="74CD9BCE" wp14:editId="73FC1C82">
                                   <wp:extent cx="440929" cy="154858"/>
                                   <wp:effectExtent l="19050" t="19050" r="16510" b="17145"/>
-                                  <wp:docPr id="7" name="Picture 7" descr="http://i.creativecommons.org/l/by/3.0/88x31.png"/>
+                                  <wp:docPr id="4" name="Picture 4" descr="Creative Commons B Y License"/>
                                   <wp:cNvGraphicFramePr>
                                     <a:graphicFrameLocks xmlns:a="http://schemas.openxmlformats.org/drawingml/2006/main" noChangeAspect="1"/>
                                   </wp:cNvGraphicFramePr>
@@ -1103,7 +950,7 @@
                                     <a:graphicData uri="http://schemas.openxmlformats.org/drawingml/2006/picture">
                                       <pic:pic xmlns:pic="http://schemas.openxmlformats.org/drawingml/2006/picture">
                                         <pic:nvPicPr>
-                                          <pic:cNvPr id="0" name="Picture 2" descr="http://i.creativecommons.org/l/by/3.0/88x31.png"/>
+                                          <pic:cNvPr id="4" name="Picture 4" descr="Creative Commons B Y License"/>
                                           <pic:cNvPicPr>
                                             <a:picLocks noChangeAspect="1" noChangeArrowheads="1"/>
                                           </pic:cNvPicPr>
@@ -1454,7 +1301,7 @@
                                 <w:szCs w:val="16"/>
                                 <w:lang w:val="en-GB" w:eastAsia="es-ES"/>
                               </w:rPr>
-                              <w:t xml:space="preserve">or ISMIR </w:t>
+                              <w:t>or ISMIR 20</w:t>
                             </w:r>
                             <w:r>
                               <w:rPr>
@@ -1462,7 +1309,15 @@
                                 <w:szCs w:val="16"/>
                                 <w:lang w:val="en-GB" w:eastAsia="es-ES"/>
                               </w:rPr>
-                              <w:t>2024</w:t>
+                              <w:t>2</w:t>
+                            </w:r>
+                            <w:r>
+                              <w:rPr>
+                                <w:sz w:val="16"/>
+                                <w:szCs w:val="16"/>
+                                <w:lang w:val="en-GB" w:eastAsia="es-ES"/>
+                              </w:rPr>
+                              <w:t>4</w:t>
                             </w:r>
                             <w:r>
                               <w:rPr>
@@ -1534,7 +1389,17 @@
                                 <w:szCs w:val="16"/>
                                 <w:lang w:val="en-GB" w:eastAsia="es-ES"/>
                               </w:rPr>
-                              <w:t>5th</w:t>
+                              <w:t>5</w:t>
+                            </w:r>
+                            <w:r>
+                              <w:rPr>
+                                <w:i/>
+                                <w:iCs/>
+                                <w:sz w:val="16"/>
+                                <w:szCs w:val="16"/>
+                                <w:lang w:val="en-GB" w:eastAsia="es-ES"/>
+                              </w:rPr>
+                              <w:t>th</w:t>
                             </w:r>
                             <w:r>
                               <w:rPr>
@@ -1658,7 +1523,23 @@
                                 <w:szCs w:val="16"/>
                                 <w:lang w:val="en-GB" w:eastAsia="es-ES"/>
                               </w:rPr>
-                              <w:t>2024</w:t>
+                              <w:t>20</w:t>
+                            </w:r>
+                            <w:r>
+                              <w:rPr>
+                                <w:sz w:val="16"/>
+                                <w:szCs w:val="16"/>
+                                <w:lang w:val="en-GB" w:eastAsia="es-ES"/>
+                              </w:rPr>
+                              <w:t>2</w:t>
+                            </w:r>
+                            <w:r>
+                              <w:rPr>
+                                <w:sz w:val="16"/>
+                                <w:szCs w:val="16"/>
+                                <w:lang w:val="en-GB" w:eastAsia="es-ES"/>
+                              </w:rPr>
+                              <w:t>4</w:t>
                             </w:r>
                             <w:r>
                               <w:rPr>
@@ -1689,7 +1570,11 @@
           </mc:Choice>
           <mc:Fallback>
             <w:pict>
-              <v:shape w14:anchorId="7E51426C" id="Text Box 82" o:spid="_x0000_s1027" type="#_x0000_t202" style="position:absolute;left:0;text-align:left;margin-left:54pt;margin-top:710pt;width:232.95pt;height:63.85pt;z-index:251657728;visibility:visible;mso-wrap-style:square;mso-width-percent:0;mso-height-percent:0;mso-wrap-distance-left:9pt;mso-wrap-distance-top:0;mso-wrap-distance-right:9pt;mso-wrap-distance-bottom:0;mso-position-horizontal:absolute;mso-position-horizontal-relative:page;mso-position-vertical:absolute;mso-position-vertical-relative:page;mso-width-percent:0;mso-height-percent:0;mso-width-relative:page;mso-height-relative:page;v-text-anchor:top" o:gfxdata="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" o:allowoverlap="f" stroked="f">
+              <v:shapetype w14:anchorId="7E51426C" id="_x0000_t202" coordsize="21600,21600" o:spt="202" path="m,l,21600r21600,l21600,xe">
+                <v:stroke joinstyle="miter"/>
+                <v:path gradientshapeok="t" o:connecttype="rect"/>
+              </v:shapetype>
+              <v:shape id="Text Box 82" o:spid="_x0000_s1026" type="#_x0000_t202" style="position:absolute;left:0;text-align:left;margin-left:54pt;margin-top:710pt;width:232.95pt;height:63.85pt;z-index:251657728;visibility:visible;mso-wrap-style:square;mso-width-percent:0;mso-height-percent:0;mso-wrap-distance-left:9pt;mso-wrap-distance-top:0;mso-wrap-distance-right:9pt;mso-wrap-distance-bottom:0;mso-position-horizontal:absolute;mso-position-horizontal-relative:page;mso-position-vertical:absolute;mso-position-vertical-relative:page;mso-width-percent:0;mso-height-percent:0;mso-width-relative:page;mso-height-relative:page;v-text-anchor:top" o:gfxdata="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" o:allowoverlap="f" stroked="f">
                 <v:textbox inset="0,0,0,0">
                   <w:txbxContent>
                     <w:p>
@@ -1708,10 +1593,10 @@
                           <w:noProof/>
                         </w:rPr>
                         <w:drawing>
-                          <wp:inline distT="0" distB="0" distL="0" distR="0" wp14:anchorId="74CD9BCE" wp14:editId="0EDF135E">
+                          <wp:inline distT="0" distB="0" distL="0" distR="0" wp14:anchorId="74CD9BCE" wp14:editId="73FC1C82">
                             <wp:extent cx="440929" cy="154858"/>
                             <wp:effectExtent l="19050" t="19050" r="16510" b="17145"/>
-                            <wp:docPr id="7" name="Picture 7" descr="http://i.creativecommons.org/l/by/3.0/88x31.png"/>
+                            <wp:docPr id="4" name="Picture 4" descr="Creative Commons B Y License"/>
                             <wp:cNvGraphicFramePr>
                               <a:graphicFrameLocks xmlns:a="http://schemas.openxmlformats.org/drawingml/2006/main" noChangeAspect="1"/>
                             </wp:cNvGraphicFramePr>
@@ -1719,13 +1604,13 @@
                               <a:graphicData uri="http://schemas.openxmlformats.org/drawingml/2006/picture">
                                 <pic:pic xmlns:pic="http://schemas.openxmlformats.org/drawingml/2006/picture">
                                   <pic:nvPicPr>
-                                    <pic:cNvPr id="0" name="Picture 2" descr="http://i.creativecommons.org/l/by/3.0/88x31.png"/>
+                                    <pic:cNvPr id="4" name="Picture 4" descr="Creative Commons B Y License"/>
                                     <pic:cNvPicPr>
                                       <a:picLocks noChangeAspect="1" noChangeArrowheads="1"/>
                                     </pic:cNvPicPr>
                                   </pic:nvPicPr>
                                   <pic:blipFill>
-                                    <a:blip r:embed="rId11">
+                                    <a:blip r:embed="rId10">
                                       <a:extLst>
                                         <a:ext uri="{28A0092B-C50C-407E-A947-70E740481C1C}">
                                           <a14:useLocalDpi xmlns:a14="http://schemas.microsoft.com/office/drawing/2010/main" val="0"/>
@@ -2070,7 +1955,7 @@
                           <w:szCs w:val="16"/>
                           <w:lang w:val="en-GB" w:eastAsia="es-ES"/>
                         </w:rPr>
-                        <w:t xml:space="preserve">or ISMIR </w:t>
+                        <w:t>or ISMIR 20</w:t>
                       </w:r>
                       <w:r>
                         <w:rPr>
@@ -2078,7 +1963,15 @@
                           <w:szCs w:val="16"/>
                           <w:lang w:val="en-GB" w:eastAsia="es-ES"/>
                         </w:rPr>
-                        <w:t>2024</w:t>
+                        <w:t>2</w:t>
+                      </w:r>
+                      <w:r>
+                        <w:rPr>
+                          <w:sz w:val="16"/>
+                          <w:szCs w:val="16"/>
+                          <w:lang w:val="en-GB" w:eastAsia="es-ES"/>
+                        </w:rPr>
+                        <w:t>4</w:t>
                       </w:r>
                       <w:r>
                         <w:rPr>
@@ -2150,7 +2043,17 @@
                           <w:szCs w:val="16"/>
                           <w:lang w:val="en-GB" w:eastAsia="es-ES"/>
                         </w:rPr>
-                        <w:t>5th</w:t>
+                        <w:t>5</w:t>
+                      </w:r>
+                      <w:r>
+                        <w:rPr>
+                          <w:i/>
+                          <w:iCs/>
+                          <w:sz w:val="16"/>
+                          <w:szCs w:val="16"/>
+                          <w:lang w:val="en-GB" w:eastAsia="es-ES"/>
+                        </w:rPr>
+                        <w:t>th</w:t>
                       </w:r>
                       <w:r>
                         <w:rPr>
@@ -2274,7 +2177,23 @@
                           <w:szCs w:val="16"/>
                           <w:lang w:val="en-GB" w:eastAsia="es-ES"/>
                         </w:rPr>
-                        <w:t>2024</w:t>
+                        <w:t>20</w:t>
+                      </w:r>
+                      <w:r>
+                        <w:rPr>
+                          <w:sz w:val="16"/>
+                          <w:szCs w:val="16"/>
+                          <w:lang w:val="en-GB" w:eastAsia="es-ES"/>
+                        </w:rPr>
+                        <w:t>2</w:t>
+                      </w:r>
+                      <w:r>
+                        <w:rPr>
+                          <w:sz w:val="16"/>
+                          <w:szCs w:val="16"/>
+                          <w:lang w:val="en-GB" w:eastAsia="es-ES"/>
+                        </w:rPr>
+                        <w:t>4</w:t>
                       </w:r>
                       <w:r>
                         <w:rPr>
@@ -2302,33 +2221,20 @@
         <w:rPr>
           <w:rStyle w:val="BodyTextChar"/>
         </w:rPr>
-        <w:t>he title is 14pt Times, bold, caps, upper case, centered.</w:t>
+        <w:t xml:space="preserve">he title is 14pt Times, bold, caps, upper case, centered. </w:t>
       </w:r>
       <w:r>
         <w:rPr>
           <w:rStyle w:val="BodyTextChar"/>
           <w:color w:val="FF0000"/>
         </w:rPr>
-        <w:t xml:space="preserve"> </w:t>
+        <w:t xml:space="preserve">Authors’ names are omitted when submitting for double-blind reviewing. </w:t>
       </w:r>
       <w:r>
         <w:rPr>
           <w:rStyle w:val="BodyTextChar"/>
-          <w:color w:val="FF0000"/>
-        </w:rPr>
-        <w:t>N</w:t>
-      </w:r>
-      <w:r>
-        <w:rPr>
-          <w:color w:val="FF0000"/>
-        </w:rPr>
-        <w:t xml:space="preserve">ote that LBD screening process is single-blind, and the authors' names should not be anonymized. </w:t>
-      </w:r>
-      <w:r>
-        <w:rPr>
-          <w:rStyle w:val="BodyTextChar"/>
-        </w:rPr>
-        <w:t>Authors’ names are centered. The lead author’s name is to be listed first (left-most), and the co-authors’ names after. If the addresses for all authors are the same, include the address only once, centered. If the authors have different addresses, put the addresses, evenly spaced, under each authors’ name.</w:t>
+        </w:rPr>
+        <w:t>The following is for making a camera-ready version. Authors’ names are centered. The lead author’s name is to be listed first (left-most), and the co-authors’ names after. If the addresses for all authors are the same, include the address only once, centered. If the authors have different addresses, put the addresses, evenly spaced, under each authors’ name.</w:t>
       </w:r>
     </w:p>
     <w:p>
@@ -2342,85 +2248,75 @@
     <w:p>
       <w:pPr>
         <w:pStyle w:val="BodyText"/>
+      </w:pPr>
+      <w:r>
+        <w:t>Please include the copyright notice exactly as it appears here in the lower left-hand corner of the page. It is set in 8pt Times.</w:t>
+      </w:r>
+      <w:r>
+        <w:t xml:space="preserve"> </w:t>
+      </w:r>
+      <w:r>
         <w:rPr>
           <w:color w:val="FF0000"/>
         </w:rPr>
-      </w:pPr>
-      <w:r>
-        <w:t>Please include the copyright notice exactly as it appears here in the lower left-hand corner of the page. It is set in 8pt Times.</w:t>
-      </w:r>
-      <w:r>
-        <w:t xml:space="preserve"> </w:t>
+        <w:t>After your paper is accepted, y</w:t>
       </w:r>
       <w:r>
         <w:rPr>
           <w:color w:val="FF0000"/>
         </w:rPr>
-        <w:t xml:space="preserve">After your extended abstract is accepted, </w:t>
+        <w:t>ou will need to insert the appropriate author names and paper title in the copyright notice</w:t>
+      </w:r>
+      <w:r>
+        <w:rPr>
+          <w:color w:val="FF0000"/>
+        </w:rPr>
+        <w:t xml:space="preserve"> when submitting the camera-ready version</w:t>
+      </w:r>
+      <w:r>
+        <w:rPr>
+          <w:color w:val="FF0000"/>
+        </w:rPr>
+        <w:t xml:space="preserve">. </w:t>
+      </w:r>
+      <w:r>
+        <w:t>For L</w:t>
+      </w:r>
+      <w:r>
+        <w:t>a</w:t>
+      </w:r>
+      <w:r>
+        <w:t>T</w:t>
+      </w:r>
+      <w:r>
+        <w:t>e</w:t>
+      </w:r>
+      <w:r>
+        <w:t xml:space="preserve">X users, this will be handled by the template automatically. For Word users, this </w:t>
       </w:r>
       <w:proofErr w:type="gramStart"/>
       <w:r>
-        <w:rPr>
-          <w:color w:val="FF0000"/>
-        </w:rPr>
-        <w:t>you</w:t>
+        <w:t>has to</w:t>
       </w:r>
       <w:proofErr w:type="gramEnd"/>
+      <w:r>
+        <w:t xml:space="preserve"> be done manually.</w:t>
+      </w:r>
     </w:p>
     <w:p>
       <w:pPr>
-        <w:pStyle w:val="BodyText"/>
-        <w:rPr>
-          <w:color w:val="FF0000"/>
-        </w:rPr>
-      </w:pPr>
-      <w:r>
-        <w:rPr>
-          <w:color w:val="FF0000"/>
-        </w:rPr>
-        <w:t xml:space="preserve">will need to insert the appropriate author names and </w:t>
-      </w:r>
-      <w:proofErr w:type="gramStart"/>
-      <w:r>
-        <w:rPr>
-          <w:color w:val="FF0000"/>
-        </w:rPr>
-        <w:t>paper</w:t>
-      </w:r>
-      <w:proofErr w:type="gramEnd"/>
+        <w:pStyle w:val="Second-LevelHeadings"/>
+      </w:pPr>
+      <w:r>
+        <w:t>Page Numbering, Headers and Footers</w:t>
+      </w:r>
     </w:p>
     <w:p>
       <w:pPr>
         <w:pStyle w:val="BodyText"/>
       </w:pPr>
       <w:r>
-        <w:rPr>
-          <w:color w:val="FF0000"/>
-        </w:rPr>
-        <w:t xml:space="preserve">title in the copyright notice when submitting the camera-ready version. </w:t>
-      </w:r>
-      <w:r>
-        <w:t>For L</w:t>
-      </w:r>
-      <w:r>
-        <w:t>a</w:t>
-      </w:r>
-      <w:r>
-        <w:t>T</w:t>
-      </w:r>
-      <w:r>
-        <w:t>e</w:t>
-      </w:r>
-      <w:r>
-        <w:t xml:space="preserve">X users, this will be handled by the template automatically. For Word users, this </w:t>
-      </w:r>
-      <w:proofErr w:type="gramStart"/>
-      <w:r>
-        <w:t>has to</w:t>
-      </w:r>
-      <w:proofErr w:type="gramEnd"/>
-      <w:r>
-        <w:t xml:space="preserve"> be done manually.</w:t>
+        <w:t>Do not include headers, footers or page numbers in your submission. These will be added when the publications are assembled.</w:t>
       </w:r>
     </w:p>
     <w:p>
@@ -2428,7 +2324,7 @@
         <w:pStyle w:val="Second-LevelHeadings"/>
       </w:pPr>
       <w:r>
-        <w:t>Page Numbering, Headers and Footers</w:t>
+        <w:t>Line Numbers</w:t>
       </w:r>
     </w:p>
     <w:p>
@@ -2436,99 +2332,372 @@
         <w:pStyle w:val="BodyText"/>
       </w:pPr>
       <w:r>
-        <w:t>Do not include headers, footers or page numbers in your submission. These will be added when the publications are assembled.</w:t>
+        <w:t xml:space="preserve">Line numbers should be included in your originally submitted manuscript, for reference during reviewing. </w:t>
+      </w:r>
+      <w:r>
+        <w:rPr>
+          <w:color w:val="FF0000"/>
+        </w:rPr>
+        <w:t>However, after you</w:t>
+      </w:r>
+      <w:r>
+        <w:rPr>
+          <w:color w:val="FF0000"/>
+        </w:rPr>
+        <w:t>r</w:t>
+      </w:r>
+      <w:r>
+        <w:rPr>
+          <w:color w:val="FF0000"/>
+        </w:rPr>
+        <w:t xml:space="preserve"> paper is accepted, you must remove all line numbers from the final camera-ready version.</w:t>
+      </w:r>
+      <w:r>
+        <w:t xml:space="preserve"> This can be done in LaTeX by commenting out the command </w:t>
+      </w:r>
+      <w:r>
+        <w:rPr>
+          <w:rFonts w:ascii="Courier New" w:hAnsi="Courier New" w:cs="Courier New"/>
+        </w:rPr>
+        <w:t>\</w:t>
+      </w:r>
+      <w:proofErr w:type="spellStart"/>
+      <w:r>
+        <w:rPr>
+          <w:rFonts w:ascii="Courier New" w:hAnsi="Courier New" w:cs="Courier New"/>
+        </w:rPr>
+        <w:t>linenumber</w:t>
+      </w:r>
+      <w:r>
+        <w:rPr>
+          <w:rFonts w:ascii="Courier New" w:hAnsi="Courier New" w:cs="Courier New"/>
+        </w:rPr>
+        <w:t>s</w:t>
+      </w:r>
+      <w:proofErr w:type="spellEnd"/>
+      <w:r>
+        <w:t xml:space="preserve"> on Line 2</w:t>
+      </w:r>
+      <w:r>
+        <w:t>2</w:t>
+      </w:r>
+      <w:r>
+        <w:t>.</w:t>
+      </w:r>
+      <w:r>
+        <w:t xml:space="preserve"> This can be done in Microsoft Word by selecting Layout &gt; Line Numbers &gt; None.</w:t>
+      </w:r>
+      <w:r>
+        <w:t xml:space="preserve"> </w:t>
       </w:r>
     </w:p>
     <w:p>
       <w:pPr>
-        <w:pStyle w:val="Second-LevelHeadings"/>
-      </w:pPr>
-      <w:r>
-        <w:t>Line Numbers</w:t>
+        <w:pStyle w:val="First-LevelHeadings"/>
+      </w:pPr>
+      <w:r>
+        <w:t>First level headings</w:t>
       </w:r>
     </w:p>
     <w:p>
       <w:pPr>
-        <w:pStyle w:val="BodyTextwithIndent"/>
-        <w:ind w:firstLine="0"/>
-      </w:pPr>
-      <w:r>
-        <w:t xml:space="preserve">Line numbers should be included in your originally submitted manuscript, for reference during screening. </w:t>
-      </w:r>
-      <w:r>
-        <w:rPr>
-          <w:color w:val="FF0000"/>
-        </w:rPr>
-        <w:t xml:space="preserve">However, after your extended abstract is accepted, you must remove all line numbers from the final camera-ready version. </w:t>
-      </w:r>
-      <w:r>
-        <w:t xml:space="preserve">This can be done in </w:t>
-      </w:r>
-      <w:r>
-        <w:t>L</w:t>
-      </w:r>
-      <w:r>
-        <w:t>a</w:t>
-      </w:r>
-      <w:r>
-        <w:t>T</w:t>
-      </w:r>
-      <w:r>
-        <w:t>e</w:t>
-      </w:r>
-      <w:r>
-        <w:t xml:space="preserve">X </w:t>
-      </w:r>
-      <w:r>
-        <w:t>by commenting out the</w:t>
+        <w:pStyle w:val="BodyText"/>
+      </w:pPr>
+      <w:r>
+        <w:t>First level headings are in Times 10pt bold, centered with 1 line of space</w:t>
+      </w:r>
+      <w:r>
+        <w:t xml:space="preserve"> (12pt)</w:t>
+      </w:r>
+      <w:r>
+        <w:t xml:space="preserve"> above the section head, and 1/2 space </w:t>
+      </w:r>
+      <w:r>
+        <w:lastRenderedPageBreak/>
+        <w:t xml:space="preserve">(6pt) </w:t>
+      </w:r>
+      <w:r>
+        <w:t>below it. For a section header immediately followed by a subsection header, the space should be merged.</w:t>
       </w:r>
     </w:p>
     <w:p>
       <w:pPr>
-        <w:pStyle w:val="BodyTextwithIndent"/>
-        <w:ind w:firstLine="0"/>
-      </w:pPr>
-      <w:r>
-        <w:t xml:space="preserve">command </w:t>
-      </w:r>
-      <w:r>
-        <w:rPr>
-          <w:rFonts w:ascii="Courier New" w:hAnsi="Courier New" w:cs="Courier New"/>
-        </w:rPr>
-        <w:t>\</w:t>
-      </w:r>
-      <w:proofErr w:type="spellStart"/>
-      <w:r>
-        <w:rPr>
-          <w:rFonts w:ascii="Courier New" w:hAnsi="Courier New" w:cs="Courier New"/>
-        </w:rPr>
-        <w:t>linenumbers</w:t>
-      </w:r>
-      <w:proofErr w:type="spellEnd"/>
-      <w:r>
-        <w:t>. This can be done in Microsoft Word by selecting Layout &gt; Line Numbers &gt;</w:t>
+        <w:pStyle w:val="Second-LevelHeadings"/>
+      </w:pPr>
+      <w:r>
+        <w:t>Second Level Headings</w:t>
       </w:r>
     </w:p>
     <w:p>
       <w:pPr>
-        <w:pStyle w:val="BodyTextwithIndent"/>
-        <w:ind w:firstLine="0"/>
-      </w:pPr>
-      <w:r>
-        <w:t>None.</w:t>
+        <w:pStyle w:val="BodyText"/>
+      </w:pPr>
+      <w:r>
+        <w:t xml:space="preserve">Second level headings are in Times 10pt bold, flush left, with 1 line of space </w:t>
+      </w:r>
+      <w:r>
+        <w:t xml:space="preserve">(12pt) </w:t>
+      </w:r>
+      <w:r>
+        <w:t>above the section head, and 1/2 space</w:t>
+      </w:r>
+      <w:r>
+        <w:t xml:space="preserve"> (6pt)</w:t>
+      </w:r>
+      <w:r>
+        <w:t xml:space="preserve"> below it. The first letter of each significant word is capitalized.</w:t>
       </w:r>
     </w:p>
     <w:p>
       <w:pPr>
-        <w:pStyle w:val="BodyTextwithIndent"/>
-        <w:ind w:firstLine="0"/>
-      </w:pPr>
+        <w:pStyle w:val="Third-LevelHeadinds"/>
+      </w:pPr>
+      <w:r>
+        <w:t>Third Level Headings</w:t>
+      </w:r>
     </w:p>
     <w:p>
       <w:pPr>
+        <w:pStyle w:val="BodyText"/>
+      </w:pPr>
+      <w:r>
+        <w:t>Third level headings are in Times 10pt italic, flush left, with 1/2 line of space</w:t>
+      </w:r>
+      <w:r>
+        <w:t xml:space="preserve"> (6pt)</w:t>
+      </w:r>
+      <w:r>
+        <w:t xml:space="preserve"> above the section head, and 1/2 space </w:t>
+      </w:r>
+      <w:r>
+        <w:t xml:space="preserve">(6pt) </w:t>
+      </w:r>
+      <w:r>
+        <w:t>below it. The first letter of each significant word is capitalized.</w:t>
+      </w:r>
+    </w:p>
+    <w:p>
+      <w:pPr>
         <w:pStyle w:val="BodyTextwithIndent"/>
-        <w:ind w:firstLine="0"/>
-      </w:pPr>
+      </w:pPr>
+      <w:r>
+        <w:t>Using more than three levels of headings is highly discouraged.</w:t>
+      </w:r>
+    </w:p>
+    <w:p>
+      <w:pPr>
+        <w:pStyle w:val="First-LevelHeadings"/>
+      </w:pPr>
+      <w:r>
+        <w:t>Footnotes and Figures</w:t>
+      </w:r>
+    </w:p>
+    <w:p>
+      <w:pPr>
+        <w:pStyle w:val="Second-LevelHeadings"/>
+      </w:pPr>
+      <w:r>
+        <w:t>Footnotes</w:t>
+      </w:r>
+    </w:p>
+    <w:p>
+      <w:pPr>
+        <w:pStyle w:val="BodyText"/>
+      </w:pPr>
+      <w:r>
+        <w:t>Indicate footnotes with a number in the text.</w:t>
+      </w:r>
+      <w:r>
+        <w:rPr>
+          <w:rStyle w:val="FootnoteReference"/>
+        </w:rPr>
+        <w:footnoteReference w:id="1"/>
+      </w:r>
+      <w:r>
+        <w:t xml:space="preserve"> Use </w:t>
+      </w:r>
+      <w:r>
+        <w:rPr>
+          <w:rFonts w:hint="eastAsia"/>
+          <w:lang w:eastAsia="ja-JP"/>
+        </w:rPr>
+        <w:t>8</w:t>
+      </w:r>
+      <w:r>
+        <w:t>pt type for footnotes. Place the footnotes at the bottom of the page on which they appear. Precede the footnote with a 0.5pt horizontal rule.</w:t>
+      </w:r>
+    </w:p>
+    <w:p>
+      <w:pPr>
+        <w:pStyle w:val="Second-LevelHeadings"/>
+      </w:pPr>
+      <w:r>
+        <w:t>Figures, Tables, and Captions</w:t>
+      </w:r>
+    </w:p>
+    <w:p>
+      <w:pPr>
+        <w:pStyle w:val="BodyText"/>
+      </w:pPr>
+      <w:r>
+        <w:t xml:space="preserve">All </w:t>
+      </w:r>
+      <w:proofErr w:type="gramStart"/>
+      <w:r>
+        <w:t>artwork</w:t>
+      </w:r>
+      <w:proofErr w:type="gramEnd"/>
+      <w:r>
+        <w:t xml:space="preserve"> must be centered, neat, clean, and legible. All lines should be very dark for purposes of reproduction and </w:t>
+      </w:r>
+      <w:proofErr w:type="gramStart"/>
+      <w:r>
+        <w:t>art work</w:t>
+      </w:r>
+      <w:proofErr w:type="gramEnd"/>
+      <w:r>
+        <w:t xml:space="preserve"> should not be hand-drawn. The proceedings are not in color, and therefore all figures must make sense in black-and-white form. Figure and table numbers and captions always appear below the figure. Leave 1 line space between the figure or table and the caption. Each figure or table is numbered consecutively. Captions should be Times 10pt. Place tables/figures in text as close to the reference as possible. References to tables and figures should be capitalized, for example: see Figure 1 and Table 1. Figures and tables may extend across both columns to a maximum width of</w:t>
+      </w:r>
+      <w:r>
+        <w:rPr>
+          <w:rFonts w:hint="eastAsia"/>
+        </w:rPr>
+        <w:t xml:space="preserve"> </w:t>
+      </w:r>
+      <w:r>
+        <w:t>17.</w:t>
+      </w:r>
+      <w:r>
+        <w:rPr>
+          <w:rFonts w:hint="eastAsia"/>
+        </w:rPr>
+        <w:t>2</w:t>
+      </w:r>
+      <w:r>
+        <w:t>cm.</w:t>
+      </w:r>
+    </w:p>
+    <w:p>
+      <w:pPr>
+        <w:pStyle w:val="BodyTextwithIndent"/>
+      </w:pPr>
+    </w:p>
+    <w:p>
+      <w:r>
+        <w:rPr>
+          <w:noProof/>
+        </w:rPr>
+        <w:drawing>
+          <wp:inline distT="0" distB="0" distL="0" distR="0" wp14:anchorId="161BA36C" wp14:editId="17DDB594">
+            <wp:extent cx="2705100" cy="1910715"/>
+            <wp:effectExtent l="19050" t="19050" r="19050" b="13335"/>
+            <wp:docPr id="1" name="Picture 1" descr="ISMIR 2024 template test image"/>
+            <wp:cNvGraphicFramePr>
+              <a:graphicFrameLocks xmlns:a="http://schemas.openxmlformats.org/drawingml/2006/main" noChangeAspect="1"/>
+            </wp:cNvGraphicFramePr>
+            <a:graphic xmlns:a="http://schemas.openxmlformats.org/drawingml/2006/main">
+              <a:graphicData uri="http://schemas.openxmlformats.org/drawingml/2006/picture">
+                <pic:pic xmlns:pic="http://schemas.openxmlformats.org/drawingml/2006/picture">
+                  <pic:nvPicPr>
+                    <pic:cNvPr id="1" name="Picture 1" descr="ISMIR 2024 template test image"/>
+                    <pic:cNvPicPr>
+                      <a:picLocks noChangeAspect="1" noChangeArrowheads="1"/>
+                    </pic:cNvPicPr>
+                  </pic:nvPicPr>
+                  <pic:blipFill>
+                    <a:blip r:embed="rId11">
+                      <a:extLst>
+                        <a:ext uri="{28A0092B-C50C-407E-A947-70E740481C1C}">
+                          <a14:useLocalDpi xmlns:a14="http://schemas.microsoft.com/office/drawing/2010/main" val="0"/>
+                        </a:ext>
+                      </a:extLst>
+                    </a:blip>
+                    <a:srcRect/>
+                    <a:stretch>
+                      <a:fillRect/>
+                    </a:stretch>
+                  </pic:blipFill>
+                  <pic:spPr bwMode="auto">
+                    <a:xfrm>
+                      <a:off x="0" y="0"/>
+                      <a:ext cx="2705100" cy="1910715"/>
+                    </a:xfrm>
+                    <a:prstGeom prst="rect">
+                      <a:avLst/>
+                    </a:prstGeom>
+                    <a:noFill/>
+                    <a:ln w="3175" cmpd="sng">
+                      <a:solidFill>
+                        <a:srgbClr val="000000"/>
+                      </a:solidFill>
+                      <a:miter lim="800000"/>
+                      <a:headEnd/>
+                      <a:tailEnd/>
+                    </a:ln>
+                    <a:effectLst/>
+                  </pic:spPr>
+                </pic:pic>
+              </a:graphicData>
+            </a:graphic>
+          </wp:inline>
+        </w:drawing>
+      </w:r>
+    </w:p>
+    <w:p>
+      <w:pPr>
+        <w:pStyle w:val="Caption"/>
+      </w:pPr>
+      <w:r>
+        <w:rPr>
+          <w:b/>
+        </w:rPr>
+        <w:t xml:space="preserve">Figure </w:t>
+      </w:r>
+      <w:r>
+        <w:rPr>
+          <w:b/>
+        </w:rPr>
+        <w:fldChar w:fldCharType="begin"/>
+      </w:r>
+      <w:r>
+        <w:rPr>
+          <w:b/>
+        </w:rPr>
+        <w:instrText xml:space="preserve"> SEQ Ilustración \* ARABIC </w:instrText>
+      </w:r>
+      <w:r>
+        <w:rPr>
+          <w:b/>
+        </w:rPr>
+        <w:fldChar w:fldCharType="separate"/>
+      </w:r>
+      <w:r>
+        <w:rPr>
+          <w:b/>
+        </w:rPr>
+        <w:t>1</w:t>
+      </w:r>
+      <w:r>
+        <w:rPr>
+          <w:b/>
+        </w:rPr>
+        <w:fldChar w:fldCharType="end"/>
+      </w:r>
+      <w:r>
+        <w:rPr>
+          <w:b/>
+        </w:rPr>
+        <w:t>.</w:t>
+      </w:r>
+      <w:r>
+        <w:t xml:space="preserve"> Figure captions should be placed below the figure</w:t>
+      </w:r>
+      <w:r>
+        <w:rPr>
+          <w:rFonts w:hint="eastAsia"/>
+        </w:rPr>
+        <w:t>.</w:t>
+      </w:r>
     </w:p>
     <w:p/>
     <w:tbl>
@@ -2561,7 +2730,6 @@
           </w:tcPr>
           <w:p>
             <w:r>
-              <w:lastRenderedPageBreak/>
               <w:t>String value</w:t>
             </w:r>
           </w:p>
@@ -2614,7 +2782,13 @@
               <w:rPr>
                 <w:lang w:eastAsia="ja-JP"/>
               </w:rPr>
-              <w:t>2024</w:t>
+              <w:t>202</w:t>
+            </w:r>
+            <w:r>
+              <w:rPr>
+                <w:lang w:eastAsia="ja-JP"/>
+              </w:rPr>
+              <w:t>4</w:t>
             </w:r>
           </w:p>
         </w:tc>
@@ -2681,7 +2855,7 @@
         <w:pStyle w:val="First-LevelHeadings"/>
       </w:pPr>
       <w:r>
-        <w:t>First level headings</w:t>
+        <w:t>Equations</w:t>
       </w:r>
     </w:p>
     <w:p>
@@ -2689,216 +2863,25 @@
         <w:pStyle w:val="BodyText"/>
       </w:pPr>
       <w:r>
-        <w:t>First level headings are in Times 10pt bold, centered with 1 line of space</w:t>
-      </w:r>
-      <w:r>
-        <w:t xml:space="preserve"> (12pt)</w:t>
-      </w:r>
-      <w:r>
-        <w:t xml:space="preserve"> above the section head, and 1/2 space </w:t>
-      </w:r>
-      <w:r>
-        <w:t xml:space="preserve">(6pt) </w:t>
-      </w:r>
-      <w:r>
-        <w:t>below it. For a section header immediately followed by a subsection header, the space should be merged.</w:t>
+        <w:t>Equations should be placed on separate lines and numbered. The number should be on the right side, in parentheses</w:t>
+      </w:r>
+      <w:r>
+        <w:t xml:space="preserve">, as in </w:t>
+      </w:r>
+      <w:proofErr w:type="spellStart"/>
+      <w:r>
+        <w:t>Eqn</w:t>
+      </w:r>
+      <w:proofErr w:type="spellEnd"/>
+      <w:r>
+        <w:t xml:space="preserve"> (1)</w:t>
+      </w:r>
+      <w:r>
+        <w:t>.</w:t>
       </w:r>
     </w:p>
     <w:p>
       <w:pPr>
-        <w:pStyle w:val="Second-LevelHeadings"/>
-      </w:pPr>
-      <w:r>
-        <w:t>Second Level Headings</w:t>
-      </w:r>
-    </w:p>
-    <w:p>
-      <w:pPr>
-        <w:pStyle w:val="BodyText"/>
-      </w:pPr>
-      <w:r>
-        <w:t xml:space="preserve">Second level headings are in Times 10pt bold, flush left, with 1 line of space </w:t>
-      </w:r>
-      <w:r>
-        <w:t xml:space="preserve">(12pt) </w:t>
-      </w:r>
-      <w:r>
-        <w:t>above the section head, and 1/2 space</w:t>
-      </w:r>
-      <w:r>
-        <w:t xml:space="preserve"> (6pt)</w:t>
-      </w:r>
-      <w:r>
-        <w:t xml:space="preserve"> below it. The first letter of each significant word is capitalized.</w:t>
-      </w:r>
-    </w:p>
-    <w:p>
-      <w:pPr>
-        <w:pStyle w:val="Third-LevelHeadinds"/>
-      </w:pPr>
-      <w:r>
-        <w:t xml:space="preserve">Third </w:t>
-      </w:r>
-      <w:r>
-        <w:t xml:space="preserve">and Further </w:t>
-      </w:r>
-      <w:r>
-        <w:t>Level Headings</w:t>
-      </w:r>
-    </w:p>
-    <w:p>
-      <w:pPr>
-        <w:pStyle w:val="BodyText"/>
-      </w:pPr>
-      <w:r>
-        <w:t>Third level headings are in Times 10pt italic, flush left, with 1/2 line of space</w:t>
-      </w:r>
-      <w:r>
-        <w:t xml:space="preserve"> (6pt)</w:t>
-      </w:r>
-      <w:r>
-        <w:t xml:space="preserve"> above the section head, and 1/2 space </w:t>
-      </w:r>
-      <w:r>
-        <w:t xml:space="preserve">(6pt) </w:t>
-      </w:r>
-      <w:r>
-        <w:t>below it. The first letter of each significant word is capitalized.</w:t>
-      </w:r>
-    </w:p>
-    <w:p>
-      <w:pPr>
-        <w:pStyle w:val="BodyTextwithIndent"/>
-      </w:pPr>
-      <w:r>
-        <w:t>Using more than three levels of headings is highly discouraged.</w:t>
-      </w:r>
-    </w:p>
-    <w:p>
-      <w:pPr>
-        <w:pStyle w:val="First-LevelHeadings"/>
-      </w:pPr>
-      <w:r>
-        <w:t>Footnotes and Figures</w:t>
-      </w:r>
-    </w:p>
-    <w:p>
-      <w:pPr>
-        <w:pStyle w:val="Second-LevelHeadings"/>
-      </w:pPr>
-      <w:r>
-        <w:t>Footnotes</w:t>
-      </w:r>
-    </w:p>
-    <w:p>
-      <w:pPr>
-        <w:pStyle w:val="BodyText"/>
-      </w:pPr>
-      <w:r>
-        <w:t>Indicate footnotes with a number in the text.</w:t>
-      </w:r>
-      <w:r>
-        <w:rPr>
-          <w:rStyle w:val="FootnoteReference"/>
-        </w:rPr>
-        <w:footnoteReference w:id="1"/>
-      </w:r>
-      <w:r>
-        <w:t xml:space="preserve"> Use </w:t>
-      </w:r>
-      <w:r>
-        <w:rPr>
-          <w:rFonts w:hint="eastAsia"/>
-          <w:lang w:eastAsia="ja-JP"/>
-        </w:rPr>
-        <w:t>8</w:t>
-      </w:r>
-      <w:r>
-        <w:t>pt type for footnotes. Place the footnotes at the bottom of the page on which they appear. Precede the footnote with a 0.5pt horizontal rule.</w:t>
-      </w:r>
-    </w:p>
-    <w:p>
-      <w:pPr>
-        <w:pStyle w:val="Second-LevelHeadings"/>
-      </w:pPr>
-      <w:r>
-        <w:t>Figures, Tables, and Captions</w:t>
-      </w:r>
-    </w:p>
-    <w:p>
-      <w:pPr>
-        <w:pStyle w:val="BodyText"/>
-      </w:pPr>
-      <w:r>
-        <w:t xml:space="preserve">All </w:t>
-      </w:r>
-      <w:proofErr w:type="gramStart"/>
-      <w:r>
-        <w:t>artwork</w:t>
-      </w:r>
-      <w:proofErr w:type="gramEnd"/>
-      <w:r>
-        <w:t xml:space="preserve"> must be centered, neat, clean, and legible. All lines should be very dark for purposes of reproduction and </w:t>
-      </w:r>
-      <w:proofErr w:type="gramStart"/>
-      <w:r>
-        <w:t>art work</w:t>
-      </w:r>
-      <w:proofErr w:type="gramEnd"/>
-      <w:r>
-        <w:t xml:space="preserve"> should not be hand-drawn. The proceedings are not in color, and therefore all figures must make sense in black-and-white form. Figure and table numbers and captions always appear below the figure. Leave 1 line space between the figure or table and the caption. Each figure or table is numbered consecutively. Captions should be Times 10pt. Place tables/figures in text as close to the reference as possible. References to tables and figures should be capitalized, for example: see Figure 1 and Table 1. Figures and tables may extend across both columns to a maximum width of</w:t>
-      </w:r>
-      <w:r>
-        <w:rPr>
-          <w:rFonts w:hint="eastAsia"/>
-        </w:rPr>
-        <w:t xml:space="preserve"> </w:t>
-      </w:r>
-      <w:r>
-        <w:t>17.</w:t>
-      </w:r>
-      <w:r>
-        <w:rPr>
-          <w:rFonts w:hint="eastAsia"/>
-        </w:rPr>
-        <w:t>2</w:t>
-      </w:r>
-      <w:r>
-        <w:t>cm.</w:t>
-      </w:r>
-    </w:p>
-    <w:p>
-      <w:pPr>
-        <w:pStyle w:val="First-LevelHeadings"/>
-      </w:pPr>
-      <w:r>
-        <w:t>Equations</w:t>
-      </w:r>
-    </w:p>
-    <w:p>
-      <w:pPr>
-        <w:pStyle w:val="BodyText"/>
-      </w:pPr>
-      <w:r>
-        <w:t>Equations should be placed on separate lines and numbered. The number should be on the right side, in parentheses</w:t>
-      </w:r>
-      <w:r>
-        <w:t xml:space="preserve">, as in </w:t>
-      </w:r>
-      <w:proofErr w:type="spellStart"/>
-      <w:r>
-        <w:t>Eqn</w:t>
-      </w:r>
-      <w:proofErr w:type="spellEnd"/>
-      <w:r>
-        <w:t xml:space="preserve"> (1)</w:t>
-      </w:r>
-      <w:r>
-        <w:t>.</w:t>
-      </w:r>
-    </w:p>
-    <w:p>
-      <w:pPr>
         <w:pStyle w:val="EquationISMIR"/>
         <w:rPr>
           <w:lang w:eastAsia="ja-JP"/>
@@ -2909,7 +2892,7 @@
           <w:noProof/>
           <w:position w:val="-2"/>
         </w:rPr>
-        <w:object w:dxaOrig="700" w:dyaOrig="260" w14:anchorId="26ED24D7">
+        <w:object w:dxaOrig="700" w:dyaOrig="260" w14:anchorId="2A9D474C">
           <v:shapetype id="_x0000_t75" coordsize="21600,21600" o:spt="75" o:preferrelative="t" path="m@4@5l@4@11@9@11@9@5xe" filled="f" stroked="f">
             <v:stroke joinstyle="miter"/>
             <v:formulas>
@@ -2929,10 +2912,10 @@
             <v:path o:extrusionok="f" gradientshapeok="t" o:connecttype="rect"/>
             <o:lock v:ext="edit" aspectratio="t"/>
           </v:shapetype>
-          <v:shape id="_x0000_i1025" type="#_x0000_t75" alt="" style="width:35pt;height:12.85pt;mso-width-percent:0;mso-height-percent:0;mso-width-percent:0;mso-height-percent:0" o:ole="">
+          <v:shape id="_x0000_i1025" type="#_x0000_t75" alt="" style="width:34.85pt;height:13pt;mso-width-percent:0;mso-height-percent:0;mso-width-percent:0;mso-height-percent:0" o:ole="">
             <v:imagedata r:id="rId12" o:title=""/>
           </v:shape>
-          <o:OLEObject Type="Embed" ProgID="Equation.3" ShapeID="_x0000_i1025" DrawAspect="Content" ObjectID="_1776522730" r:id="rId13"/>
+          <o:OLEObject Type="Embed" ProgID="Equation.3" ShapeID="_x0000_i1025" DrawAspect="Content" ObjectID="_1781077399" r:id="rId13"/>
         </w:object>
       </w:r>
       <w:r>
@@ -2940,132 +2923,6 @@
       </w:r>
       <w:r>
         <w:t>(1)</w:t>
-      </w:r>
-    </w:p>
-    <w:p>
-      <w:pPr>
-        <w:pStyle w:val="BodyTextwithIndent"/>
-        <w:ind w:firstLine="0"/>
-      </w:pPr>
-    </w:p>
-    <w:p>
-      <w:pPr>
-        <w:jc w:val="center"/>
-      </w:pPr>
-      <w:r>
-        <w:rPr>
-          <w:noProof/>
-        </w:rPr>
-        <w:drawing>
-          <wp:inline distT="0" distB="0" distL="0" distR="0" wp14:anchorId="161BA36C" wp14:editId="3D592B3E">
-            <wp:extent cx="2705100" cy="1910715"/>
-            <wp:effectExtent l="19050" t="19050" r="19050" b="13335"/>
-            <wp:docPr id="1" name="Picture 1" descr="figure"/>
-            <wp:cNvGraphicFramePr>
-              <a:graphicFrameLocks xmlns:a="http://schemas.openxmlformats.org/drawingml/2006/main" noChangeAspect="1"/>
-            </wp:cNvGraphicFramePr>
-            <a:graphic xmlns:a="http://schemas.openxmlformats.org/drawingml/2006/main">
-              <a:graphicData uri="http://schemas.openxmlformats.org/drawingml/2006/picture">
-                <pic:pic xmlns:pic="http://schemas.openxmlformats.org/drawingml/2006/picture">
-                  <pic:nvPicPr>
-                    <pic:cNvPr id="0" name="Picture 1" descr="figure"/>
-                    <pic:cNvPicPr>
-                      <a:picLocks noChangeAspect="1" noChangeArrowheads="1"/>
-                    </pic:cNvPicPr>
-                  </pic:nvPicPr>
-                  <pic:blipFill>
-                    <a:blip r:embed="rId14">
-                      <a:extLst>
-                        <a:ext uri="{28A0092B-C50C-407E-A947-70E740481C1C}">
-                          <a14:useLocalDpi xmlns:a14="http://schemas.microsoft.com/office/drawing/2010/main" val="0"/>
-                        </a:ext>
-                      </a:extLst>
-                    </a:blip>
-                    <a:srcRect/>
-                    <a:stretch>
-                      <a:fillRect/>
-                    </a:stretch>
-                  </pic:blipFill>
-                  <pic:spPr bwMode="auto">
-                    <a:xfrm>
-                      <a:off x="0" y="0"/>
-                      <a:ext cx="2705100" cy="1910715"/>
-                    </a:xfrm>
-                    <a:prstGeom prst="rect">
-                      <a:avLst/>
-                    </a:prstGeom>
-                    <a:noFill/>
-                    <a:ln w="3175" cmpd="sng">
-                      <a:solidFill>
-                        <a:srgbClr val="000000"/>
-                      </a:solidFill>
-                      <a:miter lim="800000"/>
-                      <a:headEnd/>
-                      <a:tailEnd/>
-                    </a:ln>
-                    <a:effectLst/>
-                  </pic:spPr>
-                </pic:pic>
-              </a:graphicData>
-            </a:graphic>
-          </wp:inline>
-        </w:drawing>
-      </w:r>
-    </w:p>
-    <w:p>
-      <w:pPr>
-        <w:pStyle w:val="Caption"/>
-      </w:pPr>
-      <w:r>
-        <w:rPr>
-          <w:b/>
-        </w:rPr>
-        <w:t xml:space="preserve">Figure </w:t>
-      </w:r>
-      <w:r>
-        <w:rPr>
-          <w:b/>
-        </w:rPr>
-        <w:fldChar w:fldCharType="begin"/>
-      </w:r>
-      <w:r>
-        <w:rPr>
-          <w:b/>
-        </w:rPr>
-        <w:instrText xml:space="preserve"> SEQ Ilustración \* ARABIC </w:instrText>
-      </w:r>
-      <w:r>
-        <w:rPr>
-          <w:b/>
-        </w:rPr>
-        <w:fldChar w:fldCharType="separate"/>
-      </w:r>
-      <w:r>
-        <w:rPr>
-          <w:b/>
-        </w:rPr>
-        <w:t>1</w:t>
-      </w:r>
-      <w:r>
-        <w:rPr>
-          <w:b/>
-        </w:rPr>
-        <w:fldChar w:fldCharType="end"/>
-      </w:r>
-      <w:r>
-        <w:rPr>
-          <w:b/>
-        </w:rPr>
-        <w:t>.</w:t>
-      </w:r>
-      <w:r>
-        <w:t xml:space="preserve"> Figure captions should be placed below the figure</w:t>
-      </w:r>
-      <w:r>
-        <w:rPr>
-          <w:rFonts w:hint="eastAsia"/>
-        </w:rPr>
-        <w:t>.</w:t>
       </w:r>
     </w:p>
     <w:p>
@@ -3173,6 +3030,147 @@
         <w:t>.</w:t>
       </w:r>
     </w:p>
+    <w:p>
+      <w:pPr>
+        <w:pStyle w:val="BodyTextwithIndent"/>
+        <w:rPr>
+          <w:color w:val="FF0000"/>
+        </w:rPr>
+      </w:pPr>
+      <w:r>
+        <w:rPr>
+          <w:color w:val="FF0000"/>
+        </w:rPr>
+        <w:t xml:space="preserve">As submission is double blind, refer to your own published work in the third person. That is, use “In the previous work of [2],” not “In our previous work [2].” If you cite other </w:t>
+      </w:r>
+      <w:proofErr w:type="gramStart"/>
+      <w:r>
+        <w:rPr>
+          <w:color w:val="FF0000"/>
+        </w:rPr>
+        <w:t>papers</w:t>
+      </w:r>
+      <w:proofErr w:type="gramEnd"/>
+      <w:r>
+        <w:rPr>
+          <w:color w:val="FF0000"/>
+        </w:rPr>
+        <w:t xml:space="preserve"> you have authored</w:t>
+      </w:r>
+      <w:r>
+        <w:rPr>
+          <w:color w:val="FF0000"/>
+        </w:rPr>
+        <w:t xml:space="preserve"> that are not widely available (e.g., a journal paper under review), use anonymous author names in the citation </w:t>
+      </w:r>
+      <w:r>
+        <w:rPr>
+          <w:color w:val="FF0000"/>
+        </w:rPr>
+        <w:t>(</w:t>
+      </w:r>
+      <w:r>
+        <w:rPr>
+          <w:color w:val="FF0000"/>
+        </w:rPr>
+        <w:t>e.g., an author of the form “A. Anonymous”</w:t>
+      </w:r>
+      <w:r>
+        <w:rPr>
+          <w:color w:val="FF0000"/>
+        </w:rPr>
+        <w:t>).</w:t>
+      </w:r>
+    </w:p>
+    <w:p>
+      <w:pPr>
+        <w:pStyle w:val="First-LevelHeadings"/>
+      </w:pPr>
+      <w:bookmarkStart w:id="2" w:name="OLE_LINK1"/>
+      <w:bookmarkStart w:id="3" w:name="OLE_LINK2"/>
+      <w:bookmarkStart w:id="4" w:name="OLE_LINK3"/>
+      <w:r>
+        <w:t>Acknowledgements</w:t>
+      </w:r>
+    </w:p>
+    <w:p>
+      <w:pPr>
+        <w:pStyle w:val="BodyText"/>
+      </w:pPr>
+      <w:r>
+        <w:rPr>
+          <w:b/>
+          <w:bCs/>
+        </w:rPr>
+        <w:t xml:space="preserve">Do not include in your submission, only in your </w:t>
+      </w:r>
+      <w:proofErr w:type="gramStart"/>
+      <w:r>
+        <w:rPr>
+          <w:b/>
+          <w:bCs/>
+        </w:rPr>
+        <w:t>camera ready</w:t>
+      </w:r>
+      <w:proofErr w:type="gramEnd"/>
+      <w:r>
+        <w:rPr>
+          <w:b/>
+          <w:bCs/>
+        </w:rPr>
+        <w:t xml:space="preserve"> version</w:t>
+      </w:r>
+      <w:r>
+        <w:t xml:space="preserve">. This section can be used to refer to any individuals or organizations that should be acknowledged in this paper. This section does </w:t>
+      </w:r>
+      <w:r>
+        <w:rPr>
+          <w:i/>
+          <w:iCs/>
+        </w:rPr>
+        <w:t xml:space="preserve">not </w:t>
+      </w:r>
+      <w:r>
+        <w:t>count towards the page limit for scientific content.</w:t>
+      </w:r>
+    </w:p>
+    <w:p>
+      <w:pPr>
+        <w:pStyle w:val="First-LevelHeadings"/>
+      </w:pPr>
+      <w:r>
+        <w:t>Ethics Statement</w:t>
+      </w:r>
+    </w:p>
+    <w:p>
+      <w:pPr>
+        <w:pStyle w:val="BodyText"/>
+      </w:pPr>
+      <w:r>
+        <w:t xml:space="preserve">This optional section can be used to provide additional ethical considerations related to your </w:t>
+      </w:r>
+      <w:proofErr w:type="gramStart"/>
+      <w:r>
+        <w:t>paper, and</w:t>
+      </w:r>
+      <w:proofErr w:type="gramEnd"/>
+      <w:r>
+        <w:t xml:space="preserve"> can be included both at submission time and in your camera ready version. See the Call for Papers for details. This section does </w:t>
+      </w:r>
+      <w:r>
+        <w:rPr>
+          <w:i/>
+          <w:iCs/>
+        </w:rPr>
+        <w:t xml:space="preserve">not </w:t>
+      </w:r>
+      <w:r>
+        <w:t>count towards the page limit for scientific content.</w:t>
+      </w:r>
+    </w:p>
+    <w:bookmarkEnd w:id="2"/>
+    <w:bookmarkEnd w:id="3"/>
+    <w:bookmarkEnd w:id="4"/>
     <w:p>
       <w:pPr>
         <w:pStyle w:val="First-LevelHeadings"/>
@@ -3191,7 +3189,7 @@
         <w:spacing w:after="120"/>
         <w:ind w:left="425" w:hanging="425"/>
       </w:pPr>
-      <w:bookmarkStart w:id="1" w:name="_Hlk40789248"/>
+      <w:bookmarkStart w:id="5" w:name="_Hlk40789248"/>
       <w:r>
         <w:t>A. Author and B</w:t>
       </w:r>
@@ -3230,7 +3228,7 @@
         <w:t>, Suzhou, China, 2017, pp. 111–117.</w:t>
       </w:r>
     </w:p>
-    <w:bookmarkEnd w:id="1"/>
+    <w:bookmarkEnd w:id="5"/>
     <w:p>
       <w:pPr>
         <w:pStyle w:val="BodyText"/>
@@ -3376,6 +3374,7 @@
         <w:rPr>
           <w:lang w:eastAsia="ja-JP"/>
         </w:rPr>
+        <w:lastRenderedPageBreak/>
         <w:t>O. Person,</w:t>
       </w:r>
       <w:r>
@@ -3494,6 +3493,7 @@
       <w:type w:val="continuous"/>
       <w:pgSz w:w="11907" w:h="16840" w:code="9"/>
       <w:pgMar w:top="1134" w:right="1077" w:bottom="1418" w:left="1077" w:header="720" w:footer="964" w:gutter="0"/>
+      <w:lnNumType w:countBy="1" w:distance="57" w:restart="continuous"/>
       <w:cols w:num="2" w:space="455"/>
       <w:docGrid w:linePitch="272"/>
     </w:sectPr>
@@ -5677,58 +5677,58 @@
       </w:rPr>
     </w:lvl>
   </w:abstractNum>
-  <w:num w:numId="1" w16cid:durableId="726996401">
+  <w:num w:numId="1" w16cid:durableId="88280044">
     <w:abstractNumId w:val="0"/>
   </w:num>
-  <w:num w:numId="2" w16cid:durableId="11885650">
+  <w:num w:numId="2" w16cid:durableId="1891724323">
     <w:abstractNumId w:val="17"/>
   </w:num>
-  <w:num w:numId="3" w16cid:durableId="1187595403">
+  <w:num w:numId="3" w16cid:durableId="550308130">
     <w:abstractNumId w:val="8"/>
   </w:num>
-  <w:num w:numId="4" w16cid:durableId="1993481225">
+  <w:num w:numId="4" w16cid:durableId="1267036259">
     <w:abstractNumId w:val="13"/>
   </w:num>
-  <w:num w:numId="5" w16cid:durableId="294876914">
+  <w:num w:numId="5" w16cid:durableId="2138522905">
     <w:abstractNumId w:val="6"/>
   </w:num>
-  <w:num w:numId="6" w16cid:durableId="37827980">
+  <w:num w:numId="6" w16cid:durableId="1660648082">
     <w:abstractNumId w:val="7"/>
   </w:num>
-  <w:num w:numId="7" w16cid:durableId="799033459">
+  <w:num w:numId="7" w16cid:durableId="1305430302">
     <w:abstractNumId w:val="2"/>
   </w:num>
-  <w:num w:numId="8" w16cid:durableId="1440955265">
+  <w:num w:numId="8" w16cid:durableId="406617352">
     <w:abstractNumId w:val="15"/>
   </w:num>
-  <w:num w:numId="9" w16cid:durableId="23795559">
+  <w:num w:numId="9" w16cid:durableId="625350127">
     <w:abstractNumId w:val="9"/>
   </w:num>
-  <w:num w:numId="10" w16cid:durableId="204294775">
+  <w:num w:numId="10" w16cid:durableId="351763062">
     <w:abstractNumId w:val="1"/>
   </w:num>
-  <w:num w:numId="11" w16cid:durableId="370963074">
+  <w:num w:numId="11" w16cid:durableId="965045509">
     <w:abstractNumId w:val="14"/>
   </w:num>
-  <w:num w:numId="12" w16cid:durableId="1466267573">
+  <w:num w:numId="12" w16cid:durableId="1792941680">
     <w:abstractNumId w:val="16"/>
   </w:num>
-  <w:num w:numId="13" w16cid:durableId="1461413585">
+  <w:num w:numId="13" w16cid:durableId="1660115770">
     <w:abstractNumId w:val="3"/>
   </w:num>
-  <w:num w:numId="14" w16cid:durableId="1092580603">
+  <w:num w:numId="14" w16cid:durableId="959803771">
     <w:abstractNumId w:val="11"/>
   </w:num>
-  <w:num w:numId="15" w16cid:durableId="1357345394">
+  <w:num w:numId="15" w16cid:durableId="1214807829">
     <w:abstractNumId w:val="5"/>
   </w:num>
-  <w:num w:numId="16" w16cid:durableId="947005730">
+  <w:num w:numId="16" w16cid:durableId="2082367594">
     <w:abstractNumId w:val="18"/>
   </w:num>
-  <w:num w:numId="17" w16cid:durableId="233590870">
+  <w:num w:numId="17" w16cid:durableId="1867256660">
     <w:abstractNumId w:val="12"/>
   </w:num>
-  <w:num w:numId="18" w16cid:durableId="1480995164">
+  <w:num w:numId="18" w16cid:durableId="1405105771">
     <w:abstractNumId w:val="1"/>
     <w:lvlOverride w:ilvl="0">
       <w:startOverride w:val="1"/>
@@ -5758,14 +5758,11 @@
       <w:startOverride w:val="1"/>
     </w:lvlOverride>
   </w:num>
-  <w:num w:numId="19" w16cid:durableId="184944863">
+  <w:num w:numId="19" w16cid:durableId="21589603">
     <w:abstractNumId w:val="10"/>
   </w:num>
-  <w:num w:numId="20" w16cid:durableId="1494376744">
+  <w:num w:numId="20" w16cid:durableId="671178484">
     <w:abstractNumId w:val="4"/>
-  </w:num>
-  <w:num w:numId="21" w16cid:durableId="1644309074">
-    <w:abstractNumId w:val="0"/>
   </w:num>
 </w:numbering>
 </file>

</xml_diff>

<commit_message>
[CHANGE] fixed the missing watermark issue caused by the latest update
</commit_message>
<xml_diff>
--- a/2024/word/ISMIR2024_lbd.docx
+++ b/2024/word/ISMIR2024_lbd.docx
@@ -71,14 +71,7 @@
           <w:sz w:val="28"/>
           <w:szCs w:val="28"/>
         </w:rPr>
-        <w:t>202</w:t>
-      </w:r>
-      <w:r>
-        <w:rPr>
-          <w:sz w:val="28"/>
-          <w:szCs w:val="28"/>
-        </w:rPr>
-        <w:t>4</w:t>
+        <w:t>2024</w:t>
       </w:r>
       <w:r>
         <w:rPr>
@@ -394,11 +387,175 @@
           <w:type w:val="continuous"/>
           <w:pgSz w:w="11907" w:h="16840" w:code="9"/>
           <w:pgMar w:top="1134" w:right="1077" w:bottom="1418" w:left="1077" w:header="720" w:footer="964" w:gutter="0"/>
-          <w:lnNumType w:countBy="1" w:distance="57" w:restart="continuous"/>
           <w:cols w:space="720"/>
           <w:docGrid w:linePitch="272"/>
         </w:sectPr>
       </w:pPr>
+      <w:r>
+        <w:rPr>
+          <w:noProof/>
+          <w:sz w:val="28"/>
+          <w:szCs w:val="28"/>
+        </w:rPr>
+        <mc:AlternateContent>
+          <mc:Choice Requires="wps">
+            <w:drawing>
+              <wp:anchor distT="0" distB="0" distL="114300" distR="114300" simplePos="0" relativeHeight="251659264" behindDoc="0" locked="0" layoutInCell="1" allowOverlap="1" wp14:anchorId="49A674DD" wp14:editId="322CC608">
+                <wp:simplePos x="0" y="0"/>
+                <wp:positionH relativeFrom="column">
+                  <wp:posOffset>6326505</wp:posOffset>
+                </wp:positionH>
+                <wp:positionV relativeFrom="paragraph">
+                  <wp:posOffset>32385</wp:posOffset>
+                </wp:positionV>
+                <wp:extent cx="469900" cy="6498590"/>
+                <wp:effectExtent l="0" t="0" r="0" b="3810"/>
+                <wp:wrapNone/>
+                <wp:docPr id="5" name="Text Box 5"/>
+                <wp:cNvGraphicFramePr/>
+                <a:graphic xmlns:a="http://schemas.openxmlformats.org/drawingml/2006/main">
+                  <a:graphicData uri="http://schemas.microsoft.com/office/word/2010/wordprocessingShape">
+                    <wps:wsp>
+                      <wps:cNvSpPr txBox="1"/>
+                      <wps:spPr>
+                        <a:xfrm rot="10800000">
+                          <a:off x="0" y="0"/>
+                          <a:ext cx="469900" cy="6498590"/>
+                        </a:xfrm>
+                        <a:prstGeom prst="rect">
+                          <a:avLst/>
+                        </a:prstGeom>
+                        <a:solidFill>
+                          <a:schemeClr val="lt1"/>
+                        </a:solidFill>
+                        <a:ln w="6350">
+                          <a:noFill/>
+                        </a:ln>
+                      </wps:spPr>
+                      <wps:txbx>
+                        <w:txbxContent>
+                          <w:p>
+                            <w:pPr>
+                              <w:jc w:val="center"/>
+                              <w:rPr>
+                                <w:color w:val="808080" w:themeColor="background1" w:themeShade="80"/>
+                                <w:sz w:val="26"/>
+                                <w:szCs w:val="26"/>
+                              </w:rPr>
+                            </w:pPr>
+                            <w:r>
+                              <w:rPr>
+                                <w:color w:val="808080" w:themeColor="background1" w:themeShade="80"/>
+                                <w:sz w:val="26"/>
+                                <w:szCs w:val="26"/>
+                              </w:rPr>
+                              <w:t xml:space="preserve">Late-Breaking / Demo Session Extended Abstract, ISMIR </w:t>
+                            </w:r>
+                            <w:r>
+                              <w:rPr>
+                                <w:color w:val="808080" w:themeColor="background1" w:themeShade="80"/>
+                                <w:sz w:val="26"/>
+                                <w:szCs w:val="26"/>
+                              </w:rPr>
+                              <w:t>2024</w:t>
+                            </w:r>
+                            <w:r>
+                              <w:rPr>
+                                <w:color w:val="808080" w:themeColor="background1" w:themeShade="80"/>
+                                <w:sz w:val="26"/>
+                                <w:szCs w:val="26"/>
+                              </w:rPr>
+                              <w:t xml:space="preserve"> Conference</w:t>
+                            </w:r>
+                          </w:p>
+                          <w:p>
+                            <w:pPr>
+                              <w:rPr>
+                                <w:color w:val="808080" w:themeColor="background1" w:themeShade="80"/>
+                                <w:sz w:val="26"/>
+                                <w:szCs w:val="26"/>
+                              </w:rPr>
+                            </w:pPr>
+                          </w:p>
+                        </w:txbxContent>
+                      </wps:txbx>
+                      <wps:bodyPr rot="0" spcFirstLastPara="0" vertOverflow="overflow" horzOverflow="overflow" vert="eaVert" wrap="square" lIns="91440" tIns="45720" rIns="91440" bIns="45720" numCol="1" spcCol="0" rtlCol="0" fromWordArt="0" anchor="t" anchorCtr="0" forceAA="0" compatLnSpc="1">
+                        <a:prstTxWarp prst="textNoShape">
+                          <a:avLst/>
+                        </a:prstTxWarp>
+                        <a:noAutofit/>
+                      </wps:bodyPr>
+                    </wps:wsp>
+                  </a:graphicData>
+                </a:graphic>
+                <wp14:sizeRelH relativeFrom="margin">
+                  <wp14:pctWidth>0</wp14:pctWidth>
+                </wp14:sizeRelH>
+                <wp14:sizeRelV relativeFrom="margin">
+                  <wp14:pctHeight>0</wp14:pctHeight>
+                </wp14:sizeRelV>
+              </wp:anchor>
+            </w:drawing>
+          </mc:Choice>
+          <mc:Fallback>
+            <w:pict>
+              <v:shapetype w14:anchorId="49A674DD" id="_x0000_t202" coordsize="21600,21600" o:spt="202" path="m,l,21600r21600,l21600,xe">
+                <v:stroke joinstyle="miter"/>
+                <v:path gradientshapeok="t" o:connecttype="rect"/>
+              </v:shapetype>
+              <v:shape id="Text Box 5" o:spid="_x0000_s1026" type="#_x0000_t202" style="position:absolute;left:0;text-align:left;margin-left:498.15pt;margin-top:2.55pt;width:37pt;height:511.7pt;rotation:180;z-index:251659264;visibility:visible;mso-wrap-style:square;mso-width-percent:0;mso-height-percent:0;mso-wrap-distance-left:9pt;mso-wrap-distance-top:0;mso-wrap-distance-right:9pt;mso-wrap-distance-bottom:0;mso-position-horizontal:absolute;mso-position-horizontal-relative:text;mso-position-vertical:absolute;mso-position-vertical-relative:text;mso-width-percent:0;mso-height-percent:0;mso-width-relative:margin;mso-height-relative:margin;v-text-anchor:top" o:gfxdata="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" fillcolor="white [3201]" stroked="f" strokeweight=".5pt">
+                <v:textbox style="layout-flow:vertical-ideographic">
+                  <w:txbxContent>
+                    <w:p>
+                      <w:pPr>
+                        <w:jc w:val="center"/>
+                        <w:rPr>
+                          <w:color w:val="808080" w:themeColor="background1" w:themeShade="80"/>
+                          <w:sz w:val="26"/>
+                          <w:szCs w:val="26"/>
+                        </w:rPr>
+                      </w:pPr>
+                      <w:r>
+                        <w:rPr>
+                          <w:color w:val="808080" w:themeColor="background1" w:themeShade="80"/>
+                          <w:sz w:val="26"/>
+                          <w:szCs w:val="26"/>
+                        </w:rPr>
+                        <w:t xml:space="preserve">Late-Breaking / Demo Session Extended Abstract, ISMIR </w:t>
+                      </w:r>
+                      <w:r>
+                        <w:rPr>
+                          <w:color w:val="808080" w:themeColor="background1" w:themeShade="80"/>
+                          <w:sz w:val="26"/>
+                          <w:szCs w:val="26"/>
+                        </w:rPr>
+                        <w:t>2024</w:t>
+                      </w:r>
+                      <w:r>
+                        <w:rPr>
+                          <w:color w:val="808080" w:themeColor="background1" w:themeShade="80"/>
+                          <w:sz w:val="26"/>
+                          <w:szCs w:val="26"/>
+                        </w:rPr>
+                        <w:t xml:space="preserve"> Conference</w:t>
+                      </w:r>
+                    </w:p>
+                    <w:p>
+                      <w:pPr>
+                        <w:rPr>
+                          <w:color w:val="808080" w:themeColor="background1" w:themeShade="80"/>
+                          <w:sz w:val="26"/>
+                          <w:szCs w:val="26"/>
+                        </w:rPr>
+                      </w:pPr>
+                    </w:p>
+                  </w:txbxContent>
+                </v:textbox>
+              </v:shape>
+            </w:pict>
+          </mc:Fallback>
+        </mc:AlternateContent>
+      </w:r>
     </w:p>
     <w:p>
       <w:pPr>
@@ -425,24 +582,31 @@
         <w:t xml:space="preserve">are submitted as extended abstracts and </w:t>
       </w:r>
       <w:r>
-        <w:t xml:space="preserve">should not be </w:t>
-      </w:r>
-      <w:proofErr w:type="spellStart"/>
-      <w:r>
-        <w:t>anonymised</w:t>
-      </w:r>
-      <w:proofErr w:type="spellEnd"/>
-      <w:r>
-        <w:t>. Please note that extended abstract is not a conference paper. Therefore, it will not be part of the official ISMIR</w:t>
+        <w:rPr>
+          <w:color w:val="FF0000"/>
+        </w:rPr>
+        <w:t>should not be anonymi</w:t>
+      </w:r>
+      <w:r>
+        <w:rPr>
+          <w:color w:val="FF0000"/>
+        </w:rPr>
+        <w:t>z</w:t>
+      </w:r>
+      <w:r>
+        <w:rPr>
+          <w:color w:val="FF0000"/>
+        </w:rPr>
+        <w:t xml:space="preserve">ed. </w:t>
+      </w:r>
+      <w:r>
+        <w:t>Please note that extended abstract is not a conference paper. Therefore, it will not be part of the official ISMIR</w:t>
       </w:r>
       <w:r>
         <w:t xml:space="preserve"> </w:t>
       </w:r>
       <w:r>
-        <w:t>202</w:t>
-      </w:r>
-      <w:r>
-        <w:t>4</w:t>
+        <w:t>2024</w:t>
       </w:r>
       <w:r>
         <w:t xml:space="preserve"> </w:t>
@@ -493,10 +657,7 @@
         <w:t xml:space="preserve">ISMIR </w:t>
       </w:r>
       <w:r>
-        <w:t>202</w:t>
-      </w:r>
-      <w:r>
-        <w:t>4</w:t>
+        <w:t>2024</w:t>
       </w:r>
       <w:r>
         <w:t xml:space="preserve"> Conference</w:t>
@@ -529,79 +690,64 @@
         <w:rPr>
           <w:rFonts w:ascii="Courier New" w:hAnsi="Courier New" w:cs="Courier New"/>
         </w:rPr>
-        <w:t>202</w:t>
+        <w:t>2024</w:t>
       </w:r>
       <w:r>
         <w:rPr>
           <w:rFonts w:ascii="Courier New" w:hAnsi="Courier New" w:cs="Courier New"/>
         </w:rPr>
-        <w:t>4</w:t>
+        <w:t>-</w:t>
       </w:r>
       <w:r>
         <w:rPr>
           <w:rFonts w:ascii="Courier New" w:hAnsi="Courier New" w:cs="Courier New"/>
         </w:rPr>
-        <w:t>-</w:t>
+        <w:t>lbd</w:t>
       </w:r>
       <w:r>
         <w:rPr>
           <w:rFonts w:ascii="Courier New" w:hAnsi="Courier New" w:cs="Courier New"/>
         </w:rPr>
-        <w:t>lbd</w:t>
+        <w:t>@ismir.net</w:t>
+      </w:r>
+      <w:r>
+        <w:t>)</w:t>
+      </w:r>
+      <w:r>
+        <w:t>.</w:t>
+      </w:r>
+      <w:r>
+        <w:rPr>
+          <w:rFonts w:hint="eastAsia"/>
+        </w:rPr>
+        <w:t xml:space="preserve"> </w:t>
+      </w:r>
+      <w:r>
+        <w:t xml:space="preserve">This template can be downloaded from the ISMIR </w:t>
+      </w:r>
+      <w:r>
+        <w:t>2024</w:t>
+      </w:r>
+      <w:r>
+        <w:t xml:space="preserve"> web site</w:t>
+      </w:r>
+      <w:r>
+        <w:t xml:space="preserve"> </w:t>
+      </w:r>
+      <w:r>
+        <w:t>(</w:t>
       </w:r>
       <w:r>
         <w:rPr>
           <w:rFonts w:ascii="Courier New" w:hAnsi="Courier New" w:cs="Courier New"/>
         </w:rPr>
-        <w:t>@ismir.net</w:t>
-      </w:r>
-      <w:r>
-        <w:t>)</w:t>
-      </w:r>
-      <w:r>
-        <w:t>.</w:t>
-      </w:r>
-      <w:r>
-        <w:rPr>
-          <w:rFonts w:hint="eastAsia"/>
-        </w:rPr>
-        <w:t xml:space="preserve"> </w:t>
-      </w:r>
-      <w:r>
-        <w:t xml:space="preserve">This template can be downloaded from the ISMIR </w:t>
-      </w:r>
-      <w:r>
-        <w:t>202</w:t>
-      </w:r>
-      <w:r>
-        <w:t>4</w:t>
-      </w:r>
-      <w:r>
-        <w:t xml:space="preserve"> web site</w:t>
-      </w:r>
-      <w:r>
-        <w:t xml:space="preserve"> </w:t>
-      </w:r>
-      <w:r>
-        <w:t>(</w:t>
+        <w:t>https://ismir</w:t>
       </w:r>
       <w:r>
         <w:rPr>
           <w:rFonts w:ascii="Courier New" w:hAnsi="Courier New" w:cs="Courier New"/>
         </w:rPr>
-        <w:t>https://ismir</w:t>
-      </w:r>
-      <w:r>
-        <w:rPr>
-          <w:rFonts w:ascii="Courier New" w:hAnsi="Courier New" w:cs="Courier New"/>
-        </w:rPr>
-        <w:t>202</w:t>
-      </w:r>
-      <w:r>
-        <w:rPr>
-          <w:rFonts w:ascii="Courier New" w:hAnsi="Courier New" w:cs="Courier New"/>
-        </w:rPr>
-        <w:t>4</w:t>
+        <w:t>2024</w:t>
       </w:r>
       <w:r>
         <w:rPr>
@@ -630,6 +776,7 @@
     <w:p>
       <w:pPr>
         <w:pStyle w:val="BodyTextwithIndent"/>
+        <w:ind w:firstLine="0"/>
       </w:pPr>
       <w:r>
         <w:t>We adopt a “(</w:t>
@@ -638,7 +785,13 @@
         <w:t>2</w:t>
       </w:r>
       <w:r>
-        <w:t xml:space="preserve">+n)-page policy” for </w:t>
+        <w:t>+</w:t>
+      </w:r>
+      <w:r>
+        <w:t>1</w:t>
+      </w:r>
+      <w:r>
+        <w:t xml:space="preserve">)-page policy” for </w:t>
       </w:r>
       <w:r>
         <w:t>Late-Breaking Demo</w:t>
@@ -939,10 +1092,10 @@
                                 <w:noProof/>
                               </w:rPr>
                               <w:drawing>
-                                <wp:inline distT="0" distB="0" distL="0" distR="0" wp14:anchorId="74CD9BCE" wp14:editId="73FC1C82">
+                                <wp:inline distT="0" distB="0" distL="0" distR="0" wp14:anchorId="74CD9BCE" wp14:editId="0EDF135E">
                                   <wp:extent cx="440929" cy="154858"/>
                                   <wp:effectExtent l="19050" t="19050" r="16510" b="17145"/>
-                                  <wp:docPr id="4" name="Picture 4" descr="Creative Commons B Y License"/>
+                                  <wp:docPr id="7" name="Picture 7" descr="http://i.creativecommons.org/l/by/3.0/88x31.png"/>
                                   <wp:cNvGraphicFramePr>
                                     <a:graphicFrameLocks xmlns:a="http://schemas.openxmlformats.org/drawingml/2006/main" noChangeAspect="1"/>
                                   </wp:cNvGraphicFramePr>
@@ -950,7 +1103,7 @@
                                     <a:graphicData uri="http://schemas.openxmlformats.org/drawingml/2006/picture">
                                       <pic:pic xmlns:pic="http://schemas.openxmlformats.org/drawingml/2006/picture">
                                         <pic:nvPicPr>
-                                          <pic:cNvPr id="4" name="Picture 4" descr="Creative Commons B Y License"/>
+                                          <pic:cNvPr id="0" name="Picture 2" descr="http://i.creativecommons.org/l/by/3.0/88x31.png"/>
                                           <pic:cNvPicPr>
                                             <a:picLocks noChangeAspect="1" noChangeArrowheads="1"/>
                                           </pic:cNvPicPr>
@@ -1301,7 +1454,7 @@
                                 <w:szCs w:val="16"/>
                                 <w:lang w:val="en-GB" w:eastAsia="es-ES"/>
                               </w:rPr>
-                              <w:t>or ISMIR 20</w:t>
+                              <w:t xml:space="preserve">or ISMIR </w:t>
                             </w:r>
                             <w:r>
                               <w:rPr>
@@ -1309,15 +1462,7 @@
                                 <w:szCs w:val="16"/>
                                 <w:lang w:val="en-GB" w:eastAsia="es-ES"/>
                               </w:rPr>
-                              <w:t>2</w:t>
-                            </w:r>
-                            <w:r>
-                              <w:rPr>
-                                <w:sz w:val="16"/>
-                                <w:szCs w:val="16"/>
-                                <w:lang w:val="en-GB" w:eastAsia="es-ES"/>
-                              </w:rPr>
-                              <w:t>4</w:t>
+                              <w:t>2024</w:t>
                             </w:r>
                             <w:r>
                               <w:rPr>
@@ -1389,17 +1534,7 @@
                                 <w:szCs w:val="16"/>
                                 <w:lang w:val="en-GB" w:eastAsia="es-ES"/>
                               </w:rPr>
-                              <w:t>5</w:t>
-                            </w:r>
-                            <w:r>
-                              <w:rPr>
-                                <w:i/>
-                                <w:iCs/>
-                                <w:sz w:val="16"/>
-                                <w:szCs w:val="16"/>
-                                <w:lang w:val="en-GB" w:eastAsia="es-ES"/>
-                              </w:rPr>
-                              <w:t>th</w:t>
+                              <w:t>5th</w:t>
                             </w:r>
                             <w:r>
                               <w:rPr>
@@ -1523,23 +1658,7 @@
                                 <w:szCs w:val="16"/>
                                 <w:lang w:val="en-GB" w:eastAsia="es-ES"/>
                               </w:rPr>
-                              <w:t>20</w:t>
-                            </w:r>
-                            <w:r>
-                              <w:rPr>
-                                <w:sz w:val="16"/>
-                                <w:szCs w:val="16"/>
-                                <w:lang w:val="en-GB" w:eastAsia="es-ES"/>
-                              </w:rPr>
-                              <w:t>2</w:t>
-                            </w:r>
-                            <w:r>
-                              <w:rPr>
-                                <w:sz w:val="16"/>
-                                <w:szCs w:val="16"/>
-                                <w:lang w:val="en-GB" w:eastAsia="es-ES"/>
-                              </w:rPr>
-                              <w:t>4</w:t>
+                              <w:t>2024</w:t>
                             </w:r>
                             <w:r>
                               <w:rPr>
@@ -1570,11 +1689,7 @@
           </mc:Choice>
           <mc:Fallback>
             <w:pict>
-              <v:shapetype w14:anchorId="7E51426C" id="_x0000_t202" coordsize="21600,21600" o:spt="202" path="m,l,21600r21600,l21600,xe">
-                <v:stroke joinstyle="miter"/>
-                <v:path gradientshapeok="t" o:connecttype="rect"/>
-              </v:shapetype>
-              <v:shape id="Text Box 82" o:spid="_x0000_s1026" type="#_x0000_t202" style="position:absolute;left:0;text-align:left;margin-left:54pt;margin-top:710pt;width:232.95pt;height:63.85pt;z-index:251657728;visibility:visible;mso-wrap-style:square;mso-width-percent:0;mso-height-percent:0;mso-wrap-distance-left:9pt;mso-wrap-distance-top:0;mso-wrap-distance-right:9pt;mso-wrap-distance-bottom:0;mso-position-horizontal:absolute;mso-position-horizontal-relative:page;mso-position-vertical:absolute;mso-position-vertical-relative:page;mso-width-percent:0;mso-height-percent:0;mso-width-relative:page;mso-height-relative:page;v-text-anchor:top" o:gfxdata="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" o:allowoverlap="f" stroked="f">
+              <v:shape w14:anchorId="7E51426C" id="Text Box 82" o:spid="_x0000_s1027" type="#_x0000_t202" style="position:absolute;left:0;text-align:left;margin-left:54pt;margin-top:710pt;width:232.95pt;height:63.85pt;z-index:251657728;visibility:visible;mso-wrap-style:square;mso-width-percent:0;mso-height-percent:0;mso-wrap-distance-left:9pt;mso-wrap-distance-top:0;mso-wrap-distance-right:9pt;mso-wrap-distance-bottom:0;mso-position-horizontal:absolute;mso-position-horizontal-relative:page;mso-position-vertical:absolute;mso-position-vertical-relative:page;mso-width-percent:0;mso-height-percent:0;mso-width-relative:page;mso-height-relative:page;v-text-anchor:top" o:gfxdata="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" o:allowoverlap="f" stroked="f">
                 <v:textbox inset="0,0,0,0">
                   <w:txbxContent>
                     <w:p>
@@ -1593,10 +1708,10 @@
                           <w:noProof/>
                         </w:rPr>
                         <w:drawing>
-                          <wp:inline distT="0" distB="0" distL="0" distR="0" wp14:anchorId="74CD9BCE" wp14:editId="73FC1C82">
+                          <wp:inline distT="0" distB="0" distL="0" distR="0" wp14:anchorId="74CD9BCE" wp14:editId="0EDF135E">
                             <wp:extent cx="440929" cy="154858"/>
                             <wp:effectExtent l="19050" t="19050" r="16510" b="17145"/>
-                            <wp:docPr id="4" name="Picture 4" descr="Creative Commons B Y License"/>
+                            <wp:docPr id="7" name="Picture 7" descr="http://i.creativecommons.org/l/by/3.0/88x31.png"/>
                             <wp:cNvGraphicFramePr>
                               <a:graphicFrameLocks xmlns:a="http://schemas.openxmlformats.org/drawingml/2006/main" noChangeAspect="1"/>
                             </wp:cNvGraphicFramePr>
@@ -1604,13 +1719,13 @@
                               <a:graphicData uri="http://schemas.openxmlformats.org/drawingml/2006/picture">
                                 <pic:pic xmlns:pic="http://schemas.openxmlformats.org/drawingml/2006/picture">
                                   <pic:nvPicPr>
-                                    <pic:cNvPr id="4" name="Picture 4" descr="Creative Commons B Y License"/>
+                                    <pic:cNvPr id="0" name="Picture 2" descr="http://i.creativecommons.org/l/by/3.0/88x31.png"/>
                                     <pic:cNvPicPr>
                                       <a:picLocks noChangeAspect="1" noChangeArrowheads="1"/>
                                     </pic:cNvPicPr>
                                   </pic:nvPicPr>
                                   <pic:blipFill>
-                                    <a:blip r:embed="rId10">
+                                    <a:blip r:embed="rId11">
                                       <a:extLst>
                                         <a:ext uri="{28A0092B-C50C-407E-A947-70E740481C1C}">
                                           <a14:useLocalDpi xmlns:a14="http://schemas.microsoft.com/office/drawing/2010/main" val="0"/>
@@ -1955,7 +2070,7 @@
                           <w:szCs w:val="16"/>
                           <w:lang w:val="en-GB" w:eastAsia="es-ES"/>
                         </w:rPr>
-                        <w:t>or ISMIR 20</w:t>
+                        <w:t xml:space="preserve">or ISMIR </w:t>
                       </w:r>
                       <w:r>
                         <w:rPr>
@@ -1963,15 +2078,7 @@
                           <w:szCs w:val="16"/>
                           <w:lang w:val="en-GB" w:eastAsia="es-ES"/>
                         </w:rPr>
-                        <w:t>2</w:t>
-                      </w:r>
-                      <w:r>
-                        <w:rPr>
-                          <w:sz w:val="16"/>
-                          <w:szCs w:val="16"/>
-                          <w:lang w:val="en-GB" w:eastAsia="es-ES"/>
-                        </w:rPr>
-                        <w:t>4</w:t>
+                        <w:t>2024</w:t>
                       </w:r>
                       <w:r>
                         <w:rPr>
@@ -2043,17 +2150,7 @@
                           <w:szCs w:val="16"/>
                           <w:lang w:val="en-GB" w:eastAsia="es-ES"/>
                         </w:rPr>
-                        <w:t>5</w:t>
-                      </w:r>
-                      <w:r>
-                        <w:rPr>
-                          <w:i/>
-                          <w:iCs/>
-                          <w:sz w:val="16"/>
-                          <w:szCs w:val="16"/>
-                          <w:lang w:val="en-GB" w:eastAsia="es-ES"/>
-                        </w:rPr>
-                        <w:t>th</w:t>
+                        <w:t>5th</w:t>
                       </w:r>
                       <w:r>
                         <w:rPr>
@@ -2177,23 +2274,7 @@
                           <w:szCs w:val="16"/>
                           <w:lang w:val="en-GB" w:eastAsia="es-ES"/>
                         </w:rPr>
-                        <w:t>20</w:t>
-                      </w:r>
-                      <w:r>
-                        <w:rPr>
-                          <w:sz w:val="16"/>
-                          <w:szCs w:val="16"/>
-                          <w:lang w:val="en-GB" w:eastAsia="es-ES"/>
-                        </w:rPr>
-                        <w:t>2</w:t>
-                      </w:r>
-                      <w:r>
-                        <w:rPr>
-                          <w:sz w:val="16"/>
-                          <w:szCs w:val="16"/>
-                          <w:lang w:val="en-GB" w:eastAsia="es-ES"/>
-                        </w:rPr>
-                        <w:t>4</w:t>
+                        <w:t>2024</w:t>
                       </w:r>
                       <w:r>
                         <w:rPr>
@@ -2221,20 +2302,33 @@
         <w:rPr>
           <w:rStyle w:val="BodyTextChar"/>
         </w:rPr>
-        <w:t xml:space="preserve">he title is 14pt Times, bold, caps, upper case, centered. </w:t>
+        <w:t>he title is 14pt Times, bold, caps, upper case, centered.</w:t>
       </w:r>
       <w:r>
         <w:rPr>
           <w:rStyle w:val="BodyTextChar"/>
           <w:color w:val="FF0000"/>
         </w:rPr>
-        <w:t xml:space="preserve">Authors’ names are omitted when submitting for double-blind reviewing. </w:t>
+        <w:t xml:space="preserve"> </w:t>
       </w:r>
       <w:r>
         <w:rPr>
           <w:rStyle w:val="BodyTextChar"/>
-        </w:rPr>
-        <w:t>The following is for making a camera-ready version. Authors’ names are centered. The lead author’s name is to be listed first (left-most), and the co-authors’ names after. If the addresses for all authors are the same, include the address only once, centered. If the authors have different addresses, put the addresses, evenly spaced, under each authors’ name.</w:t>
+          <w:color w:val="FF0000"/>
+        </w:rPr>
+        <w:t>N</w:t>
+      </w:r>
+      <w:r>
+        <w:rPr>
+          <w:color w:val="FF0000"/>
+        </w:rPr>
+        <w:t xml:space="preserve">ote that LBD screening process is single-blind, and the authors' names should not be anonymized. </w:t>
+      </w:r>
+      <w:r>
+        <w:rPr>
+          <w:rStyle w:val="BodyTextChar"/>
+        </w:rPr>
+        <w:t>Authors’ names are centered. The lead author’s name is to be listed first (left-most), and the co-authors’ names after. If the addresses for all authors are the same, include the address only once, centered. If the authors have different addresses, put the addresses, evenly spaced, under each authors’ name.</w:t>
       </w:r>
     </w:p>
     <w:p>
@@ -2248,6 +2342,9 @@
     <w:p>
       <w:pPr>
         <w:pStyle w:val="BodyText"/>
+        <w:rPr>
+          <w:color w:val="FF0000"/>
+        </w:rPr>
       </w:pPr>
       <w:r>
         <w:t>Please include the copyright notice exactly as it appears here in the lower left-hand corner of the page. It is set in 8pt Times.</w:t>
@@ -2259,64 +2356,71 @@
         <w:rPr>
           <w:color w:val="FF0000"/>
         </w:rPr>
-        <w:t>After your paper is accepted, y</w:t>
-      </w:r>
+        <w:t xml:space="preserve">After your extended abstract is accepted, </w:t>
+      </w:r>
+      <w:proofErr w:type="gramStart"/>
       <w:r>
         <w:rPr>
           <w:color w:val="FF0000"/>
         </w:rPr>
-        <w:t>ou will need to insert the appropriate author names and paper title in the copyright notice</w:t>
-      </w:r>
-      <w:r>
-        <w:rPr>
-          <w:color w:val="FF0000"/>
-        </w:rPr>
-        <w:t xml:space="preserve"> when submitting the camera-ready version</w:t>
-      </w:r>
-      <w:r>
-        <w:rPr>
-          <w:color w:val="FF0000"/>
-        </w:rPr>
-        <w:t xml:space="preserve">. </w:t>
-      </w:r>
-      <w:r>
-        <w:t>For L</w:t>
-      </w:r>
-      <w:r>
-        <w:t>a</w:t>
-      </w:r>
-      <w:r>
-        <w:t>T</w:t>
-      </w:r>
-      <w:r>
-        <w:t>e</w:t>
-      </w:r>
-      <w:r>
-        <w:t xml:space="preserve">X users, this will be handled by the template automatically. For Word users, this </w:t>
-      </w:r>
-      <w:proofErr w:type="gramStart"/>
-      <w:r>
-        <w:t>has to</w:t>
+        <w:t>you</w:t>
       </w:r>
       <w:proofErr w:type="gramEnd"/>
-      <w:r>
-        <w:t xml:space="preserve"> be done manually.</w:t>
-      </w:r>
     </w:p>
     <w:p>
       <w:pPr>
-        <w:pStyle w:val="Second-LevelHeadings"/>
-      </w:pPr>
-      <w:r>
-        <w:t>Page Numbering, Headers and Footers</w:t>
-      </w:r>
+        <w:pStyle w:val="BodyText"/>
+        <w:rPr>
+          <w:color w:val="FF0000"/>
+        </w:rPr>
+      </w:pPr>
+      <w:r>
+        <w:rPr>
+          <w:color w:val="FF0000"/>
+        </w:rPr>
+        <w:t xml:space="preserve">will need to insert the appropriate author names and </w:t>
+      </w:r>
+      <w:proofErr w:type="gramStart"/>
+      <w:r>
+        <w:rPr>
+          <w:color w:val="FF0000"/>
+        </w:rPr>
+        <w:t>paper</w:t>
+      </w:r>
+      <w:proofErr w:type="gramEnd"/>
     </w:p>
     <w:p>
       <w:pPr>
         <w:pStyle w:val="BodyText"/>
       </w:pPr>
       <w:r>
-        <w:t>Do not include headers, footers or page numbers in your submission. These will be added when the publications are assembled.</w:t>
+        <w:rPr>
+          <w:color w:val="FF0000"/>
+        </w:rPr>
+        <w:t xml:space="preserve">title in the copyright notice when submitting the camera-ready version. </w:t>
+      </w:r>
+      <w:r>
+        <w:t>For L</w:t>
+      </w:r>
+      <w:r>
+        <w:t>a</w:t>
+      </w:r>
+      <w:r>
+        <w:t>T</w:t>
+      </w:r>
+      <w:r>
+        <w:t>e</w:t>
+      </w:r>
+      <w:r>
+        <w:t xml:space="preserve">X users, this will be handled by the template automatically. For Word users, this </w:t>
+      </w:r>
+      <w:proofErr w:type="gramStart"/>
+      <w:r>
+        <w:t>has to</w:t>
+      </w:r>
+      <w:proofErr w:type="gramEnd"/>
+      <w:r>
+        <w:t xml:space="preserve"> be done manually.</w:t>
       </w:r>
     </w:p>
     <w:p>
@@ -2324,7 +2428,7 @@
         <w:pStyle w:val="Second-LevelHeadings"/>
       </w:pPr>
       <w:r>
-        <w:t>Line Numbers</w:t>
+        <w:t>Page Numbering, Headers and Footers</w:t>
       </w:r>
     </w:p>
     <w:p>
@@ -2332,372 +2436,99 @@
         <w:pStyle w:val="BodyText"/>
       </w:pPr>
       <w:r>
-        <w:t xml:space="preserve">Line numbers should be included in your originally submitted manuscript, for reference during reviewing. </w:t>
-      </w:r>
-      <w:r>
-        <w:rPr>
-          <w:color w:val="FF0000"/>
-        </w:rPr>
-        <w:t>However, after you</w:t>
-      </w:r>
-      <w:r>
-        <w:rPr>
-          <w:color w:val="FF0000"/>
-        </w:rPr>
-        <w:t>r</w:t>
-      </w:r>
-      <w:r>
-        <w:rPr>
-          <w:color w:val="FF0000"/>
-        </w:rPr>
-        <w:t xml:space="preserve"> paper is accepted, you must remove all line numbers from the final camera-ready version.</w:t>
-      </w:r>
-      <w:r>
-        <w:t xml:space="preserve"> This can be done in LaTeX by commenting out the command </w:t>
-      </w:r>
-      <w:r>
-        <w:rPr>
-          <w:rFonts w:ascii="Courier New" w:hAnsi="Courier New" w:cs="Courier New"/>
-        </w:rPr>
-        <w:t>\</w:t>
-      </w:r>
-      <w:proofErr w:type="spellStart"/>
-      <w:r>
-        <w:rPr>
-          <w:rFonts w:ascii="Courier New" w:hAnsi="Courier New" w:cs="Courier New"/>
-        </w:rPr>
-        <w:t>linenumber</w:t>
-      </w:r>
-      <w:r>
-        <w:rPr>
-          <w:rFonts w:ascii="Courier New" w:hAnsi="Courier New" w:cs="Courier New"/>
-        </w:rPr>
-        <w:t>s</w:t>
-      </w:r>
-      <w:proofErr w:type="spellEnd"/>
-      <w:r>
-        <w:t xml:space="preserve"> on Line 2</w:t>
-      </w:r>
-      <w:r>
-        <w:t>2</w:t>
-      </w:r>
-      <w:r>
-        <w:t>.</w:t>
-      </w:r>
-      <w:r>
-        <w:t xml:space="preserve"> This can be done in Microsoft Word by selecting Layout &gt; Line Numbers &gt; None.</w:t>
-      </w:r>
-      <w:r>
-        <w:t xml:space="preserve"> </w:t>
+        <w:t>Do not include headers, footers or page numbers in your submission. These will be added when the publications are assembled.</w:t>
       </w:r>
     </w:p>
     <w:p>
       <w:pPr>
-        <w:pStyle w:val="First-LevelHeadings"/>
-      </w:pPr>
-      <w:r>
-        <w:t>First level headings</w:t>
+        <w:pStyle w:val="Second-LevelHeadings"/>
+      </w:pPr>
+      <w:r>
+        <w:t>Line Numbers</w:t>
       </w:r>
     </w:p>
     <w:p>
       <w:pPr>
-        <w:pStyle w:val="BodyText"/>
-      </w:pPr>
-      <w:r>
-        <w:t>First level headings are in Times 10pt bold, centered with 1 line of space</w:t>
-      </w:r>
-      <w:r>
-        <w:t xml:space="preserve"> (12pt)</w:t>
-      </w:r>
-      <w:r>
-        <w:t xml:space="preserve"> above the section head, and 1/2 space </w:t>
-      </w:r>
-      <w:r>
-        <w:lastRenderedPageBreak/>
-        <w:t xml:space="preserve">(6pt) </w:t>
-      </w:r>
-      <w:r>
-        <w:t>below it. For a section header immediately followed by a subsection header, the space should be merged.</w:t>
+        <w:pStyle w:val="BodyTextwithIndent"/>
+        <w:ind w:firstLine="0"/>
+      </w:pPr>
+      <w:r>
+        <w:t xml:space="preserve">Line numbers should be included in your originally submitted manuscript, for reference during screening. </w:t>
+      </w:r>
+      <w:r>
+        <w:rPr>
+          <w:color w:val="FF0000"/>
+        </w:rPr>
+        <w:t xml:space="preserve">However, after your extended abstract is accepted, you must remove all line numbers from the final camera-ready version. </w:t>
+      </w:r>
+      <w:r>
+        <w:t xml:space="preserve">This can be done in </w:t>
+      </w:r>
+      <w:r>
+        <w:t>L</w:t>
+      </w:r>
+      <w:r>
+        <w:t>a</w:t>
+      </w:r>
+      <w:r>
+        <w:t>T</w:t>
+      </w:r>
+      <w:r>
+        <w:t>e</w:t>
+      </w:r>
+      <w:r>
+        <w:t xml:space="preserve">X </w:t>
+      </w:r>
+      <w:r>
+        <w:t>by commenting out the</w:t>
       </w:r>
     </w:p>
     <w:p>
       <w:pPr>
-        <w:pStyle w:val="Second-LevelHeadings"/>
-      </w:pPr>
-      <w:r>
-        <w:t>Second Level Headings</w:t>
+        <w:pStyle w:val="BodyTextwithIndent"/>
+        <w:ind w:firstLine="0"/>
+      </w:pPr>
+      <w:r>
+        <w:t xml:space="preserve">command </w:t>
+      </w:r>
+      <w:r>
+        <w:rPr>
+          <w:rFonts w:ascii="Courier New" w:hAnsi="Courier New" w:cs="Courier New"/>
+        </w:rPr>
+        <w:t>\</w:t>
+      </w:r>
+      <w:proofErr w:type="spellStart"/>
+      <w:r>
+        <w:rPr>
+          <w:rFonts w:ascii="Courier New" w:hAnsi="Courier New" w:cs="Courier New"/>
+        </w:rPr>
+        <w:t>linenumbers</w:t>
+      </w:r>
+      <w:proofErr w:type="spellEnd"/>
+      <w:r>
+        <w:t>. This can be done in Microsoft Word by selecting Layout &gt; Line Numbers &gt;</w:t>
       </w:r>
     </w:p>
     <w:p>
       <w:pPr>
-        <w:pStyle w:val="BodyText"/>
-      </w:pPr>
-      <w:r>
-        <w:t xml:space="preserve">Second level headings are in Times 10pt bold, flush left, with 1 line of space </w:t>
-      </w:r>
-      <w:r>
-        <w:t xml:space="preserve">(12pt) </w:t>
-      </w:r>
-      <w:r>
-        <w:t>above the section head, and 1/2 space</w:t>
-      </w:r>
-      <w:r>
-        <w:t xml:space="preserve"> (6pt)</w:t>
-      </w:r>
-      <w:r>
-        <w:t xml:space="preserve"> below it. The first letter of each significant word is capitalized.</w:t>
+        <w:pStyle w:val="BodyTextwithIndent"/>
+        <w:ind w:firstLine="0"/>
+      </w:pPr>
+      <w:r>
+        <w:t>None.</w:t>
       </w:r>
     </w:p>
     <w:p>
       <w:pPr>
-        <w:pStyle w:val="Third-LevelHeadinds"/>
-      </w:pPr>
-      <w:r>
-        <w:t>Third Level Headings</w:t>
-      </w:r>
+        <w:pStyle w:val="BodyTextwithIndent"/>
+        <w:ind w:firstLine="0"/>
+      </w:pPr>
     </w:p>
     <w:p>
       <w:pPr>
-        <w:pStyle w:val="BodyText"/>
-      </w:pPr>
-      <w:r>
-        <w:t>Third level headings are in Times 10pt italic, flush left, with 1/2 line of space</w:t>
-      </w:r>
-      <w:r>
-        <w:t xml:space="preserve"> (6pt)</w:t>
-      </w:r>
-      <w:r>
-        <w:t xml:space="preserve"> above the section head, and 1/2 space </w:t>
-      </w:r>
-      <w:r>
-        <w:t xml:space="preserve">(6pt) </w:t>
-      </w:r>
-      <w:r>
-        <w:t>below it. The first letter of each significant word is capitalized.</w:t>
-      </w:r>
-    </w:p>
-    <w:p>
-      <w:pPr>
         <w:pStyle w:val="BodyTextwithIndent"/>
-      </w:pPr>
-      <w:r>
-        <w:t>Using more than three levels of headings is highly discouraged.</w:t>
-      </w:r>
-    </w:p>
-    <w:p>
-      <w:pPr>
-        <w:pStyle w:val="First-LevelHeadings"/>
-      </w:pPr>
-      <w:r>
-        <w:t>Footnotes and Figures</w:t>
-      </w:r>
-    </w:p>
-    <w:p>
-      <w:pPr>
-        <w:pStyle w:val="Second-LevelHeadings"/>
-      </w:pPr>
-      <w:r>
-        <w:t>Footnotes</w:t>
-      </w:r>
-    </w:p>
-    <w:p>
-      <w:pPr>
-        <w:pStyle w:val="BodyText"/>
-      </w:pPr>
-      <w:r>
-        <w:t>Indicate footnotes with a number in the text.</w:t>
-      </w:r>
-      <w:r>
-        <w:rPr>
-          <w:rStyle w:val="FootnoteReference"/>
-        </w:rPr>
-        <w:footnoteReference w:id="1"/>
-      </w:r>
-      <w:r>
-        <w:t xml:space="preserve"> Use </w:t>
-      </w:r>
-      <w:r>
-        <w:rPr>
-          <w:rFonts w:hint="eastAsia"/>
-          <w:lang w:eastAsia="ja-JP"/>
-        </w:rPr>
-        <w:t>8</w:t>
-      </w:r>
-      <w:r>
-        <w:t>pt type for footnotes. Place the footnotes at the bottom of the page on which they appear. Precede the footnote with a 0.5pt horizontal rule.</w:t>
-      </w:r>
-    </w:p>
-    <w:p>
-      <w:pPr>
-        <w:pStyle w:val="Second-LevelHeadings"/>
-      </w:pPr>
-      <w:r>
-        <w:t>Figures, Tables, and Captions</w:t>
-      </w:r>
-    </w:p>
-    <w:p>
-      <w:pPr>
-        <w:pStyle w:val="BodyText"/>
-      </w:pPr>
-      <w:r>
-        <w:t xml:space="preserve">All </w:t>
-      </w:r>
-      <w:proofErr w:type="gramStart"/>
-      <w:r>
-        <w:t>artwork</w:t>
-      </w:r>
-      <w:proofErr w:type="gramEnd"/>
-      <w:r>
-        <w:t xml:space="preserve"> must be centered, neat, clean, and legible. All lines should be very dark for purposes of reproduction and </w:t>
-      </w:r>
-      <w:proofErr w:type="gramStart"/>
-      <w:r>
-        <w:t>art work</w:t>
-      </w:r>
-      <w:proofErr w:type="gramEnd"/>
-      <w:r>
-        <w:t xml:space="preserve"> should not be hand-drawn. The proceedings are not in color, and therefore all figures must make sense in black-and-white form. Figure and table numbers and captions always appear below the figure. Leave 1 line space between the figure or table and the caption. Each figure or table is numbered consecutively. Captions should be Times 10pt. Place tables/figures in text as close to the reference as possible. References to tables and figures should be capitalized, for example: see Figure 1 and Table 1. Figures and tables may extend across both columns to a maximum width of</w:t>
-      </w:r>
-      <w:r>
-        <w:rPr>
-          <w:rFonts w:hint="eastAsia"/>
-        </w:rPr>
-        <w:t xml:space="preserve"> </w:t>
-      </w:r>
-      <w:r>
-        <w:t>17.</w:t>
-      </w:r>
-      <w:r>
-        <w:rPr>
-          <w:rFonts w:hint="eastAsia"/>
-        </w:rPr>
-        <w:t>2</w:t>
-      </w:r>
-      <w:r>
-        <w:t>cm.</w:t>
-      </w:r>
-    </w:p>
-    <w:p>
-      <w:pPr>
-        <w:pStyle w:val="BodyTextwithIndent"/>
-      </w:pPr>
-    </w:p>
-    <w:p>
-      <w:r>
-        <w:rPr>
-          <w:noProof/>
-        </w:rPr>
-        <w:drawing>
-          <wp:inline distT="0" distB="0" distL="0" distR="0" wp14:anchorId="161BA36C" wp14:editId="17DDB594">
-            <wp:extent cx="2705100" cy="1910715"/>
-            <wp:effectExtent l="19050" t="19050" r="19050" b="13335"/>
-            <wp:docPr id="1" name="Picture 1" descr="ISMIR 2024 template test image"/>
-            <wp:cNvGraphicFramePr>
-              <a:graphicFrameLocks xmlns:a="http://schemas.openxmlformats.org/drawingml/2006/main" noChangeAspect="1"/>
-            </wp:cNvGraphicFramePr>
-            <a:graphic xmlns:a="http://schemas.openxmlformats.org/drawingml/2006/main">
-              <a:graphicData uri="http://schemas.openxmlformats.org/drawingml/2006/picture">
-                <pic:pic xmlns:pic="http://schemas.openxmlformats.org/drawingml/2006/picture">
-                  <pic:nvPicPr>
-                    <pic:cNvPr id="1" name="Picture 1" descr="ISMIR 2024 template test image"/>
-                    <pic:cNvPicPr>
-                      <a:picLocks noChangeAspect="1" noChangeArrowheads="1"/>
-                    </pic:cNvPicPr>
-                  </pic:nvPicPr>
-                  <pic:blipFill>
-                    <a:blip r:embed="rId11">
-                      <a:extLst>
-                        <a:ext uri="{28A0092B-C50C-407E-A947-70E740481C1C}">
-                          <a14:useLocalDpi xmlns:a14="http://schemas.microsoft.com/office/drawing/2010/main" val="0"/>
-                        </a:ext>
-                      </a:extLst>
-                    </a:blip>
-                    <a:srcRect/>
-                    <a:stretch>
-                      <a:fillRect/>
-                    </a:stretch>
-                  </pic:blipFill>
-                  <pic:spPr bwMode="auto">
-                    <a:xfrm>
-                      <a:off x="0" y="0"/>
-                      <a:ext cx="2705100" cy="1910715"/>
-                    </a:xfrm>
-                    <a:prstGeom prst="rect">
-                      <a:avLst/>
-                    </a:prstGeom>
-                    <a:noFill/>
-                    <a:ln w="3175" cmpd="sng">
-                      <a:solidFill>
-                        <a:srgbClr val="000000"/>
-                      </a:solidFill>
-                      <a:miter lim="800000"/>
-                      <a:headEnd/>
-                      <a:tailEnd/>
-                    </a:ln>
-                    <a:effectLst/>
-                  </pic:spPr>
-                </pic:pic>
-              </a:graphicData>
-            </a:graphic>
-          </wp:inline>
-        </w:drawing>
-      </w:r>
-    </w:p>
-    <w:p>
-      <w:pPr>
-        <w:pStyle w:val="Caption"/>
-      </w:pPr>
-      <w:r>
-        <w:rPr>
-          <w:b/>
-        </w:rPr>
-        <w:t xml:space="preserve">Figure </w:t>
-      </w:r>
-      <w:r>
-        <w:rPr>
-          <w:b/>
-        </w:rPr>
-        <w:fldChar w:fldCharType="begin"/>
-      </w:r>
-      <w:r>
-        <w:rPr>
-          <w:b/>
-        </w:rPr>
-        <w:instrText xml:space="preserve"> SEQ Ilustración \* ARABIC </w:instrText>
-      </w:r>
-      <w:r>
-        <w:rPr>
-          <w:b/>
-        </w:rPr>
-        <w:fldChar w:fldCharType="separate"/>
-      </w:r>
-      <w:r>
-        <w:rPr>
-          <w:b/>
-        </w:rPr>
-        <w:t>1</w:t>
-      </w:r>
-      <w:r>
-        <w:rPr>
-          <w:b/>
-        </w:rPr>
-        <w:fldChar w:fldCharType="end"/>
-      </w:r>
-      <w:r>
-        <w:rPr>
-          <w:b/>
-        </w:rPr>
-        <w:t>.</w:t>
-      </w:r>
-      <w:r>
-        <w:t xml:space="preserve"> Figure captions should be placed below the figure</w:t>
-      </w:r>
-      <w:r>
-        <w:rPr>
-          <w:rFonts w:hint="eastAsia"/>
-        </w:rPr>
-        <w:t>.</w:t>
-      </w:r>
+        <w:ind w:firstLine="0"/>
+      </w:pPr>
     </w:p>
     <w:p/>
     <w:tbl>
@@ -2730,6 +2561,7 @@
           </w:tcPr>
           <w:p>
             <w:r>
+              <w:lastRenderedPageBreak/>
               <w:t>String value</w:t>
             </w:r>
           </w:p>
@@ -2782,13 +2614,7 @@
               <w:rPr>
                 <w:lang w:eastAsia="ja-JP"/>
               </w:rPr>
-              <w:t>202</w:t>
-            </w:r>
-            <w:r>
-              <w:rPr>
-                <w:lang w:eastAsia="ja-JP"/>
-              </w:rPr>
-              <w:t>4</w:t>
+              <w:t>2024</w:t>
             </w:r>
           </w:p>
         </w:tc>
@@ -2855,7 +2681,7 @@
         <w:pStyle w:val="First-LevelHeadings"/>
       </w:pPr>
       <w:r>
-        <w:t>Equations</w:t>
+        <w:t>First level headings</w:t>
       </w:r>
     </w:p>
     <w:p>
@@ -2863,25 +2689,216 @@
         <w:pStyle w:val="BodyText"/>
       </w:pPr>
       <w:r>
-        <w:t>Equations should be placed on separate lines and numbered. The number should be on the right side, in parentheses</w:t>
-      </w:r>
-      <w:r>
-        <w:t xml:space="preserve">, as in </w:t>
-      </w:r>
-      <w:proofErr w:type="spellStart"/>
-      <w:r>
-        <w:t>Eqn</w:t>
-      </w:r>
-      <w:proofErr w:type="spellEnd"/>
-      <w:r>
-        <w:t xml:space="preserve"> (1)</w:t>
-      </w:r>
-      <w:r>
-        <w:t>.</w:t>
+        <w:t>First level headings are in Times 10pt bold, centered with 1 line of space</w:t>
+      </w:r>
+      <w:r>
+        <w:t xml:space="preserve"> (12pt)</w:t>
+      </w:r>
+      <w:r>
+        <w:t xml:space="preserve"> above the section head, and 1/2 space </w:t>
+      </w:r>
+      <w:r>
+        <w:t xml:space="preserve">(6pt) </w:t>
+      </w:r>
+      <w:r>
+        <w:t>below it. For a section header immediately followed by a subsection header, the space should be merged.</w:t>
       </w:r>
     </w:p>
     <w:p>
       <w:pPr>
+        <w:pStyle w:val="Second-LevelHeadings"/>
+      </w:pPr>
+      <w:r>
+        <w:t>Second Level Headings</w:t>
+      </w:r>
+    </w:p>
+    <w:p>
+      <w:pPr>
+        <w:pStyle w:val="BodyText"/>
+      </w:pPr>
+      <w:r>
+        <w:t xml:space="preserve">Second level headings are in Times 10pt bold, flush left, with 1 line of space </w:t>
+      </w:r>
+      <w:r>
+        <w:t xml:space="preserve">(12pt) </w:t>
+      </w:r>
+      <w:r>
+        <w:t>above the section head, and 1/2 space</w:t>
+      </w:r>
+      <w:r>
+        <w:t xml:space="preserve"> (6pt)</w:t>
+      </w:r>
+      <w:r>
+        <w:t xml:space="preserve"> below it. The first letter of each significant word is capitalized.</w:t>
+      </w:r>
+    </w:p>
+    <w:p>
+      <w:pPr>
+        <w:pStyle w:val="Third-LevelHeadinds"/>
+      </w:pPr>
+      <w:r>
+        <w:t xml:space="preserve">Third </w:t>
+      </w:r>
+      <w:r>
+        <w:t xml:space="preserve">and Further </w:t>
+      </w:r>
+      <w:r>
+        <w:t>Level Headings</w:t>
+      </w:r>
+    </w:p>
+    <w:p>
+      <w:pPr>
+        <w:pStyle w:val="BodyText"/>
+      </w:pPr>
+      <w:r>
+        <w:t>Third level headings are in Times 10pt italic, flush left, with 1/2 line of space</w:t>
+      </w:r>
+      <w:r>
+        <w:t xml:space="preserve"> (6pt)</w:t>
+      </w:r>
+      <w:r>
+        <w:t xml:space="preserve"> above the section head, and 1/2 space </w:t>
+      </w:r>
+      <w:r>
+        <w:t xml:space="preserve">(6pt) </w:t>
+      </w:r>
+      <w:r>
+        <w:t>below it. The first letter of each significant word is capitalized.</w:t>
+      </w:r>
+    </w:p>
+    <w:p>
+      <w:pPr>
+        <w:pStyle w:val="BodyTextwithIndent"/>
+      </w:pPr>
+      <w:r>
+        <w:t>Using more than three levels of headings is highly discouraged.</w:t>
+      </w:r>
+    </w:p>
+    <w:p>
+      <w:pPr>
+        <w:pStyle w:val="First-LevelHeadings"/>
+      </w:pPr>
+      <w:r>
+        <w:t>Footnotes and Figures</w:t>
+      </w:r>
+    </w:p>
+    <w:p>
+      <w:pPr>
+        <w:pStyle w:val="Second-LevelHeadings"/>
+      </w:pPr>
+      <w:r>
+        <w:t>Footnotes</w:t>
+      </w:r>
+    </w:p>
+    <w:p>
+      <w:pPr>
+        <w:pStyle w:val="BodyText"/>
+      </w:pPr>
+      <w:r>
+        <w:t>Indicate footnotes with a number in the text.</w:t>
+      </w:r>
+      <w:r>
+        <w:rPr>
+          <w:rStyle w:val="FootnoteReference"/>
+        </w:rPr>
+        <w:footnoteReference w:id="1"/>
+      </w:r>
+      <w:r>
+        <w:t xml:space="preserve"> Use </w:t>
+      </w:r>
+      <w:r>
+        <w:rPr>
+          <w:rFonts w:hint="eastAsia"/>
+          <w:lang w:eastAsia="ja-JP"/>
+        </w:rPr>
+        <w:t>8</w:t>
+      </w:r>
+      <w:r>
+        <w:t>pt type for footnotes. Place the footnotes at the bottom of the page on which they appear. Precede the footnote with a 0.5pt horizontal rule.</w:t>
+      </w:r>
+    </w:p>
+    <w:p>
+      <w:pPr>
+        <w:pStyle w:val="Second-LevelHeadings"/>
+      </w:pPr>
+      <w:r>
+        <w:t>Figures, Tables, and Captions</w:t>
+      </w:r>
+    </w:p>
+    <w:p>
+      <w:pPr>
+        <w:pStyle w:val="BodyText"/>
+      </w:pPr>
+      <w:r>
+        <w:t xml:space="preserve">All </w:t>
+      </w:r>
+      <w:proofErr w:type="gramStart"/>
+      <w:r>
+        <w:t>artwork</w:t>
+      </w:r>
+      <w:proofErr w:type="gramEnd"/>
+      <w:r>
+        <w:t xml:space="preserve"> must be centered, neat, clean, and legible. All lines should be very dark for purposes of reproduction and </w:t>
+      </w:r>
+      <w:proofErr w:type="gramStart"/>
+      <w:r>
+        <w:t>art work</w:t>
+      </w:r>
+      <w:proofErr w:type="gramEnd"/>
+      <w:r>
+        <w:t xml:space="preserve"> should not be hand-drawn. The proceedings are not in color, and therefore all figures must make sense in black-and-white form. Figure and table numbers and captions always appear below the figure. Leave 1 line space between the figure or table and the caption. Each figure or table is numbered consecutively. Captions should be Times 10pt. Place tables/figures in text as close to the reference as possible. References to tables and figures should be capitalized, for example: see Figure 1 and Table 1. Figures and tables may extend across both columns to a maximum width of</w:t>
+      </w:r>
+      <w:r>
+        <w:rPr>
+          <w:rFonts w:hint="eastAsia"/>
+        </w:rPr>
+        <w:t xml:space="preserve"> </w:t>
+      </w:r>
+      <w:r>
+        <w:t>17.</w:t>
+      </w:r>
+      <w:r>
+        <w:rPr>
+          <w:rFonts w:hint="eastAsia"/>
+        </w:rPr>
+        <w:t>2</w:t>
+      </w:r>
+      <w:r>
+        <w:t>cm.</w:t>
+      </w:r>
+    </w:p>
+    <w:p>
+      <w:pPr>
+        <w:pStyle w:val="First-LevelHeadings"/>
+      </w:pPr>
+      <w:r>
+        <w:t>Equations</w:t>
+      </w:r>
+    </w:p>
+    <w:p>
+      <w:pPr>
+        <w:pStyle w:val="BodyText"/>
+      </w:pPr>
+      <w:r>
+        <w:t>Equations should be placed on separate lines and numbered. The number should be on the right side, in parentheses</w:t>
+      </w:r>
+      <w:r>
+        <w:t xml:space="preserve">, as in </w:t>
+      </w:r>
+      <w:proofErr w:type="spellStart"/>
+      <w:r>
+        <w:t>Eqn</w:t>
+      </w:r>
+      <w:proofErr w:type="spellEnd"/>
+      <w:r>
+        <w:t xml:space="preserve"> (1)</w:t>
+      </w:r>
+      <w:r>
+        <w:t>.</w:t>
+      </w:r>
+    </w:p>
+    <w:p>
+      <w:pPr>
         <w:pStyle w:val="EquationISMIR"/>
         <w:rPr>
           <w:lang w:eastAsia="ja-JP"/>
@@ -2892,7 +2909,7 @@
           <w:noProof/>
           <w:position w:val="-2"/>
         </w:rPr>
-        <w:object w:dxaOrig="700" w:dyaOrig="260" w14:anchorId="2A9D474C">
+        <w:object w:dxaOrig="700" w:dyaOrig="260" w14:anchorId="26ED24D7">
           <v:shapetype id="_x0000_t75" coordsize="21600,21600" o:spt="75" o:preferrelative="t" path="m@4@5l@4@11@9@11@9@5xe" filled="f" stroked="f">
             <v:stroke joinstyle="miter"/>
             <v:formulas>
@@ -2912,10 +2929,10 @@
             <v:path o:extrusionok="f" gradientshapeok="t" o:connecttype="rect"/>
             <o:lock v:ext="edit" aspectratio="t"/>
           </v:shapetype>
-          <v:shape id="_x0000_i1025" type="#_x0000_t75" alt="" style="width:34.85pt;height:13pt;mso-width-percent:0;mso-height-percent:0;mso-width-percent:0;mso-height-percent:0" o:ole="">
+          <v:shape id="_x0000_i1025" type="#_x0000_t75" alt="" style="width:35pt;height:12.85pt;mso-width-percent:0;mso-height-percent:0;mso-width-percent:0;mso-height-percent:0" o:ole="">
             <v:imagedata r:id="rId12" o:title=""/>
           </v:shape>
-          <o:OLEObject Type="Embed" ProgID="Equation.3" ShapeID="_x0000_i1025" DrawAspect="Content" ObjectID="_1781077399" r:id="rId13"/>
+          <o:OLEObject Type="Embed" ProgID="Equation.3" ShapeID="_x0000_i1025" DrawAspect="Content" ObjectID="_1776522730" r:id="rId13"/>
         </w:object>
       </w:r>
       <w:r>
@@ -2923,6 +2940,132 @@
       </w:r>
       <w:r>
         <w:t>(1)</w:t>
+      </w:r>
+    </w:p>
+    <w:p>
+      <w:pPr>
+        <w:pStyle w:val="BodyTextwithIndent"/>
+        <w:ind w:firstLine="0"/>
+      </w:pPr>
+    </w:p>
+    <w:p>
+      <w:pPr>
+        <w:jc w:val="center"/>
+      </w:pPr>
+      <w:r>
+        <w:rPr>
+          <w:noProof/>
+        </w:rPr>
+        <w:drawing>
+          <wp:inline distT="0" distB="0" distL="0" distR="0" wp14:anchorId="161BA36C" wp14:editId="3D592B3E">
+            <wp:extent cx="2705100" cy="1910715"/>
+            <wp:effectExtent l="19050" t="19050" r="19050" b="13335"/>
+            <wp:docPr id="1" name="Picture 1" descr="figure"/>
+            <wp:cNvGraphicFramePr>
+              <a:graphicFrameLocks xmlns:a="http://schemas.openxmlformats.org/drawingml/2006/main" noChangeAspect="1"/>
+            </wp:cNvGraphicFramePr>
+            <a:graphic xmlns:a="http://schemas.openxmlformats.org/drawingml/2006/main">
+              <a:graphicData uri="http://schemas.openxmlformats.org/drawingml/2006/picture">
+                <pic:pic xmlns:pic="http://schemas.openxmlformats.org/drawingml/2006/picture">
+                  <pic:nvPicPr>
+                    <pic:cNvPr id="0" name="Picture 1" descr="figure"/>
+                    <pic:cNvPicPr>
+                      <a:picLocks noChangeAspect="1" noChangeArrowheads="1"/>
+                    </pic:cNvPicPr>
+                  </pic:nvPicPr>
+                  <pic:blipFill>
+                    <a:blip r:embed="rId14">
+                      <a:extLst>
+                        <a:ext uri="{28A0092B-C50C-407E-A947-70E740481C1C}">
+                          <a14:useLocalDpi xmlns:a14="http://schemas.microsoft.com/office/drawing/2010/main" val="0"/>
+                        </a:ext>
+                      </a:extLst>
+                    </a:blip>
+                    <a:srcRect/>
+                    <a:stretch>
+                      <a:fillRect/>
+                    </a:stretch>
+                  </pic:blipFill>
+                  <pic:spPr bwMode="auto">
+                    <a:xfrm>
+                      <a:off x="0" y="0"/>
+                      <a:ext cx="2705100" cy="1910715"/>
+                    </a:xfrm>
+                    <a:prstGeom prst="rect">
+                      <a:avLst/>
+                    </a:prstGeom>
+                    <a:noFill/>
+                    <a:ln w="3175" cmpd="sng">
+                      <a:solidFill>
+                        <a:srgbClr val="000000"/>
+                      </a:solidFill>
+                      <a:miter lim="800000"/>
+                      <a:headEnd/>
+                      <a:tailEnd/>
+                    </a:ln>
+                    <a:effectLst/>
+                  </pic:spPr>
+                </pic:pic>
+              </a:graphicData>
+            </a:graphic>
+          </wp:inline>
+        </w:drawing>
+      </w:r>
+    </w:p>
+    <w:p>
+      <w:pPr>
+        <w:pStyle w:val="Caption"/>
+      </w:pPr>
+      <w:r>
+        <w:rPr>
+          <w:b/>
+        </w:rPr>
+        <w:t xml:space="preserve">Figure </w:t>
+      </w:r>
+      <w:r>
+        <w:rPr>
+          <w:b/>
+        </w:rPr>
+        <w:fldChar w:fldCharType="begin"/>
+      </w:r>
+      <w:r>
+        <w:rPr>
+          <w:b/>
+        </w:rPr>
+        <w:instrText xml:space="preserve"> SEQ Ilustración \* ARABIC </w:instrText>
+      </w:r>
+      <w:r>
+        <w:rPr>
+          <w:b/>
+        </w:rPr>
+        <w:fldChar w:fldCharType="separate"/>
+      </w:r>
+      <w:r>
+        <w:rPr>
+          <w:b/>
+        </w:rPr>
+        <w:t>1</w:t>
+      </w:r>
+      <w:r>
+        <w:rPr>
+          <w:b/>
+        </w:rPr>
+        <w:fldChar w:fldCharType="end"/>
+      </w:r>
+      <w:r>
+        <w:rPr>
+          <w:b/>
+        </w:rPr>
+        <w:t>.</w:t>
+      </w:r>
+      <w:r>
+        <w:t xml:space="preserve"> Figure captions should be placed below the figure</w:t>
+      </w:r>
+      <w:r>
+        <w:rPr>
+          <w:rFonts w:hint="eastAsia"/>
+        </w:rPr>
+        <w:t>.</w:t>
       </w:r>
     </w:p>
     <w:p>
@@ -3030,147 +3173,6 @@
         <w:t>.</w:t>
       </w:r>
     </w:p>
-    <w:p>
-      <w:pPr>
-        <w:pStyle w:val="BodyTextwithIndent"/>
-        <w:rPr>
-          <w:color w:val="FF0000"/>
-        </w:rPr>
-      </w:pPr>
-      <w:r>
-        <w:rPr>
-          <w:color w:val="FF0000"/>
-        </w:rPr>
-        <w:t xml:space="preserve">As submission is double blind, refer to your own published work in the third person. That is, use “In the previous work of [2],” not “In our previous work [2].” If you cite other </w:t>
-      </w:r>
-      <w:proofErr w:type="gramStart"/>
-      <w:r>
-        <w:rPr>
-          <w:color w:val="FF0000"/>
-        </w:rPr>
-        <w:t>papers</w:t>
-      </w:r>
-      <w:proofErr w:type="gramEnd"/>
-      <w:r>
-        <w:rPr>
-          <w:color w:val="FF0000"/>
-        </w:rPr>
-        <w:t xml:space="preserve"> you have authored</w:t>
-      </w:r>
-      <w:r>
-        <w:rPr>
-          <w:color w:val="FF0000"/>
-        </w:rPr>
-        <w:t xml:space="preserve"> that are not widely available (e.g., a journal paper under review), use anonymous author names in the citation </w:t>
-      </w:r>
-      <w:r>
-        <w:rPr>
-          <w:color w:val="FF0000"/>
-        </w:rPr>
-        <w:t>(</w:t>
-      </w:r>
-      <w:r>
-        <w:rPr>
-          <w:color w:val="FF0000"/>
-        </w:rPr>
-        <w:t>e.g., an author of the form “A. Anonymous”</w:t>
-      </w:r>
-      <w:r>
-        <w:rPr>
-          <w:color w:val="FF0000"/>
-        </w:rPr>
-        <w:t>).</w:t>
-      </w:r>
-    </w:p>
-    <w:p>
-      <w:pPr>
-        <w:pStyle w:val="First-LevelHeadings"/>
-      </w:pPr>
-      <w:bookmarkStart w:id="2" w:name="OLE_LINK1"/>
-      <w:bookmarkStart w:id="3" w:name="OLE_LINK2"/>
-      <w:bookmarkStart w:id="4" w:name="OLE_LINK3"/>
-      <w:r>
-        <w:t>Acknowledgements</w:t>
-      </w:r>
-    </w:p>
-    <w:p>
-      <w:pPr>
-        <w:pStyle w:val="BodyText"/>
-      </w:pPr>
-      <w:r>
-        <w:rPr>
-          <w:b/>
-          <w:bCs/>
-        </w:rPr>
-        <w:t xml:space="preserve">Do not include in your submission, only in your </w:t>
-      </w:r>
-      <w:proofErr w:type="gramStart"/>
-      <w:r>
-        <w:rPr>
-          <w:b/>
-          <w:bCs/>
-        </w:rPr>
-        <w:t>camera ready</w:t>
-      </w:r>
-      <w:proofErr w:type="gramEnd"/>
-      <w:r>
-        <w:rPr>
-          <w:b/>
-          <w:bCs/>
-        </w:rPr>
-        <w:t xml:space="preserve"> version</w:t>
-      </w:r>
-      <w:r>
-        <w:t xml:space="preserve">. This section can be used to refer to any individuals or organizations that should be acknowledged in this paper. This section does </w:t>
-      </w:r>
-      <w:r>
-        <w:rPr>
-          <w:i/>
-          <w:iCs/>
-        </w:rPr>
-        <w:t xml:space="preserve">not </w:t>
-      </w:r>
-      <w:r>
-        <w:t>count towards the page limit for scientific content.</w:t>
-      </w:r>
-    </w:p>
-    <w:p>
-      <w:pPr>
-        <w:pStyle w:val="First-LevelHeadings"/>
-      </w:pPr>
-      <w:r>
-        <w:t>Ethics Statement</w:t>
-      </w:r>
-    </w:p>
-    <w:p>
-      <w:pPr>
-        <w:pStyle w:val="BodyText"/>
-      </w:pPr>
-      <w:r>
-        <w:t xml:space="preserve">This optional section can be used to provide additional ethical considerations related to your </w:t>
-      </w:r>
-      <w:proofErr w:type="gramStart"/>
-      <w:r>
-        <w:t>paper, and</w:t>
-      </w:r>
-      <w:proofErr w:type="gramEnd"/>
-      <w:r>
-        <w:t xml:space="preserve"> can be included both at submission time and in your camera ready version. See the Call for Papers for details. This section does </w:t>
-      </w:r>
-      <w:r>
-        <w:rPr>
-          <w:i/>
-          <w:iCs/>
-        </w:rPr>
-        <w:t xml:space="preserve">not </w:t>
-      </w:r>
-      <w:r>
-        <w:t>count towards the page limit for scientific content.</w:t>
-      </w:r>
-    </w:p>
-    <w:bookmarkEnd w:id="2"/>
-    <w:bookmarkEnd w:id="3"/>
-    <w:bookmarkEnd w:id="4"/>
     <w:p>
       <w:pPr>
         <w:pStyle w:val="First-LevelHeadings"/>
@@ -3189,7 +3191,7 @@
         <w:spacing w:after="120"/>
         <w:ind w:left="425" w:hanging="425"/>
       </w:pPr>
-      <w:bookmarkStart w:id="5" w:name="_Hlk40789248"/>
+      <w:bookmarkStart w:id="1" w:name="_Hlk40789248"/>
       <w:r>
         <w:t>A. Author and B</w:t>
       </w:r>
@@ -3228,7 +3230,7 @@
         <w:t>, Suzhou, China, 2017, pp. 111–117.</w:t>
       </w:r>
     </w:p>
-    <w:bookmarkEnd w:id="5"/>
+    <w:bookmarkEnd w:id="1"/>
     <w:p>
       <w:pPr>
         <w:pStyle w:val="BodyText"/>
@@ -3374,7 +3376,6 @@
         <w:rPr>
           <w:lang w:eastAsia="ja-JP"/>
         </w:rPr>
-        <w:lastRenderedPageBreak/>
         <w:t>O. Person,</w:t>
       </w:r>
       <w:r>
@@ -3493,7 +3494,6 @@
       <w:type w:val="continuous"/>
       <w:pgSz w:w="11907" w:h="16840" w:code="9"/>
       <w:pgMar w:top="1134" w:right="1077" w:bottom="1418" w:left="1077" w:header="720" w:footer="964" w:gutter="0"/>
-      <w:lnNumType w:countBy="1" w:distance="57" w:restart="continuous"/>
       <w:cols w:num="2" w:space="455"/>
       <w:docGrid w:linePitch="272"/>
     </w:sectPr>
@@ -5677,58 +5677,58 @@
       </w:rPr>
     </w:lvl>
   </w:abstractNum>
-  <w:num w:numId="1" w16cid:durableId="88280044">
+  <w:num w:numId="1" w16cid:durableId="726996401">
     <w:abstractNumId w:val="0"/>
   </w:num>
-  <w:num w:numId="2" w16cid:durableId="1891724323">
+  <w:num w:numId="2" w16cid:durableId="11885650">
     <w:abstractNumId w:val="17"/>
   </w:num>
-  <w:num w:numId="3" w16cid:durableId="550308130">
+  <w:num w:numId="3" w16cid:durableId="1187595403">
     <w:abstractNumId w:val="8"/>
   </w:num>
-  <w:num w:numId="4" w16cid:durableId="1267036259">
+  <w:num w:numId="4" w16cid:durableId="1993481225">
     <w:abstractNumId w:val="13"/>
   </w:num>
-  <w:num w:numId="5" w16cid:durableId="2138522905">
+  <w:num w:numId="5" w16cid:durableId="294876914">
     <w:abstractNumId w:val="6"/>
   </w:num>
-  <w:num w:numId="6" w16cid:durableId="1660648082">
+  <w:num w:numId="6" w16cid:durableId="37827980">
     <w:abstractNumId w:val="7"/>
   </w:num>
-  <w:num w:numId="7" w16cid:durableId="1305430302">
+  <w:num w:numId="7" w16cid:durableId="799033459">
     <w:abstractNumId w:val="2"/>
   </w:num>
-  <w:num w:numId="8" w16cid:durableId="406617352">
+  <w:num w:numId="8" w16cid:durableId="1440955265">
     <w:abstractNumId w:val="15"/>
   </w:num>
-  <w:num w:numId="9" w16cid:durableId="625350127">
+  <w:num w:numId="9" w16cid:durableId="23795559">
     <w:abstractNumId w:val="9"/>
   </w:num>
-  <w:num w:numId="10" w16cid:durableId="351763062">
+  <w:num w:numId="10" w16cid:durableId="204294775">
     <w:abstractNumId w:val="1"/>
   </w:num>
-  <w:num w:numId="11" w16cid:durableId="965045509">
+  <w:num w:numId="11" w16cid:durableId="370963074">
     <w:abstractNumId w:val="14"/>
   </w:num>
-  <w:num w:numId="12" w16cid:durableId="1792941680">
+  <w:num w:numId="12" w16cid:durableId="1466267573">
     <w:abstractNumId w:val="16"/>
   </w:num>
-  <w:num w:numId="13" w16cid:durableId="1660115770">
+  <w:num w:numId="13" w16cid:durableId="1461413585">
     <w:abstractNumId w:val="3"/>
   </w:num>
-  <w:num w:numId="14" w16cid:durableId="959803771">
+  <w:num w:numId="14" w16cid:durableId="1092580603">
     <w:abstractNumId w:val="11"/>
   </w:num>
-  <w:num w:numId="15" w16cid:durableId="1214807829">
+  <w:num w:numId="15" w16cid:durableId="1357345394">
     <w:abstractNumId w:val="5"/>
   </w:num>
-  <w:num w:numId="16" w16cid:durableId="2082367594">
+  <w:num w:numId="16" w16cid:durableId="947005730">
     <w:abstractNumId w:val="18"/>
   </w:num>
-  <w:num w:numId="17" w16cid:durableId="1867256660">
+  <w:num w:numId="17" w16cid:durableId="233590870">
     <w:abstractNumId w:val="12"/>
   </w:num>
-  <w:num w:numId="18" w16cid:durableId="1405105771">
+  <w:num w:numId="18" w16cid:durableId="1480995164">
     <w:abstractNumId w:val="1"/>
     <w:lvlOverride w:ilvl="0">
       <w:startOverride w:val="1"/>
@@ -5758,11 +5758,14 @@
       <w:startOverride w:val="1"/>
     </w:lvlOverride>
   </w:num>
-  <w:num w:numId="19" w16cid:durableId="21589603">
+  <w:num w:numId="19" w16cid:durableId="184944863">
     <w:abstractNumId w:val="10"/>
   </w:num>
-  <w:num w:numId="20" w16cid:durableId="671178484">
+  <w:num w:numId="20" w16cid:durableId="1494376744">
     <w:abstractNumId w:val="4"/>
+  </w:num>
+  <w:num w:numId="21" w16cid:durableId="1644309074">
+    <w:abstractNumId w:val="0"/>
   </w:num>
 </w:numbering>
 </file>

</xml_diff>

<commit_message>
[CHANGE] add alt-text to the word template
</commit_message>
<xml_diff>
--- a/2024/word/ISMIR2024_lbd.docx
+++ b/2024/word/ISMIR2024_lbd.docx
@@ -1063,7 +1063,7 @@
                         </a:ln>
                         <a:extLst>
                           <a:ext uri="{91240B29-F687-4f45-9708-019B960494DF}">
-                            <a14:hiddenLine xmlns:a14="http://schemas.microsoft.com/office/drawing/2010/main" xmlns:w="http://schemas.openxmlformats.org/wordprocessingml/2006/main" xmlns:w10="urn:schemas-microsoft-com:office:word" xmlns:v="urn:schemas-microsoft-com:vml" xmlns:o="urn:schemas-microsoft-com:office:office" xmlns:mv="urn:schemas-microsoft-com:mac:vml" xmlns:mo="http://schemas.microsoft.com/office/mac/office/2008/main" xmlns="" xmlns:arto="http://schemas.microsoft.com/office/word/2006/arto" w="9525">
+                            <a14:hiddenLine xmlns:arto="http://schemas.microsoft.com/office/word/2006/arto" xmlns="" xmlns:mo="http://schemas.microsoft.com/office/mac/office/2008/main" xmlns:mv="urn:schemas-microsoft-com:mac:vml" xmlns:o="urn:schemas-microsoft-com:office:office" xmlns:v="urn:schemas-microsoft-com:vml" xmlns:w10="urn:schemas-microsoft-com:office:word" xmlns:w="http://schemas.openxmlformats.org/wordprocessingml/2006/main" xmlns:a14="http://schemas.microsoft.com/office/drawing/2010/main" w="9525">
                               <a:solidFill>
                                 <a:srgbClr val="000000"/>
                               </a:solidFill>
@@ -2356,16 +2356,8 @@
         <w:rPr>
           <w:color w:val="FF0000"/>
         </w:rPr>
-        <w:t xml:space="preserve">After your extended abstract is accepted, </w:t>
-      </w:r>
-      <w:proofErr w:type="gramStart"/>
-      <w:r>
-        <w:rPr>
-          <w:color w:val="FF0000"/>
-        </w:rPr>
-        <w:t>you</w:t>
-      </w:r>
-      <w:proofErr w:type="gramEnd"/>
+        <w:t>After your extended abstract is accepted, you</w:t>
+      </w:r>
     </w:p>
     <w:p>
       <w:pPr>
@@ -2378,16 +2370,8 @@
         <w:rPr>
           <w:color w:val="FF0000"/>
         </w:rPr>
-        <w:t xml:space="preserve">will need to insert the appropriate author names and </w:t>
-      </w:r>
-      <w:proofErr w:type="gramStart"/>
-      <w:r>
-        <w:rPr>
-          <w:color w:val="FF0000"/>
-        </w:rPr>
-        <w:t>paper</w:t>
-      </w:r>
-      <w:proofErr w:type="gramEnd"/>
+        <w:t>will need to insert the appropriate author names and paper</w:t>
+      </w:r>
     </w:p>
     <w:p>
       <w:pPr>
@@ -2932,7 +2916,7 @@
           <v:shape id="_x0000_i1025" type="#_x0000_t75" alt="" style="width:35pt;height:12.85pt;mso-width-percent:0;mso-height-percent:0;mso-width-percent:0;mso-height-percent:0" o:ole="">
             <v:imagedata r:id="rId12" o:title=""/>
           </v:shape>
-          <o:OLEObject Type="Embed" ProgID="Equation.3" ShapeID="_x0000_i1025" DrawAspect="Content" ObjectID="_1776522730" r:id="rId13"/>
+          <o:OLEObject Type="Embed" ProgID="Equation.3" ShapeID="_x0000_i1025" DrawAspect="Content" ObjectID="_1781342920" r:id="rId13"/>
         </w:object>
       </w:r>
       <w:r>
@@ -2957,10 +2941,10 @@
           <w:noProof/>
         </w:rPr>
         <w:drawing>
-          <wp:inline distT="0" distB="0" distL="0" distR="0" wp14:anchorId="161BA36C" wp14:editId="3D592B3E">
+          <wp:inline distT="0" distB="0" distL="0" distR="0" wp14:anchorId="161BA36C" wp14:editId="76BB1D9A">
             <wp:extent cx="2705100" cy="1910715"/>
             <wp:effectExtent l="19050" t="19050" r="19050" b="13335"/>
-            <wp:docPr id="1" name="Picture 1" descr="figure"/>
+            <wp:docPr id="1" name="Picture 1" descr="Figure captions should be placed below the figure."/>
             <wp:cNvGraphicFramePr>
               <a:graphicFrameLocks xmlns:a="http://schemas.openxmlformats.org/drawingml/2006/main" noChangeAspect="1"/>
             </wp:cNvGraphicFramePr>
@@ -2968,7 +2952,7 @@
               <a:graphicData uri="http://schemas.openxmlformats.org/drawingml/2006/picture">
                 <pic:pic xmlns:pic="http://schemas.openxmlformats.org/drawingml/2006/picture">
                   <pic:nvPicPr>
-                    <pic:cNvPr id="0" name="Picture 1" descr="figure"/>
+                    <pic:cNvPr id="1" name="Picture 1" descr="Figure captions should be placed below the figure."/>
                     <pic:cNvPicPr>
                       <a:picLocks noChangeAspect="1" noChangeArrowheads="1"/>
                     </pic:cNvPicPr>

</xml_diff>

<commit_message>
[CHANGE] modify the alt-text to ISMIR 2024 template test image
</commit_message>
<xml_diff>
--- a/2024/word/ISMIR2024_lbd.docx
+++ b/2024/word/ISMIR2024_lbd.docx
@@ -609,15 +609,7 @@
         <w:t>2024</w:t>
       </w:r>
       <w:r>
-        <w:t xml:space="preserve"> </w:t>
-      </w:r>
-      <w:proofErr w:type="gramStart"/>
-      <w:r>
-        <w:t>proceedings, and</w:t>
-      </w:r>
-      <w:proofErr w:type="gramEnd"/>
-      <w:r>
-        <w:t xml:space="preserve"> should not be cited as such.</w:t>
+        <w:t xml:space="preserve"> proceedings, and should not be cited as such.</w:t>
       </w:r>
       <w:r>
         <w:t xml:space="preserve"> </w:t>
@@ -1063,7 +1055,7 @@
                         </a:ln>
                         <a:extLst>
                           <a:ext uri="{91240B29-F687-4f45-9708-019B960494DF}">
-                            <a14:hiddenLine xmlns:arto="http://schemas.microsoft.com/office/word/2006/arto" xmlns="" xmlns:mo="http://schemas.microsoft.com/office/mac/office/2008/main" xmlns:mv="urn:schemas-microsoft-com:mac:vml" xmlns:o="urn:schemas-microsoft-com:office:office" xmlns:v="urn:schemas-microsoft-com:vml" xmlns:w10="urn:schemas-microsoft-com:office:word" xmlns:w="http://schemas.openxmlformats.org/wordprocessingml/2006/main" xmlns:a14="http://schemas.microsoft.com/office/drawing/2010/main" w="9525">
+                            <a14:hiddenLine xmlns:a14="http://schemas.microsoft.com/office/drawing/2010/main" xmlns:w="http://schemas.openxmlformats.org/wordprocessingml/2006/main" xmlns:w10="urn:schemas-microsoft-com:office:word" xmlns:v="urn:schemas-microsoft-com:vml" xmlns:o="urn:schemas-microsoft-com:office:office" xmlns:mv="urn:schemas-microsoft-com:mac:vml" xmlns:mo="http://schemas.microsoft.com/office/mac/office/2008/main" xmlns="" xmlns:arto="http://schemas.microsoft.com/office/word/2006/arto" w="9525">
                               <a:solidFill>
                                 <a:srgbClr val="000000"/>
                               </a:solidFill>
@@ -2396,15 +2388,7 @@
         <w:t>e</w:t>
       </w:r>
       <w:r>
-        <w:t xml:space="preserve">X users, this will be handled by the template automatically. For Word users, this </w:t>
-      </w:r>
-      <w:proofErr w:type="gramStart"/>
-      <w:r>
-        <w:t>has to</w:t>
-      </w:r>
-      <w:proofErr w:type="gramEnd"/>
-      <w:r>
-        <w:t xml:space="preserve"> be done manually.</w:t>
+        <w:t>X users, this will be handled by the template automatically. For Word users, this has to be done manually.</w:t>
       </w:r>
     </w:p>
     <w:p>
@@ -2479,16 +2463,8 @@
         <w:rPr>
           <w:rFonts w:ascii="Courier New" w:hAnsi="Courier New" w:cs="Courier New"/>
         </w:rPr>
-        <w:t>\</w:t>
-      </w:r>
-      <w:proofErr w:type="spellStart"/>
-      <w:r>
-        <w:rPr>
-          <w:rFonts w:ascii="Courier New" w:hAnsi="Courier New" w:cs="Courier New"/>
-        </w:rPr>
-        <w:t>linenumbers</w:t>
-      </w:r>
-      <w:proofErr w:type="spellEnd"/>
+        <w:t>\linenumbers</w:t>
+      </w:r>
       <w:r>
         <w:t>. This can be done in Microsoft Word by selecting Layout &gt; Line Numbers &gt;</w:t>
       </w:r>
@@ -2814,23 +2790,7 @@
         <w:pStyle w:val="BodyText"/>
       </w:pPr>
       <w:r>
-        <w:t xml:space="preserve">All </w:t>
-      </w:r>
-      <w:proofErr w:type="gramStart"/>
-      <w:r>
-        <w:t>artwork</w:t>
-      </w:r>
-      <w:proofErr w:type="gramEnd"/>
-      <w:r>
-        <w:t xml:space="preserve"> must be centered, neat, clean, and legible. All lines should be very dark for purposes of reproduction and </w:t>
-      </w:r>
-      <w:proofErr w:type="gramStart"/>
-      <w:r>
-        <w:t>art work</w:t>
-      </w:r>
-      <w:proofErr w:type="gramEnd"/>
-      <w:r>
-        <w:t xml:space="preserve"> should not be hand-drawn. The proceedings are not in color, and therefore all figures must make sense in black-and-white form. Figure and table numbers and captions always appear below the figure. Leave 1 line space between the figure or table and the caption. Each figure or table is numbered consecutively. Captions should be Times 10pt. Place tables/figures in text as close to the reference as possible. References to tables and figures should be capitalized, for example: see Figure 1 and Table 1. Figures and tables may extend across both columns to a maximum width of</w:t>
+        <w:t>All artwork must be centered, neat, clean, and legible. All lines should be very dark for purposes of reproduction and art work should not be hand-drawn. The proceedings are not in color, and therefore all figures must make sense in black-and-white form. Figure and table numbers and captions always appear below the figure. Leave 1 line space between the figure or table and the caption. Each figure or table is numbered consecutively. Captions should be Times 10pt. Place tables/figures in text as close to the reference as possible. References to tables and figures should be capitalized, for example: see Figure 1 and Table 1. Figures and tables may extend across both columns to a maximum width of</w:t>
       </w:r>
       <w:r>
         <w:rPr>
@@ -2867,15 +2827,7 @@
         <w:t>Equations should be placed on separate lines and numbered. The number should be on the right side, in parentheses</w:t>
       </w:r>
       <w:r>
-        <w:t xml:space="preserve">, as in </w:t>
-      </w:r>
-      <w:proofErr w:type="spellStart"/>
-      <w:r>
-        <w:t>Eqn</w:t>
-      </w:r>
-      <w:proofErr w:type="spellEnd"/>
-      <w:r>
-        <w:t xml:space="preserve"> (1)</w:t>
+        <w:t>, as in Eqn (1)</w:t>
       </w:r>
       <w:r>
         <w:t>.</w:t>
@@ -2916,7 +2868,7 @@
           <v:shape id="_x0000_i1025" type="#_x0000_t75" alt="" style="width:35pt;height:12.85pt;mso-width-percent:0;mso-height-percent:0;mso-width-percent:0;mso-height-percent:0" o:ole="">
             <v:imagedata r:id="rId12" o:title=""/>
           </v:shape>
-          <o:OLEObject Type="Embed" ProgID="Equation.3" ShapeID="_x0000_i1025" DrawAspect="Content" ObjectID="_1781342920" r:id="rId13"/>
+          <o:OLEObject Type="Embed" ProgID="Equation.3" ShapeID="_x0000_i1025" DrawAspect="Content" ObjectID="_1781343083" r:id="rId13"/>
         </w:object>
       </w:r>
       <w:r>
@@ -2941,10 +2893,10 @@
           <w:noProof/>
         </w:rPr>
         <w:drawing>
-          <wp:inline distT="0" distB="0" distL="0" distR="0" wp14:anchorId="161BA36C" wp14:editId="76BB1D9A">
+          <wp:inline distT="0" distB="0" distL="0" distR="0" wp14:anchorId="161BA36C" wp14:editId="1E514F75">
             <wp:extent cx="2705100" cy="1910715"/>
             <wp:effectExtent l="19050" t="19050" r="19050" b="13335"/>
-            <wp:docPr id="1" name="Picture 1" descr="Figure captions should be placed below the figure."/>
+            <wp:docPr id="1" name="Picture 1" descr="ISMIR 2024 template test image"/>
             <wp:cNvGraphicFramePr>
               <a:graphicFrameLocks xmlns:a="http://schemas.openxmlformats.org/drawingml/2006/main" noChangeAspect="1"/>
             </wp:cNvGraphicFramePr>
@@ -2952,7 +2904,7 @@
               <a:graphicData uri="http://schemas.openxmlformats.org/drawingml/2006/picture">
                 <pic:pic xmlns:pic="http://schemas.openxmlformats.org/drawingml/2006/picture">
                   <pic:nvPicPr>
-                    <pic:cNvPr id="1" name="Picture 1" descr="Figure captions should be placed below the figure."/>
+                    <pic:cNvPr id="1" name="Picture 1" descr="ISMIR 2024 template test image"/>
                     <pic:cNvPicPr>
                       <a:picLocks noChangeAspect="1" noChangeArrowheads="1"/>
                     </pic:cNvPicPr>

</xml_diff>

<commit_message>
[CHANGE] change all alt-text to ISMIR 2024 LBD template test image
</commit_message>
<xml_diff>
--- a/2024/word/ISMIR2024_lbd.docx
+++ b/2024/word/ISMIR2024_lbd.docx
@@ -1055,7 +1055,7 @@
                         </a:ln>
                         <a:extLst>
                           <a:ext uri="{91240B29-F687-4f45-9708-019B960494DF}">
-                            <a14:hiddenLine xmlns:a14="http://schemas.microsoft.com/office/drawing/2010/main" xmlns:w="http://schemas.openxmlformats.org/wordprocessingml/2006/main" xmlns:w10="urn:schemas-microsoft-com:office:word" xmlns:v="urn:schemas-microsoft-com:vml" xmlns:o="urn:schemas-microsoft-com:office:office" xmlns:mv="urn:schemas-microsoft-com:mac:vml" xmlns:mo="http://schemas.microsoft.com/office/mac/office/2008/main" xmlns="" xmlns:arto="http://schemas.microsoft.com/office/word/2006/arto" w="9525">
+                            <a14:hiddenLine xmlns:arto="http://schemas.microsoft.com/office/word/2006/arto" xmlns="" xmlns:mo="http://schemas.microsoft.com/office/mac/office/2008/main" xmlns:mv="urn:schemas-microsoft-com:mac:vml" xmlns:o="urn:schemas-microsoft-com:office:office" xmlns:v="urn:schemas-microsoft-com:vml" xmlns:w10="urn:schemas-microsoft-com:office:word" xmlns:w="http://schemas.openxmlformats.org/wordprocessingml/2006/main" xmlns:a14="http://schemas.microsoft.com/office/drawing/2010/main" w="9525">
                               <a:solidFill>
                                 <a:srgbClr val="000000"/>
                               </a:solidFill>
@@ -2868,7 +2868,7 @@
           <v:shape id="_x0000_i1025" type="#_x0000_t75" alt="" style="width:35pt;height:12.85pt;mso-width-percent:0;mso-height-percent:0;mso-width-percent:0;mso-height-percent:0" o:ole="">
             <v:imagedata r:id="rId12" o:title=""/>
           </v:shape>
-          <o:OLEObject Type="Embed" ProgID="Equation.3" ShapeID="_x0000_i1025" DrawAspect="Content" ObjectID="_1781343083" r:id="rId13"/>
+          <o:OLEObject Type="Embed" ProgID="Equation.3" ShapeID="_x0000_i1025" DrawAspect="Content" ObjectID="_1781343157" r:id="rId13"/>
         </w:object>
       </w:r>
       <w:r>
@@ -2893,10 +2893,10 @@
           <w:noProof/>
         </w:rPr>
         <w:drawing>
-          <wp:inline distT="0" distB="0" distL="0" distR="0" wp14:anchorId="161BA36C" wp14:editId="1E514F75">
+          <wp:inline distT="0" distB="0" distL="0" distR="0" wp14:anchorId="161BA36C" wp14:editId="03BAEB29">
             <wp:extent cx="2705100" cy="1910715"/>
             <wp:effectExtent l="19050" t="19050" r="19050" b="13335"/>
-            <wp:docPr id="1" name="Picture 1" descr="ISMIR 2024 template test image"/>
+            <wp:docPr id="1" name="Picture 1" descr="ISMIR 2024 LBD template test image"/>
             <wp:cNvGraphicFramePr>
               <a:graphicFrameLocks xmlns:a="http://schemas.openxmlformats.org/drawingml/2006/main" noChangeAspect="1"/>
             </wp:cNvGraphicFramePr>
@@ -2904,7 +2904,7 @@
               <a:graphicData uri="http://schemas.openxmlformats.org/drawingml/2006/picture">
                 <pic:pic xmlns:pic="http://schemas.openxmlformats.org/drawingml/2006/picture">
                   <pic:nvPicPr>
-                    <pic:cNvPr id="1" name="Picture 1" descr="ISMIR 2024 template test image"/>
+                    <pic:cNvPr id="1" name="Picture 1" descr="ISMIR 2024 LBD template test image"/>
                     <pic:cNvPicPr>
                       <a:picLocks noChangeAspect="1" noChangeArrowheads="1"/>
                     </pic:cNvPicPr>

</xml_diff>

<commit_message>
Fixed minor issues with LBD template
</commit_message>
<xml_diff>
--- a/2024/word/ISMIR2024_lbd.docx
+++ b/2024/word/ISMIR2024_lbd.docx
@@ -71,14 +71,7 @@
           <w:sz w:val="28"/>
           <w:szCs w:val="28"/>
         </w:rPr>
-        <w:t>202</w:t>
-      </w:r>
-      <w:r>
-        <w:rPr>
-          <w:sz w:val="28"/>
-          <w:szCs w:val="28"/>
-        </w:rPr>
-        <w:t>4</w:t>
+        <w:t>2024</w:t>
       </w:r>
       <w:r>
         <w:rPr>
@@ -394,11 +387,175 @@
           <w:type w:val="continuous"/>
           <w:pgSz w:w="11907" w:h="16840" w:code="9"/>
           <w:pgMar w:top="1134" w:right="1077" w:bottom="1418" w:left="1077" w:header="720" w:footer="964" w:gutter="0"/>
-          <w:lnNumType w:countBy="1" w:distance="57" w:restart="continuous"/>
           <w:cols w:space="720"/>
           <w:docGrid w:linePitch="272"/>
         </w:sectPr>
       </w:pPr>
+      <w:r>
+        <w:rPr>
+          <w:noProof/>
+          <w:sz w:val="28"/>
+          <w:szCs w:val="28"/>
+        </w:rPr>
+        <mc:AlternateContent>
+          <mc:Choice Requires="wps">
+            <w:drawing>
+              <wp:anchor distT="0" distB="0" distL="114300" distR="114300" simplePos="0" relativeHeight="251659264" behindDoc="0" locked="0" layoutInCell="1" allowOverlap="1" wp14:anchorId="49A674DD" wp14:editId="322CC608">
+                <wp:simplePos x="0" y="0"/>
+                <wp:positionH relativeFrom="column">
+                  <wp:posOffset>6326505</wp:posOffset>
+                </wp:positionH>
+                <wp:positionV relativeFrom="paragraph">
+                  <wp:posOffset>32385</wp:posOffset>
+                </wp:positionV>
+                <wp:extent cx="469900" cy="6498590"/>
+                <wp:effectExtent l="0" t="0" r="0" b="3810"/>
+                <wp:wrapNone/>
+                <wp:docPr id="5" name="Text Box 5"/>
+                <wp:cNvGraphicFramePr/>
+                <a:graphic xmlns:a="http://schemas.openxmlformats.org/drawingml/2006/main">
+                  <a:graphicData uri="http://schemas.microsoft.com/office/word/2010/wordprocessingShape">
+                    <wps:wsp>
+                      <wps:cNvSpPr txBox="1"/>
+                      <wps:spPr>
+                        <a:xfrm rot="10800000">
+                          <a:off x="0" y="0"/>
+                          <a:ext cx="469900" cy="6498590"/>
+                        </a:xfrm>
+                        <a:prstGeom prst="rect">
+                          <a:avLst/>
+                        </a:prstGeom>
+                        <a:solidFill>
+                          <a:schemeClr val="lt1"/>
+                        </a:solidFill>
+                        <a:ln w="6350">
+                          <a:noFill/>
+                        </a:ln>
+                      </wps:spPr>
+                      <wps:txbx>
+                        <w:txbxContent>
+                          <w:p>
+                            <w:pPr>
+                              <w:jc w:val="center"/>
+                              <w:rPr>
+                                <w:color w:val="808080" w:themeColor="background1" w:themeShade="80"/>
+                                <w:sz w:val="26"/>
+                                <w:szCs w:val="26"/>
+                              </w:rPr>
+                            </w:pPr>
+                            <w:r>
+                              <w:rPr>
+                                <w:color w:val="808080" w:themeColor="background1" w:themeShade="80"/>
+                                <w:sz w:val="26"/>
+                                <w:szCs w:val="26"/>
+                              </w:rPr>
+                              <w:t xml:space="preserve">Late-Breaking / Demo Session Extended Abstract, ISMIR </w:t>
+                            </w:r>
+                            <w:r>
+                              <w:rPr>
+                                <w:color w:val="808080" w:themeColor="background1" w:themeShade="80"/>
+                                <w:sz w:val="26"/>
+                                <w:szCs w:val="26"/>
+                              </w:rPr>
+                              <w:t>2024</w:t>
+                            </w:r>
+                            <w:r>
+                              <w:rPr>
+                                <w:color w:val="808080" w:themeColor="background1" w:themeShade="80"/>
+                                <w:sz w:val="26"/>
+                                <w:szCs w:val="26"/>
+                              </w:rPr>
+                              <w:t xml:space="preserve"> Conference</w:t>
+                            </w:r>
+                          </w:p>
+                          <w:p>
+                            <w:pPr>
+                              <w:rPr>
+                                <w:color w:val="808080" w:themeColor="background1" w:themeShade="80"/>
+                                <w:sz w:val="26"/>
+                                <w:szCs w:val="26"/>
+                              </w:rPr>
+                            </w:pPr>
+                          </w:p>
+                        </w:txbxContent>
+                      </wps:txbx>
+                      <wps:bodyPr rot="0" spcFirstLastPara="0" vertOverflow="overflow" horzOverflow="overflow" vert="eaVert" wrap="square" lIns="91440" tIns="45720" rIns="91440" bIns="45720" numCol="1" spcCol="0" rtlCol="0" fromWordArt="0" anchor="t" anchorCtr="0" forceAA="0" compatLnSpc="1">
+                        <a:prstTxWarp prst="textNoShape">
+                          <a:avLst/>
+                        </a:prstTxWarp>
+                        <a:noAutofit/>
+                      </wps:bodyPr>
+                    </wps:wsp>
+                  </a:graphicData>
+                </a:graphic>
+                <wp14:sizeRelH relativeFrom="margin">
+                  <wp14:pctWidth>0</wp14:pctWidth>
+                </wp14:sizeRelH>
+                <wp14:sizeRelV relativeFrom="margin">
+                  <wp14:pctHeight>0</wp14:pctHeight>
+                </wp14:sizeRelV>
+              </wp:anchor>
+            </w:drawing>
+          </mc:Choice>
+          <mc:Fallback>
+            <w:pict>
+              <v:shapetype w14:anchorId="49A674DD" id="_x0000_t202" coordsize="21600,21600" o:spt="202" path="m,l,21600r21600,l21600,xe">
+                <v:stroke joinstyle="miter"/>
+                <v:path gradientshapeok="t" o:connecttype="rect"/>
+              </v:shapetype>
+              <v:shape id="Text Box 5" o:spid="_x0000_s1026" type="#_x0000_t202" style="position:absolute;left:0;text-align:left;margin-left:498.15pt;margin-top:2.55pt;width:37pt;height:511.7pt;rotation:180;z-index:251659264;visibility:visible;mso-wrap-style:square;mso-width-percent:0;mso-height-percent:0;mso-wrap-distance-left:9pt;mso-wrap-distance-top:0;mso-wrap-distance-right:9pt;mso-wrap-distance-bottom:0;mso-position-horizontal:absolute;mso-position-horizontal-relative:text;mso-position-vertical:absolute;mso-position-vertical-relative:text;mso-width-percent:0;mso-height-percent:0;mso-width-relative:margin;mso-height-relative:margin;v-text-anchor:top" o:gfxdata="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" fillcolor="white [3201]" stroked="f" strokeweight=".5pt">
+                <v:textbox style="layout-flow:vertical-ideographic">
+                  <w:txbxContent>
+                    <w:p>
+                      <w:pPr>
+                        <w:jc w:val="center"/>
+                        <w:rPr>
+                          <w:color w:val="808080" w:themeColor="background1" w:themeShade="80"/>
+                          <w:sz w:val="26"/>
+                          <w:szCs w:val="26"/>
+                        </w:rPr>
+                      </w:pPr>
+                      <w:r>
+                        <w:rPr>
+                          <w:color w:val="808080" w:themeColor="background1" w:themeShade="80"/>
+                          <w:sz w:val="26"/>
+                          <w:szCs w:val="26"/>
+                        </w:rPr>
+                        <w:t xml:space="preserve">Late-Breaking / Demo Session Extended Abstract, ISMIR </w:t>
+                      </w:r>
+                      <w:r>
+                        <w:rPr>
+                          <w:color w:val="808080" w:themeColor="background1" w:themeShade="80"/>
+                          <w:sz w:val="26"/>
+                          <w:szCs w:val="26"/>
+                        </w:rPr>
+                        <w:t>2024</w:t>
+                      </w:r>
+                      <w:r>
+                        <w:rPr>
+                          <w:color w:val="808080" w:themeColor="background1" w:themeShade="80"/>
+                          <w:sz w:val="26"/>
+                          <w:szCs w:val="26"/>
+                        </w:rPr>
+                        <w:t xml:space="preserve"> Conference</w:t>
+                      </w:r>
+                    </w:p>
+                    <w:p>
+                      <w:pPr>
+                        <w:rPr>
+                          <w:color w:val="808080" w:themeColor="background1" w:themeShade="80"/>
+                          <w:sz w:val="26"/>
+                          <w:szCs w:val="26"/>
+                        </w:rPr>
+                      </w:pPr>
+                    </w:p>
+                  </w:txbxContent>
+                </v:textbox>
+              </v:shape>
+            </w:pict>
+          </mc:Fallback>
+        </mc:AlternateContent>
+      </w:r>
     </w:p>
     <w:p>
       <w:pPr>
@@ -425,35 +582,34 @@
         <w:t xml:space="preserve">are submitted as extended abstracts and </w:t>
       </w:r>
       <w:r>
-        <w:t xml:space="preserve">should not be </w:t>
-      </w:r>
-      <w:proofErr w:type="spellStart"/>
-      <w:r>
-        <w:t>anonymised</w:t>
-      </w:r>
-      <w:proofErr w:type="spellEnd"/>
-      <w:r>
-        <w:t>. Please note that extended abstract is not a conference paper. Therefore, it will not be part of the official ISMIR</w:t>
+        <w:rPr>
+          <w:color w:val="FF0000"/>
+        </w:rPr>
+        <w:t>should not be anonymi</w:t>
+      </w:r>
+      <w:r>
+        <w:rPr>
+          <w:color w:val="FF0000"/>
+        </w:rPr>
+        <w:t>z</w:t>
+      </w:r>
+      <w:r>
+        <w:rPr>
+          <w:color w:val="FF0000"/>
+        </w:rPr>
+        <w:t xml:space="preserve">ed. </w:t>
+      </w:r>
+      <w:r>
+        <w:t>Please note that extended abstract is not a conference paper. Therefore, it will not be part of the official ISMIR</w:t>
       </w:r>
       <w:r>
         <w:t xml:space="preserve"> </w:t>
       </w:r>
       <w:r>
-        <w:t>202</w:t>
-      </w:r>
-      <w:r>
-        <w:t>4</w:t>
-      </w:r>
-      <w:r>
-        <w:t xml:space="preserve"> </w:t>
-      </w:r>
-      <w:proofErr w:type="gramStart"/>
-      <w:r>
-        <w:t>proceedings, and</w:t>
-      </w:r>
-      <w:proofErr w:type="gramEnd"/>
-      <w:r>
-        <w:t xml:space="preserve"> should not be cited as such.</w:t>
+        <w:t>2024</w:t>
+      </w:r>
+      <w:r>
+        <w:t xml:space="preserve"> proceedings, and should not be cited as such.</w:t>
       </w:r>
       <w:r>
         <w:t xml:space="preserve"> </w:t>
@@ -493,10 +649,7 @@
         <w:t xml:space="preserve">ISMIR </w:t>
       </w:r>
       <w:r>
-        <w:t>202</w:t>
-      </w:r>
-      <w:r>
-        <w:t>4</w:t>
+        <w:t>2024</w:t>
       </w:r>
       <w:r>
         <w:t xml:space="preserve"> Conference</w:t>
@@ -529,79 +682,64 @@
         <w:rPr>
           <w:rFonts w:ascii="Courier New" w:hAnsi="Courier New" w:cs="Courier New"/>
         </w:rPr>
-        <w:t>202</w:t>
+        <w:t>2024</w:t>
       </w:r>
       <w:r>
         <w:rPr>
           <w:rFonts w:ascii="Courier New" w:hAnsi="Courier New" w:cs="Courier New"/>
         </w:rPr>
-        <w:t>4</w:t>
+        <w:t>-</w:t>
       </w:r>
       <w:r>
         <w:rPr>
           <w:rFonts w:ascii="Courier New" w:hAnsi="Courier New" w:cs="Courier New"/>
         </w:rPr>
-        <w:t>-</w:t>
+        <w:t>lbd</w:t>
       </w:r>
       <w:r>
         <w:rPr>
           <w:rFonts w:ascii="Courier New" w:hAnsi="Courier New" w:cs="Courier New"/>
         </w:rPr>
-        <w:t>lbd</w:t>
+        <w:t>@ismir.net</w:t>
+      </w:r>
+      <w:r>
+        <w:t>)</w:t>
+      </w:r>
+      <w:r>
+        <w:t>.</w:t>
+      </w:r>
+      <w:r>
+        <w:rPr>
+          <w:rFonts w:hint="eastAsia"/>
+        </w:rPr>
+        <w:t xml:space="preserve"> </w:t>
+      </w:r>
+      <w:r>
+        <w:t xml:space="preserve">This template can be downloaded from the ISMIR </w:t>
+      </w:r>
+      <w:r>
+        <w:t>2024</w:t>
+      </w:r>
+      <w:r>
+        <w:t xml:space="preserve"> web site</w:t>
+      </w:r>
+      <w:r>
+        <w:t xml:space="preserve"> </w:t>
+      </w:r>
+      <w:r>
+        <w:t>(</w:t>
       </w:r>
       <w:r>
         <w:rPr>
           <w:rFonts w:ascii="Courier New" w:hAnsi="Courier New" w:cs="Courier New"/>
         </w:rPr>
-        <w:t>@ismir.net</w:t>
-      </w:r>
-      <w:r>
-        <w:t>)</w:t>
-      </w:r>
-      <w:r>
-        <w:t>.</w:t>
-      </w:r>
-      <w:r>
-        <w:rPr>
-          <w:rFonts w:hint="eastAsia"/>
-        </w:rPr>
-        <w:t xml:space="preserve"> </w:t>
-      </w:r>
-      <w:r>
-        <w:t xml:space="preserve">This template can be downloaded from the ISMIR </w:t>
-      </w:r>
-      <w:r>
-        <w:t>202</w:t>
-      </w:r>
-      <w:r>
-        <w:t>4</w:t>
-      </w:r>
-      <w:r>
-        <w:t xml:space="preserve"> web site</w:t>
-      </w:r>
-      <w:r>
-        <w:t xml:space="preserve"> </w:t>
-      </w:r>
-      <w:r>
-        <w:t>(</w:t>
+        <w:t>https://ismir</w:t>
       </w:r>
       <w:r>
         <w:rPr>
           <w:rFonts w:ascii="Courier New" w:hAnsi="Courier New" w:cs="Courier New"/>
         </w:rPr>
-        <w:t>https://ismir</w:t>
-      </w:r>
-      <w:r>
-        <w:rPr>
-          <w:rFonts w:ascii="Courier New" w:hAnsi="Courier New" w:cs="Courier New"/>
-        </w:rPr>
-        <w:t>202</w:t>
-      </w:r>
-      <w:r>
-        <w:rPr>
-          <w:rFonts w:ascii="Courier New" w:hAnsi="Courier New" w:cs="Courier New"/>
-        </w:rPr>
-        <w:t>4</w:t>
+        <w:t>2024</w:t>
       </w:r>
       <w:r>
         <w:rPr>
@@ -630,6 +768,7 @@
     <w:p>
       <w:pPr>
         <w:pStyle w:val="BodyTextwithIndent"/>
+        <w:ind w:firstLine="0"/>
       </w:pPr>
       <w:r>
         <w:t>We adopt a “(</w:t>
@@ -638,7 +777,13 @@
         <w:t>2</w:t>
       </w:r>
       <w:r>
-        <w:t xml:space="preserve">+n)-page policy” for </w:t>
+        <w:t>+</w:t>
+      </w:r>
+      <w:r>
+        <w:t>1</w:t>
+      </w:r>
+      <w:r>
+        <w:t xml:space="preserve">)-page policy” for </w:t>
       </w:r>
       <w:r>
         <w:t>Late-Breaking Demo</w:t>
@@ -910,7 +1055,7 @@
                         </a:ln>
                         <a:extLst>
                           <a:ext uri="{91240B29-F687-4f45-9708-019B960494DF}">
-                            <a14:hiddenLine xmlns:a14="http://schemas.microsoft.com/office/drawing/2010/main" xmlns:w="http://schemas.openxmlformats.org/wordprocessingml/2006/main" xmlns:w10="urn:schemas-microsoft-com:office:word" xmlns:v="urn:schemas-microsoft-com:vml" xmlns:o="urn:schemas-microsoft-com:office:office" xmlns:mv="urn:schemas-microsoft-com:mac:vml" xmlns:mo="http://schemas.microsoft.com/office/mac/office/2008/main" xmlns="" xmlns:arto="http://schemas.microsoft.com/office/word/2006/arto" w="9525">
+                            <a14:hiddenLine xmlns:arto="http://schemas.microsoft.com/office/word/2006/arto" xmlns="" xmlns:mo="http://schemas.microsoft.com/office/mac/office/2008/main" xmlns:mv="urn:schemas-microsoft-com:mac:vml" xmlns:o="urn:schemas-microsoft-com:office:office" xmlns:v="urn:schemas-microsoft-com:vml" xmlns:w10="urn:schemas-microsoft-com:office:word" xmlns:w="http://schemas.openxmlformats.org/wordprocessingml/2006/main" xmlns:a14="http://schemas.microsoft.com/office/drawing/2010/main" w="9525">
                               <a:solidFill>
                                 <a:srgbClr val="000000"/>
                               </a:solidFill>
@@ -939,10 +1084,10 @@
                                 <w:noProof/>
                               </w:rPr>
                               <w:drawing>
-                                <wp:inline distT="0" distB="0" distL="0" distR="0" wp14:anchorId="74CD9BCE" wp14:editId="73FC1C82">
+                                <wp:inline distT="0" distB="0" distL="0" distR="0" wp14:anchorId="74CD9BCE" wp14:editId="0EDF135E">
                                   <wp:extent cx="440929" cy="154858"/>
                                   <wp:effectExtent l="19050" t="19050" r="16510" b="17145"/>
-                                  <wp:docPr id="4" name="Picture 4" descr="Creative Commons B Y License"/>
+                                  <wp:docPr id="7" name="Picture 7" descr="http://i.creativecommons.org/l/by/3.0/88x31.png"/>
                                   <wp:cNvGraphicFramePr>
                                     <a:graphicFrameLocks xmlns:a="http://schemas.openxmlformats.org/drawingml/2006/main" noChangeAspect="1"/>
                                   </wp:cNvGraphicFramePr>
@@ -950,7 +1095,7 @@
                                     <a:graphicData uri="http://schemas.openxmlformats.org/drawingml/2006/picture">
                                       <pic:pic xmlns:pic="http://schemas.openxmlformats.org/drawingml/2006/picture">
                                         <pic:nvPicPr>
-                                          <pic:cNvPr id="4" name="Picture 4" descr="Creative Commons B Y License"/>
+                                          <pic:cNvPr id="0" name="Picture 2" descr="http://i.creativecommons.org/l/by/3.0/88x31.png"/>
                                           <pic:cNvPicPr>
                                             <a:picLocks noChangeAspect="1" noChangeArrowheads="1"/>
                                           </pic:cNvPicPr>
@@ -1301,7 +1446,7 @@
                                 <w:szCs w:val="16"/>
                                 <w:lang w:val="en-GB" w:eastAsia="es-ES"/>
                               </w:rPr>
-                              <w:t>or ISMIR 20</w:t>
+                              <w:t xml:space="preserve">or ISMIR </w:t>
                             </w:r>
                             <w:r>
                               <w:rPr>
@@ -1309,15 +1454,7 @@
                                 <w:szCs w:val="16"/>
                                 <w:lang w:val="en-GB" w:eastAsia="es-ES"/>
                               </w:rPr>
-                              <w:t>2</w:t>
-                            </w:r>
-                            <w:r>
-                              <w:rPr>
-                                <w:sz w:val="16"/>
-                                <w:szCs w:val="16"/>
-                                <w:lang w:val="en-GB" w:eastAsia="es-ES"/>
-                              </w:rPr>
-                              <w:t>4</w:t>
+                              <w:t>2024</w:t>
                             </w:r>
                             <w:r>
                               <w:rPr>
@@ -1389,17 +1526,7 @@
                                 <w:szCs w:val="16"/>
                                 <w:lang w:val="en-GB" w:eastAsia="es-ES"/>
                               </w:rPr>
-                              <w:t>5</w:t>
-                            </w:r>
-                            <w:r>
-                              <w:rPr>
-                                <w:i/>
-                                <w:iCs/>
-                                <w:sz w:val="16"/>
-                                <w:szCs w:val="16"/>
-                                <w:lang w:val="en-GB" w:eastAsia="es-ES"/>
-                              </w:rPr>
-                              <w:t>th</w:t>
+                              <w:t>5th</w:t>
                             </w:r>
                             <w:r>
                               <w:rPr>
@@ -1523,23 +1650,7 @@
                                 <w:szCs w:val="16"/>
                                 <w:lang w:val="en-GB" w:eastAsia="es-ES"/>
                               </w:rPr>
-                              <w:t>20</w:t>
-                            </w:r>
-                            <w:r>
-                              <w:rPr>
-                                <w:sz w:val="16"/>
-                                <w:szCs w:val="16"/>
-                                <w:lang w:val="en-GB" w:eastAsia="es-ES"/>
-                              </w:rPr>
-                              <w:t>2</w:t>
-                            </w:r>
-                            <w:r>
-                              <w:rPr>
-                                <w:sz w:val="16"/>
-                                <w:szCs w:val="16"/>
-                                <w:lang w:val="en-GB" w:eastAsia="es-ES"/>
-                              </w:rPr>
-                              <w:t>4</w:t>
+                              <w:t>2024</w:t>
                             </w:r>
                             <w:r>
                               <w:rPr>
@@ -1570,11 +1681,7 @@
           </mc:Choice>
           <mc:Fallback>
             <w:pict>
-              <v:shapetype w14:anchorId="7E51426C" id="_x0000_t202" coordsize="21600,21600" o:spt="202" path="m,l,21600r21600,l21600,xe">
-                <v:stroke joinstyle="miter"/>
-                <v:path gradientshapeok="t" o:connecttype="rect"/>
-              </v:shapetype>
-              <v:shape id="Text Box 82" o:spid="_x0000_s1026" type="#_x0000_t202" style="position:absolute;left:0;text-align:left;margin-left:54pt;margin-top:710pt;width:232.95pt;height:63.85pt;z-index:251657728;visibility:visible;mso-wrap-style:square;mso-width-percent:0;mso-height-percent:0;mso-wrap-distance-left:9pt;mso-wrap-distance-top:0;mso-wrap-distance-right:9pt;mso-wrap-distance-bottom:0;mso-position-horizontal:absolute;mso-position-horizontal-relative:page;mso-position-vertical:absolute;mso-position-vertical-relative:page;mso-width-percent:0;mso-height-percent:0;mso-width-relative:page;mso-height-relative:page;v-text-anchor:top" o:gfxdata="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" o:allowoverlap="f" stroked="f">
+              <v:shape w14:anchorId="7E51426C" id="Text Box 82" o:spid="_x0000_s1027" type="#_x0000_t202" style="position:absolute;left:0;text-align:left;margin-left:54pt;margin-top:710pt;width:232.95pt;height:63.85pt;z-index:251657728;visibility:visible;mso-wrap-style:square;mso-width-percent:0;mso-height-percent:0;mso-wrap-distance-left:9pt;mso-wrap-distance-top:0;mso-wrap-distance-right:9pt;mso-wrap-distance-bottom:0;mso-position-horizontal:absolute;mso-position-horizontal-relative:page;mso-position-vertical:absolute;mso-position-vertical-relative:page;mso-width-percent:0;mso-height-percent:0;mso-width-relative:page;mso-height-relative:page;v-text-anchor:top" o:gfxdata="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" o:allowoverlap="f" stroked="f">
                 <v:textbox inset="0,0,0,0">
                   <w:txbxContent>
                     <w:p>
@@ -1593,10 +1700,10 @@
                           <w:noProof/>
                         </w:rPr>
                         <w:drawing>
-                          <wp:inline distT="0" distB="0" distL="0" distR="0" wp14:anchorId="74CD9BCE" wp14:editId="73FC1C82">
+                          <wp:inline distT="0" distB="0" distL="0" distR="0" wp14:anchorId="74CD9BCE" wp14:editId="0EDF135E">
                             <wp:extent cx="440929" cy="154858"/>
                             <wp:effectExtent l="19050" t="19050" r="16510" b="17145"/>
-                            <wp:docPr id="4" name="Picture 4" descr="Creative Commons B Y License"/>
+                            <wp:docPr id="7" name="Picture 7" descr="http://i.creativecommons.org/l/by/3.0/88x31.png"/>
                             <wp:cNvGraphicFramePr>
                               <a:graphicFrameLocks xmlns:a="http://schemas.openxmlformats.org/drawingml/2006/main" noChangeAspect="1"/>
                             </wp:cNvGraphicFramePr>
@@ -1604,13 +1711,13 @@
                               <a:graphicData uri="http://schemas.openxmlformats.org/drawingml/2006/picture">
                                 <pic:pic xmlns:pic="http://schemas.openxmlformats.org/drawingml/2006/picture">
                                   <pic:nvPicPr>
-                                    <pic:cNvPr id="4" name="Picture 4" descr="Creative Commons B Y License"/>
+                                    <pic:cNvPr id="0" name="Picture 2" descr="http://i.creativecommons.org/l/by/3.0/88x31.png"/>
                                     <pic:cNvPicPr>
                                       <a:picLocks noChangeAspect="1" noChangeArrowheads="1"/>
                                     </pic:cNvPicPr>
                                   </pic:nvPicPr>
                                   <pic:blipFill>
-                                    <a:blip r:embed="rId10">
+                                    <a:blip r:embed="rId11">
                                       <a:extLst>
                                         <a:ext uri="{28A0092B-C50C-407E-A947-70E740481C1C}">
                                           <a14:useLocalDpi xmlns:a14="http://schemas.microsoft.com/office/drawing/2010/main" val="0"/>
@@ -1955,7 +2062,7 @@
                           <w:szCs w:val="16"/>
                           <w:lang w:val="en-GB" w:eastAsia="es-ES"/>
                         </w:rPr>
-                        <w:t>or ISMIR 20</w:t>
+                        <w:t xml:space="preserve">or ISMIR </w:t>
                       </w:r>
                       <w:r>
                         <w:rPr>
@@ -1963,15 +2070,7 @@
                           <w:szCs w:val="16"/>
                           <w:lang w:val="en-GB" w:eastAsia="es-ES"/>
                         </w:rPr>
-                        <w:t>2</w:t>
-                      </w:r>
-                      <w:r>
-                        <w:rPr>
-                          <w:sz w:val="16"/>
-                          <w:szCs w:val="16"/>
-                          <w:lang w:val="en-GB" w:eastAsia="es-ES"/>
-                        </w:rPr>
-                        <w:t>4</w:t>
+                        <w:t>2024</w:t>
                       </w:r>
                       <w:r>
                         <w:rPr>
@@ -2043,17 +2142,7 @@
                           <w:szCs w:val="16"/>
                           <w:lang w:val="en-GB" w:eastAsia="es-ES"/>
                         </w:rPr>
-                        <w:t>5</w:t>
-                      </w:r>
-                      <w:r>
-                        <w:rPr>
-                          <w:i/>
-                          <w:iCs/>
-                          <w:sz w:val="16"/>
-                          <w:szCs w:val="16"/>
-                          <w:lang w:val="en-GB" w:eastAsia="es-ES"/>
-                        </w:rPr>
-                        <w:t>th</w:t>
+                        <w:t>5th</w:t>
                       </w:r>
                       <w:r>
                         <w:rPr>
@@ -2177,23 +2266,7 @@
                           <w:szCs w:val="16"/>
                           <w:lang w:val="en-GB" w:eastAsia="es-ES"/>
                         </w:rPr>
-                        <w:t>20</w:t>
-                      </w:r>
-                      <w:r>
-                        <w:rPr>
-                          <w:sz w:val="16"/>
-                          <w:szCs w:val="16"/>
-                          <w:lang w:val="en-GB" w:eastAsia="es-ES"/>
-                        </w:rPr>
-                        <w:t>2</w:t>
-                      </w:r>
-                      <w:r>
-                        <w:rPr>
-                          <w:sz w:val="16"/>
-                          <w:szCs w:val="16"/>
-                          <w:lang w:val="en-GB" w:eastAsia="es-ES"/>
-                        </w:rPr>
-                        <w:t>4</w:t>
+                        <w:t>2024</w:t>
                       </w:r>
                       <w:r>
                         <w:rPr>
@@ -2221,20 +2294,33 @@
         <w:rPr>
           <w:rStyle w:val="BodyTextChar"/>
         </w:rPr>
-        <w:t xml:space="preserve">he title is 14pt Times, bold, caps, upper case, centered. </w:t>
+        <w:t>he title is 14pt Times, bold, caps, upper case, centered.</w:t>
       </w:r>
       <w:r>
         <w:rPr>
           <w:rStyle w:val="BodyTextChar"/>
           <w:color w:val="FF0000"/>
         </w:rPr>
-        <w:t xml:space="preserve">Authors’ names are omitted when submitting for double-blind reviewing. </w:t>
+        <w:t xml:space="preserve"> </w:t>
       </w:r>
       <w:r>
         <w:rPr>
           <w:rStyle w:val="BodyTextChar"/>
-        </w:rPr>
-        <w:t>The following is for making a camera-ready version. Authors’ names are centered. The lead author’s name is to be listed first (left-most), and the co-authors’ names after. If the addresses for all authors are the same, include the address only once, centered. If the authors have different addresses, put the addresses, evenly spaced, under each authors’ name.</w:t>
+          <w:color w:val="FF0000"/>
+        </w:rPr>
+        <w:t>N</w:t>
+      </w:r>
+      <w:r>
+        <w:rPr>
+          <w:color w:val="FF0000"/>
+        </w:rPr>
+        <w:t xml:space="preserve">ote that LBD screening process is single-blind, and the authors' names should not be anonymized. </w:t>
+      </w:r>
+      <w:r>
+        <w:rPr>
+          <w:rStyle w:val="BodyTextChar"/>
+        </w:rPr>
+        <w:t>Authors’ names are centered. The lead author’s name is to be listed first (left-most), and the co-authors’ names after. If the addresses for all authors are the same, include the address only once, centered. If the authors have different addresses, put the addresses, evenly spaced, under each authors’ name.</w:t>
       </w:r>
     </w:p>
     <w:p>
@@ -2248,6 +2334,9 @@
     <w:p>
       <w:pPr>
         <w:pStyle w:val="BodyText"/>
+        <w:rPr>
+          <w:color w:val="FF0000"/>
+        </w:rPr>
       </w:pPr>
       <w:r>
         <w:t>Please include the copyright notice exactly as it appears here in the lower left-hand corner of the page. It is set in 8pt Times.</w:t>
@@ -2259,56 +2348,21 @@
         <w:rPr>
           <w:color w:val="FF0000"/>
         </w:rPr>
-        <w:t>After your paper is accepted, y</w:t>
-      </w:r>
-      <w:r>
-        <w:rPr>
-          <w:color w:val="FF0000"/>
-        </w:rPr>
-        <w:t>ou will need to insert the appropriate author names and paper title in the copyright notice</w:t>
-      </w:r>
-      <w:r>
-        <w:rPr>
-          <w:color w:val="FF0000"/>
-        </w:rPr>
-        <w:t xml:space="preserve"> when submitting the camera-ready version</w:t>
-      </w:r>
-      <w:r>
-        <w:rPr>
-          <w:color w:val="FF0000"/>
-        </w:rPr>
-        <w:t xml:space="preserve">. </w:t>
-      </w:r>
-      <w:r>
-        <w:t>For L</w:t>
-      </w:r>
-      <w:r>
-        <w:t>a</w:t>
-      </w:r>
-      <w:r>
-        <w:t>T</w:t>
-      </w:r>
-      <w:r>
-        <w:t>e</w:t>
-      </w:r>
-      <w:r>
-        <w:t xml:space="preserve">X users, this will be handled by the template automatically. For Word users, this </w:t>
-      </w:r>
-      <w:proofErr w:type="gramStart"/>
-      <w:r>
-        <w:t>has to</w:t>
-      </w:r>
-      <w:proofErr w:type="gramEnd"/>
-      <w:r>
-        <w:t xml:space="preserve"> be done manually.</w:t>
+        <w:t>After your extended abstract is accepted, you</w:t>
       </w:r>
     </w:p>
     <w:p>
       <w:pPr>
-        <w:pStyle w:val="Second-LevelHeadings"/>
-      </w:pPr>
-      <w:r>
-        <w:t>Page Numbering, Headers and Footers</w:t>
+        <w:pStyle w:val="BodyText"/>
+        <w:rPr>
+          <w:color w:val="FF0000"/>
+        </w:rPr>
+      </w:pPr>
+      <w:r>
+        <w:rPr>
+          <w:color w:val="FF0000"/>
+        </w:rPr>
+        <w:t>will need to insert the appropriate author names and paper</w:t>
       </w:r>
     </w:p>
     <w:p>
@@ -2316,7 +2370,25 @@
         <w:pStyle w:val="BodyText"/>
       </w:pPr>
       <w:r>
-        <w:t>Do not include headers, footers or page numbers in your submission. These will be added when the publications are assembled.</w:t>
+        <w:rPr>
+          <w:color w:val="FF0000"/>
+        </w:rPr>
+        <w:t xml:space="preserve">title in the copyright notice when submitting the camera-ready version. </w:t>
+      </w:r>
+      <w:r>
+        <w:t>For L</w:t>
+      </w:r>
+      <w:r>
+        <w:t>a</w:t>
+      </w:r>
+      <w:r>
+        <w:t>T</w:t>
+      </w:r>
+      <w:r>
+        <w:t>e</w:t>
+      </w:r>
+      <w:r>
+        <w:t>X users, this will be handled by the template automatically. For Word users, this has to be done manually.</w:t>
       </w:r>
     </w:p>
     <w:p>
@@ -2324,7 +2396,7 @@
         <w:pStyle w:val="Second-LevelHeadings"/>
       </w:pPr>
       <w:r>
-        <w:t>Line Numbers</w:t>
+        <w:t>Page Numbering, Headers and Footers</w:t>
       </w:r>
     </w:p>
     <w:p>
@@ -2332,372 +2404,91 @@
         <w:pStyle w:val="BodyText"/>
       </w:pPr>
       <w:r>
-        <w:t xml:space="preserve">Line numbers should be included in your originally submitted manuscript, for reference during reviewing. </w:t>
-      </w:r>
-      <w:r>
-        <w:rPr>
-          <w:color w:val="FF0000"/>
-        </w:rPr>
-        <w:t>However, after you</w:t>
-      </w:r>
-      <w:r>
-        <w:rPr>
-          <w:color w:val="FF0000"/>
-        </w:rPr>
-        <w:t>r</w:t>
-      </w:r>
-      <w:r>
-        <w:rPr>
-          <w:color w:val="FF0000"/>
-        </w:rPr>
-        <w:t xml:space="preserve"> paper is accepted, you must remove all line numbers from the final camera-ready version.</w:t>
-      </w:r>
-      <w:r>
-        <w:t xml:space="preserve"> This can be done in LaTeX by commenting out the command </w:t>
-      </w:r>
-      <w:r>
-        <w:rPr>
-          <w:rFonts w:ascii="Courier New" w:hAnsi="Courier New" w:cs="Courier New"/>
-        </w:rPr>
-        <w:t>\</w:t>
-      </w:r>
-      <w:proofErr w:type="spellStart"/>
-      <w:r>
-        <w:rPr>
-          <w:rFonts w:ascii="Courier New" w:hAnsi="Courier New" w:cs="Courier New"/>
-        </w:rPr>
-        <w:t>linenumber</w:t>
-      </w:r>
-      <w:r>
-        <w:rPr>
-          <w:rFonts w:ascii="Courier New" w:hAnsi="Courier New" w:cs="Courier New"/>
-        </w:rPr>
-        <w:t>s</w:t>
-      </w:r>
-      <w:proofErr w:type="spellEnd"/>
-      <w:r>
-        <w:t xml:space="preserve"> on Line 2</w:t>
-      </w:r>
-      <w:r>
-        <w:t>2</w:t>
-      </w:r>
-      <w:r>
-        <w:t>.</w:t>
-      </w:r>
-      <w:r>
-        <w:t xml:space="preserve"> This can be done in Microsoft Word by selecting Layout &gt; Line Numbers &gt; None.</w:t>
-      </w:r>
-      <w:r>
-        <w:t xml:space="preserve"> </w:t>
+        <w:t>Do not include headers, footers or page numbers in your submission. These will be added when the publications are assembled.</w:t>
       </w:r>
     </w:p>
     <w:p>
       <w:pPr>
-        <w:pStyle w:val="First-LevelHeadings"/>
-      </w:pPr>
-      <w:r>
-        <w:t>First level headings</w:t>
+        <w:pStyle w:val="Second-LevelHeadings"/>
+      </w:pPr>
+      <w:r>
+        <w:t>Line Numbers</w:t>
       </w:r>
     </w:p>
     <w:p>
       <w:pPr>
-        <w:pStyle w:val="BodyText"/>
-      </w:pPr>
-      <w:r>
-        <w:t>First level headings are in Times 10pt bold, centered with 1 line of space</w:t>
-      </w:r>
-      <w:r>
-        <w:t xml:space="preserve"> (12pt)</w:t>
-      </w:r>
-      <w:r>
-        <w:t xml:space="preserve"> above the section head, and 1/2 space </w:t>
-      </w:r>
-      <w:r>
-        <w:lastRenderedPageBreak/>
-        <w:t xml:space="preserve">(6pt) </w:t>
-      </w:r>
-      <w:r>
-        <w:t>below it. For a section header immediately followed by a subsection header, the space should be merged.</w:t>
+        <w:pStyle w:val="BodyTextwithIndent"/>
+        <w:ind w:firstLine="0"/>
+      </w:pPr>
+      <w:r>
+        <w:t xml:space="preserve">Line numbers should be included in your originally submitted manuscript, for reference during screening. </w:t>
+      </w:r>
+      <w:r>
+        <w:rPr>
+          <w:color w:val="FF0000"/>
+        </w:rPr>
+        <w:t xml:space="preserve">However, after your extended abstract is accepted, you must remove all line numbers from the final camera-ready version. </w:t>
+      </w:r>
+      <w:r>
+        <w:t xml:space="preserve">This can be done in </w:t>
+      </w:r>
+      <w:r>
+        <w:t>L</w:t>
+      </w:r>
+      <w:r>
+        <w:t>a</w:t>
+      </w:r>
+      <w:r>
+        <w:t>T</w:t>
+      </w:r>
+      <w:r>
+        <w:t>e</w:t>
+      </w:r>
+      <w:r>
+        <w:t xml:space="preserve">X </w:t>
+      </w:r>
+      <w:r>
+        <w:t>by commenting out the</w:t>
       </w:r>
     </w:p>
     <w:p>
       <w:pPr>
-        <w:pStyle w:val="Second-LevelHeadings"/>
-      </w:pPr>
-      <w:r>
-        <w:t>Second Level Headings</w:t>
+        <w:pStyle w:val="BodyTextwithIndent"/>
+        <w:ind w:firstLine="0"/>
+      </w:pPr>
+      <w:r>
+        <w:t xml:space="preserve">command </w:t>
+      </w:r>
+      <w:r>
+        <w:rPr>
+          <w:rFonts w:ascii="Courier New" w:hAnsi="Courier New" w:cs="Courier New"/>
+        </w:rPr>
+        <w:t>\linenumbers</w:t>
+      </w:r>
+      <w:r>
+        <w:t>. This can be done in Microsoft Word by selecting Layout &gt; Line Numbers &gt;</w:t>
       </w:r>
     </w:p>
     <w:p>
       <w:pPr>
-        <w:pStyle w:val="BodyText"/>
-      </w:pPr>
-      <w:r>
-        <w:t xml:space="preserve">Second level headings are in Times 10pt bold, flush left, with 1 line of space </w:t>
-      </w:r>
-      <w:r>
-        <w:t xml:space="preserve">(12pt) </w:t>
-      </w:r>
-      <w:r>
-        <w:t>above the section head, and 1/2 space</w:t>
-      </w:r>
-      <w:r>
-        <w:t xml:space="preserve"> (6pt)</w:t>
-      </w:r>
-      <w:r>
-        <w:t xml:space="preserve"> below it. The first letter of each significant word is capitalized.</w:t>
+        <w:pStyle w:val="BodyTextwithIndent"/>
+        <w:ind w:firstLine="0"/>
+      </w:pPr>
+      <w:r>
+        <w:t>None.</w:t>
       </w:r>
     </w:p>
     <w:p>
       <w:pPr>
-        <w:pStyle w:val="Third-LevelHeadinds"/>
-      </w:pPr>
-      <w:r>
-        <w:t>Third Level Headings</w:t>
-      </w:r>
+        <w:pStyle w:val="BodyTextwithIndent"/>
+        <w:ind w:firstLine="0"/>
+      </w:pPr>
     </w:p>
     <w:p>
       <w:pPr>
-        <w:pStyle w:val="BodyText"/>
-      </w:pPr>
-      <w:r>
-        <w:t>Third level headings are in Times 10pt italic, flush left, with 1/2 line of space</w:t>
-      </w:r>
-      <w:r>
-        <w:t xml:space="preserve"> (6pt)</w:t>
-      </w:r>
-      <w:r>
-        <w:t xml:space="preserve"> above the section head, and 1/2 space </w:t>
-      </w:r>
-      <w:r>
-        <w:t xml:space="preserve">(6pt) </w:t>
-      </w:r>
-      <w:r>
-        <w:t>below it. The first letter of each significant word is capitalized.</w:t>
-      </w:r>
-    </w:p>
-    <w:p>
-      <w:pPr>
         <w:pStyle w:val="BodyTextwithIndent"/>
-      </w:pPr>
-      <w:r>
-        <w:t>Using more than three levels of headings is highly discouraged.</w:t>
-      </w:r>
-    </w:p>
-    <w:p>
-      <w:pPr>
-        <w:pStyle w:val="First-LevelHeadings"/>
-      </w:pPr>
-      <w:r>
-        <w:t>Footnotes and Figures</w:t>
-      </w:r>
-    </w:p>
-    <w:p>
-      <w:pPr>
-        <w:pStyle w:val="Second-LevelHeadings"/>
-      </w:pPr>
-      <w:r>
-        <w:t>Footnotes</w:t>
-      </w:r>
-    </w:p>
-    <w:p>
-      <w:pPr>
-        <w:pStyle w:val="BodyText"/>
-      </w:pPr>
-      <w:r>
-        <w:t>Indicate footnotes with a number in the text.</w:t>
-      </w:r>
-      <w:r>
-        <w:rPr>
-          <w:rStyle w:val="FootnoteReference"/>
-        </w:rPr>
-        <w:footnoteReference w:id="1"/>
-      </w:r>
-      <w:r>
-        <w:t xml:space="preserve"> Use </w:t>
-      </w:r>
-      <w:r>
-        <w:rPr>
-          <w:rFonts w:hint="eastAsia"/>
-          <w:lang w:eastAsia="ja-JP"/>
-        </w:rPr>
-        <w:t>8</w:t>
-      </w:r>
-      <w:r>
-        <w:t>pt type for footnotes. Place the footnotes at the bottom of the page on which they appear. Precede the footnote with a 0.5pt horizontal rule.</w:t>
-      </w:r>
-    </w:p>
-    <w:p>
-      <w:pPr>
-        <w:pStyle w:val="Second-LevelHeadings"/>
-      </w:pPr>
-      <w:r>
-        <w:t>Figures, Tables, and Captions</w:t>
-      </w:r>
-    </w:p>
-    <w:p>
-      <w:pPr>
-        <w:pStyle w:val="BodyText"/>
-      </w:pPr>
-      <w:r>
-        <w:t xml:space="preserve">All </w:t>
-      </w:r>
-      <w:proofErr w:type="gramStart"/>
-      <w:r>
-        <w:t>artwork</w:t>
-      </w:r>
-      <w:proofErr w:type="gramEnd"/>
-      <w:r>
-        <w:t xml:space="preserve"> must be centered, neat, clean, and legible. All lines should be very dark for purposes of reproduction and </w:t>
-      </w:r>
-      <w:proofErr w:type="gramStart"/>
-      <w:r>
-        <w:t>art work</w:t>
-      </w:r>
-      <w:proofErr w:type="gramEnd"/>
-      <w:r>
-        <w:t xml:space="preserve"> should not be hand-drawn. The proceedings are not in color, and therefore all figures must make sense in black-and-white form. Figure and table numbers and captions always appear below the figure. Leave 1 line space between the figure or table and the caption. Each figure or table is numbered consecutively. Captions should be Times 10pt. Place tables/figures in text as close to the reference as possible. References to tables and figures should be capitalized, for example: see Figure 1 and Table 1. Figures and tables may extend across both columns to a maximum width of</w:t>
-      </w:r>
-      <w:r>
-        <w:rPr>
-          <w:rFonts w:hint="eastAsia"/>
-        </w:rPr>
-        <w:t xml:space="preserve"> </w:t>
-      </w:r>
-      <w:r>
-        <w:t>17.</w:t>
-      </w:r>
-      <w:r>
-        <w:rPr>
-          <w:rFonts w:hint="eastAsia"/>
-        </w:rPr>
-        <w:t>2</w:t>
-      </w:r>
-      <w:r>
-        <w:t>cm.</w:t>
-      </w:r>
-    </w:p>
-    <w:p>
-      <w:pPr>
-        <w:pStyle w:val="BodyTextwithIndent"/>
-      </w:pPr>
-    </w:p>
-    <w:p>
-      <w:r>
-        <w:rPr>
-          <w:noProof/>
-        </w:rPr>
-        <w:drawing>
-          <wp:inline distT="0" distB="0" distL="0" distR="0" wp14:anchorId="161BA36C" wp14:editId="17DDB594">
-            <wp:extent cx="2705100" cy="1910715"/>
-            <wp:effectExtent l="19050" t="19050" r="19050" b="13335"/>
-            <wp:docPr id="1" name="Picture 1" descr="ISMIR 2024 template test image"/>
-            <wp:cNvGraphicFramePr>
-              <a:graphicFrameLocks xmlns:a="http://schemas.openxmlformats.org/drawingml/2006/main" noChangeAspect="1"/>
-            </wp:cNvGraphicFramePr>
-            <a:graphic xmlns:a="http://schemas.openxmlformats.org/drawingml/2006/main">
-              <a:graphicData uri="http://schemas.openxmlformats.org/drawingml/2006/picture">
-                <pic:pic xmlns:pic="http://schemas.openxmlformats.org/drawingml/2006/picture">
-                  <pic:nvPicPr>
-                    <pic:cNvPr id="1" name="Picture 1" descr="ISMIR 2024 template test image"/>
-                    <pic:cNvPicPr>
-                      <a:picLocks noChangeAspect="1" noChangeArrowheads="1"/>
-                    </pic:cNvPicPr>
-                  </pic:nvPicPr>
-                  <pic:blipFill>
-                    <a:blip r:embed="rId11">
-                      <a:extLst>
-                        <a:ext uri="{28A0092B-C50C-407E-A947-70E740481C1C}">
-                          <a14:useLocalDpi xmlns:a14="http://schemas.microsoft.com/office/drawing/2010/main" val="0"/>
-                        </a:ext>
-                      </a:extLst>
-                    </a:blip>
-                    <a:srcRect/>
-                    <a:stretch>
-                      <a:fillRect/>
-                    </a:stretch>
-                  </pic:blipFill>
-                  <pic:spPr bwMode="auto">
-                    <a:xfrm>
-                      <a:off x="0" y="0"/>
-                      <a:ext cx="2705100" cy="1910715"/>
-                    </a:xfrm>
-                    <a:prstGeom prst="rect">
-                      <a:avLst/>
-                    </a:prstGeom>
-                    <a:noFill/>
-                    <a:ln w="3175" cmpd="sng">
-                      <a:solidFill>
-                        <a:srgbClr val="000000"/>
-                      </a:solidFill>
-                      <a:miter lim="800000"/>
-                      <a:headEnd/>
-                      <a:tailEnd/>
-                    </a:ln>
-                    <a:effectLst/>
-                  </pic:spPr>
-                </pic:pic>
-              </a:graphicData>
-            </a:graphic>
-          </wp:inline>
-        </w:drawing>
-      </w:r>
-    </w:p>
-    <w:p>
-      <w:pPr>
-        <w:pStyle w:val="Caption"/>
-      </w:pPr>
-      <w:r>
-        <w:rPr>
-          <w:b/>
-        </w:rPr>
-        <w:t xml:space="preserve">Figure </w:t>
-      </w:r>
-      <w:r>
-        <w:rPr>
-          <w:b/>
-        </w:rPr>
-        <w:fldChar w:fldCharType="begin"/>
-      </w:r>
-      <w:r>
-        <w:rPr>
-          <w:b/>
-        </w:rPr>
-        <w:instrText xml:space="preserve"> SEQ Ilustración \* ARABIC </w:instrText>
-      </w:r>
-      <w:r>
-        <w:rPr>
-          <w:b/>
-        </w:rPr>
-        <w:fldChar w:fldCharType="separate"/>
-      </w:r>
-      <w:r>
-        <w:rPr>
-          <w:b/>
-        </w:rPr>
-        <w:t>1</w:t>
-      </w:r>
-      <w:r>
-        <w:rPr>
-          <w:b/>
-        </w:rPr>
-        <w:fldChar w:fldCharType="end"/>
-      </w:r>
-      <w:r>
-        <w:rPr>
-          <w:b/>
-        </w:rPr>
-        <w:t>.</w:t>
-      </w:r>
-      <w:r>
-        <w:t xml:space="preserve"> Figure captions should be placed below the figure</w:t>
-      </w:r>
-      <w:r>
-        <w:rPr>
-          <w:rFonts w:hint="eastAsia"/>
-        </w:rPr>
-        <w:t>.</w:t>
-      </w:r>
+        <w:ind w:firstLine="0"/>
+      </w:pPr>
     </w:p>
     <w:p/>
     <w:tbl>
@@ -2730,6 +2521,7 @@
           </w:tcPr>
           <w:p>
             <w:r>
+              <w:lastRenderedPageBreak/>
               <w:t>String value</w:t>
             </w:r>
           </w:p>
@@ -2782,13 +2574,7 @@
               <w:rPr>
                 <w:lang w:eastAsia="ja-JP"/>
               </w:rPr>
-              <w:t>202</w:t>
-            </w:r>
-            <w:r>
-              <w:rPr>
-                <w:lang w:eastAsia="ja-JP"/>
-              </w:rPr>
-              <w:t>4</w:t>
+              <w:t>2024</w:t>
             </w:r>
           </w:p>
         </w:tc>
@@ -2855,7 +2641,7 @@
         <w:pStyle w:val="First-LevelHeadings"/>
       </w:pPr>
       <w:r>
-        <w:t>Equations</w:t>
+        <w:t>First level headings</w:t>
       </w:r>
     </w:p>
     <w:p>
@@ -2863,25 +2649,192 @@
         <w:pStyle w:val="BodyText"/>
       </w:pPr>
       <w:r>
-        <w:t>Equations should be placed on separate lines and numbered. The number should be on the right side, in parentheses</w:t>
-      </w:r>
-      <w:r>
-        <w:t xml:space="preserve">, as in </w:t>
-      </w:r>
-      <w:proofErr w:type="spellStart"/>
-      <w:r>
-        <w:t>Eqn</w:t>
-      </w:r>
-      <w:proofErr w:type="spellEnd"/>
-      <w:r>
-        <w:t xml:space="preserve"> (1)</w:t>
-      </w:r>
-      <w:r>
-        <w:t>.</w:t>
+        <w:t>First level headings are in Times 10pt bold, centered with 1 line of space</w:t>
+      </w:r>
+      <w:r>
+        <w:t xml:space="preserve"> (12pt)</w:t>
+      </w:r>
+      <w:r>
+        <w:t xml:space="preserve"> above the section head, and 1/2 space </w:t>
+      </w:r>
+      <w:r>
+        <w:t xml:space="preserve">(6pt) </w:t>
+      </w:r>
+      <w:r>
+        <w:t>below it. For a section header immediately followed by a subsection header, the space should be merged.</w:t>
       </w:r>
     </w:p>
     <w:p>
       <w:pPr>
+        <w:pStyle w:val="Second-LevelHeadings"/>
+      </w:pPr>
+      <w:r>
+        <w:t>Second Level Headings</w:t>
+      </w:r>
+    </w:p>
+    <w:p>
+      <w:pPr>
+        <w:pStyle w:val="BodyText"/>
+      </w:pPr>
+      <w:r>
+        <w:t xml:space="preserve">Second level headings are in Times 10pt bold, flush left, with 1 line of space </w:t>
+      </w:r>
+      <w:r>
+        <w:t xml:space="preserve">(12pt) </w:t>
+      </w:r>
+      <w:r>
+        <w:t>above the section head, and 1/2 space</w:t>
+      </w:r>
+      <w:r>
+        <w:t xml:space="preserve"> (6pt)</w:t>
+      </w:r>
+      <w:r>
+        <w:t xml:space="preserve"> below it. The first letter of each significant word is capitalized.</w:t>
+      </w:r>
+    </w:p>
+    <w:p>
+      <w:pPr>
+        <w:pStyle w:val="Third-LevelHeadinds"/>
+      </w:pPr>
+      <w:r>
+        <w:t xml:space="preserve">Third </w:t>
+      </w:r>
+      <w:r>
+        <w:t xml:space="preserve">and Further </w:t>
+      </w:r>
+      <w:r>
+        <w:t>Level Headings</w:t>
+      </w:r>
+    </w:p>
+    <w:p>
+      <w:pPr>
+        <w:pStyle w:val="BodyText"/>
+      </w:pPr>
+      <w:r>
+        <w:t>Third level headings are in Times 10pt italic, flush left, with 1/2 line of space</w:t>
+      </w:r>
+      <w:r>
+        <w:t xml:space="preserve"> (6pt)</w:t>
+      </w:r>
+      <w:r>
+        <w:t xml:space="preserve"> above the section head, and 1/2 space </w:t>
+      </w:r>
+      <w:r>
+        <w:t xml:space="preserve">(6pt) </w:t>
+      </w:r>
+      <w:r>
+        <w:t>below it. The first letter of each significant word is capitalized.</w:t>
+      </w:r>
+    </w:p>
+    <w:p>
+      <w:pPr>
+        <w:pStyle w:val="BodyTextwithIndent"/>
+      </w:pPr>
+      <w:r>
+        <w:t>Using more than three levels of headings is highly discouraged.</w:t>
+      </w:r>
+    </w:p>
+    <w:p>
+      <w:pPr>
+        <w:pStyle w:val="First-LevelHeadings"/>
+      </w:pPr>
+      <w:r>
+        <w:t>Footnotes and Figures</w:t>
+      </w:r>
+    </w:p>
+    <w:p>
+      <w:pPr>
+        <w:pStyle w:val="Second-LevelHeadings"/>
+      </w:pPr>
+      <w:r>
+        <w:t>Footnotes</w:t>
+      </w:r>
+    </w:p>
+    <w:p>
+      <w:pPr>
+        <w:pStyle w:val="BodyText"/>
+      </w:pPr>
+      <w:r>
+        <w:t>Indicate footnotes with a number in the text.</w:t>
+      </w:r>
+      <w:r>
+        <w:rPr>
+          <w:rStyle w:val="FootnoteReference"/>
+        </w:rPr>
+        <w:footnoteReference w:id="1"/>
+      </w:r>
+      <w:r>
+        <w:t xml:space="preserve"> Use </w:t>
+      </w:r>
+      <w:r>
+        <w:rPr>
+          <w:rFonts w:hint="eastAsia"/>
+          <w:lang w:eastAsia="ja-JP"/>
+        </w:rPr>
+        <w:t>8</w:t>
+      </w:r>
+      <w:r>
+        <w:t>pt type for footnotes. Place the footnotes at the bottom of the page on which they appear. Precede the footnote with a 0.5pt horizontal rule.</w:t>
+      </w:r>
+    </w:p>
+    <w:p>
+      <w:pPr>
+        <w:pStyle w:val="Second-LevelHeadings"/>
+      </w:pPr>
+      <w:r>
+        <w:t>Figures, Tables, and Captions</w:t>
+      </w:r>
+    </w:p>
+    <w:p>
+      <w:pPr>
+        <w:pStyle w:val="BodyText"/>
+      </w:pPr>
+      <w:r>
+        <w:t>All artwork must be centered, neat, clean, and legible. All lines should be very dark for purposes of reproduction and art work should not be hand-drawn. The proceedings are not in color, and therefore all figures must make sense in black-and-white form. Figure and table numbers and captions always appear below the figure. Leave 1 line space between the figure or table and the caption. Each figure or table is numbered consecutively. Captions should be Times 10pt. Place tables/figures in text as close to the reference as possible. References to tables and figures should be capitalized, for example: see Figure 1 and Table 1. Figures and tables may extend across both columns to a maximum width of</w:t>
+      </w:r>
+      <w:r>
+        <w:rPr>
+          <w:rFonts w:hint="eastAsia"/>
+        </w:rPr>
+        <w:t xml:space="preserve"> </w:t>
+      </w:r>
+      <w:r>
+        <w:t>17.</w:t>
+      </w:r>
+      <w:r>
+        <w:rPr>
+          <w:rFonts w:hint="eastAsia"/>
+        </w:rPr>
+        <w:t>2</w:t>
+      </w:r>
+      <w:r>
+        <w:t>cm.</w:t>
+      </w:r>
+    </w:p>
+    <w:p>
+      <w:pPr>
+        <w:pStyle w:val="First-LevelHeadings"/>
+      </w:pPr>
+      <w:r>
+        <w:t>Equations</w:t>
+      </w:r>
+    </w:p>
+    <w:p>
+      <w:pPr>
+        <w:pStyle w:val="BodyText"/>
+      </w:pPr>
+      <w:r>
+        <w:t>Equations should be placed on separate lines and numbered. The number should be on the right side, in parentheses</w:t>
+      </w:r>
+      <w:r>
+        <w:t>, as in Eqn (1)</w:t>
+      </w:r>
+      <w:r>
+        <w:t>.</w:t>
+      </w:r>
+    </w:p>
+    <w:p>
+      <w:pPr>
         <w:pStyle w:val="EquationISMIR"/>
         <w:rPr>
           <w:lang w:eastAsia="ja-JP"/>
@@ -2892,7 +2845,7 @@
           <w:noProof/>
           <w:position w:val="-2"/>
         </w:rPr>
-        <w:object w:dxaOrig="700" w:dyaOrig="260" w14:anchorId="2A9D474C">
+        <w:object w:dxaOrig="700" w:dyaOrig="260" w14:anchorId="26ED24D7">
           <v:shapetype id="_x0000_t75" coordsize="21600,21600" o:spt="75" o:preferrelative="t" path="m@4@5l@4@11@9@11@9@5xe" filled="f" stroked="f">
             <v:stroke joinstyle="miter"/>
             <v:formulas>
@@ -2912,10 +2865,10 @@
             <v:path o:extrusionok="f" gradientshapeok="t" o:connecttype="rect"/>
             <o:lock v:ext="edit" aspectratio="t"/>
           </v:shapetype>
-          <v:shape id="_x0000_i1025" type="#_x0000_t75" alt="" style="width:34.85pt;height:13pt;mso-width-percent:0;mso-height-percent:0;mso-width-percent:0;mso-height-percent:0" o:ole="">
+          <v:shape id="_x0000_i1025" type="#_x0000_t75" alt="" style="width:35pt;height:12.85pt;mso-width-percent:0;mso-height-percent:0;mso-width-percent:0;mso-height-percent:0" o:ole="">
             <v:imagedata r:id="rId12" o:title=""/>
           </v:shape>
-          <o:OLEObject Type="Embed" ProgID="Equation.3" ShapeID="_x0000_i1025" DrawAspect="Content" ObjectID="_1781077399" r:id="rId13"/>
+          <o:OLEObject Type="Embed" ProgID="Equation.3" ShapeID="_x0000_i1025" DrawAspect="Content" ObjectID="_1781343157" r:id="rId13"/>
         </w:object>
       </w:r>
       <w:r>
@@ -2923,6 +2876,132 @@
       </w:r>
       <w:r>
         <w:t>(1)</w:t>
+      </w:r>
+    </w:p>
+    <w:p>
+      <w:pPr>
+        <w:pStyle w:val="BodyTextwithIndent"/>
+        <w:ind w:firstLine="0"/>
+      </w:pPr>
+    </w:p>
+    <w:p>
+      <w:pPr>
+        <w:jc w:val="center"/>
+      </w:pPr>
+      <w:r>
+        <w:rPr>
+          <w:noProof/>
+        </w:rPr>
+        <w:drawing>
+          <wp:inline distT="0" distB="0" distL="0" distR="0" wp14:anchorId="161BA36C" wp14:editId="03BAEB29">
+            <wp:extent cx="2705100" cy="1910715"/>
+            <wp:effectExtent l="19050" t="19050" r="19050" b="13335"/>
+            <wp:docPr id="1" name="Picture 1" descr="ISMIR 2024 LBD template test image"/>
+            <wp:cNvGraphicFramePr>
+              <a:graphicFrameLocks xmlns:a="http://schemas.openxmlformats.org/drawingml/2006/main" noChangeAspect="1"/>
+            </wp:cNvGraphicFramePr>
+            <a:graphic xmlns:a="http://schemas.openxmlformats.org/drawingml/2006/main">
+              <a:graphicData uri="http://schemas.openxmlformats.org/drawingml/2006/picture">
+                <pic:pic xmlns:pic="http://schemas.openxmlformats.org/drawingml/2006/picture">
+                  <pic:nvPicPr>
+                    <pic:cNvPr id="1" name="Picture 1" descr="ISMIR 2024 LBD template test image"/>
+                    <pic:cNvPicPr>
+                      <a:picLocks noChangeAspect="1" noChangeArrowheads="1"/>
+                    </pic:cNvPicPr>
+                  </pic:nvPicPr>
+                  <pic:blipFill>
+                    <a:blip r:embed="rId14">
+                      <a:extLst>
+                        <a:ext uri="{28A0092B-C50C-407E-A947-70E740481C1C}">
+                          <a14:useLocalDpi xmlns:a14="http://schemas.microsoft.com/office/drawing/2010/main" val="0"/>
+                        </a:ext>
+                      </a:extLst>
+                    </a:blip>
+                    <a:srcRect/>
+                    <a:stretch>
+                      <a:fillRect/>
+                    </a:stretch>
+                  </pic:blipFill>
+                  <pic:spPr bwMode="auto">
+                    <a:xfrm>
+                      <a:off x="0" y="0"/>
+                      <a:ext cx="2705100" cy="1910715"/>
+                    </a:xfrm>
+                    <a:prstGeom prst="rect">
+                      <a:avLst/>
+                    </a:prstGeom>
+                    <a:noFill/>
+                    <a:ln w="3175" cmpd="sng">
+                      <a:solidFill>
+                        <a:srgbClr val="000000"/>
+                      </a:solidFill>
+                      <a:miter lim="800000"/>
+                      <a:headEnd/>
+                      <a:tailEnd/>
+                    </a:ln>
+                    <a:effectLst/>
+                  </pic:spPr>
+                </pic:pic>
+              </a:graphicData>
+            </a:graphic>
+          </wp:inline>
+        </w:drawing>
+      </w:r>
+    </w:p>
+    <w:p>
+      <w:pPr>
+        <w:pStyle w:val="Caption"/>
+      </w:pPr>
+      <w:r>
+        <w:rPr>
+          <w:b/>
+        </w:rPr>
+        <w:t xml:space="preserve">Figure </w:t>
+      </w:r>
+      <w:r>
+        <w:rPr>
+          <w:b/>
+        </w:rPr>
+        <w:fldChar w:fldCharType="begin"/>
+      </w:r>
+      <w:r>
+        <w:rPr>
+          <w:b/>
+        </w:rPr>
+        <w:instrText xml:space="preserve"> SEQ Ilustración \* ARABIC </w:instrText>
+      </w:r>
+      <w:r>
+        <w:rPr>
+          <w:b/>
+        </w:rPr>
+        <w:fldChar w:fldCharType="separate"/>
+      </w:r>
+      <w:r>
+        <w:rPr>
+          <w:b/>
+        </w:rPr>
+        <w:t>1</w:t>
+      </w:r>
+      <w:r>
+        <w:rPr>
+          <w:b/>
+        </w:rPr>
+        <w:fldChar w:fldCharType="end"/>
+      </w:r>
+      <w:r>
+        <w:rPr>
+          <w:b/>
+        </w:rPr>
+        <w:t>.</w:t>
+      </w:r>
+      <w:r>
+        <w:t xml:space="preserve"> Figure captions should be placed below the figure</w:t>
+      </w:r>
+      <w:r>
+        <w:rPr>
+          <w:rFonts w:hint="eastAsia"/>
+        </w:rPr>
+        <w:t>.</w:t>
       </w:r>
     </w:p>
     <w:p>
@@ -3030,147 +3109,6 @@
         <w:t>.</w:t>
       </w:r>
     </w:p>
-    <w:p>
-      <w:pPr>
-        <w:pStyle w:val="BodyTextwithIndent"/>
-        <w:rPr>
-          <w:color w:val="FF0000"/>
-        </w:rPr>
-      </w:pPr>
-      <w:r>
-        <w:rPr>
-          <w:color w:val="FF0000"/>
-        </w:rPr>
-        <w:t xml:space="preserve">As submission is double blind, refer to your own published work in the third person. That is, use “In the previous work of [2],” not “In our previous work [2].” If you cite other </w:t>
-      </w:r>
-      <w:proofErr w:type="gramStart"/>
-      <w:r>
-        <w:rPr>
-          <w:color w:val="FF0000"/>
-        </w:rPr>
-        <w:t>papers</w:t>
-      </w:r>
-      <w:proofErr w:type="gramEnd"/>
-      <w:r>
-        <w:rPr>
-          <w:color w:val="FF0000"/>
-        </w:rPr>
-        <w:t xml:space="preserve"> you have authored</w:t>
-      </w:r>
-      <w:r>
-        <w:rPr>
-          <w:color w:val="FF0000"/>
-        </w:rPr>
-        <w:t xml:space="preserve"> that are not widely available (e.g., a journal paper under review), use anonymous author names in the citation </w:t>
-      </w:r>
-      <w:r>
-        <w:rPr>
-          <w:color w:val="FF0000"/>
-        </w:rPr>
-        <w:t>(</w:t>
-      </w:r>
-      <w:r>
-        <w:rPr>
-          <w:color w:val="FF0000"/>
-        </w:rPr>
-        <w:t>e.g., an author of the form “A. Anonymous”</w:t>
-      </w:r>
-      <w:r>
-        <w:rPr>
-          <w:color w:val="FF0000"/>
-        </w:rPr>
-        <w:t>).</w:t>
-      </w:r>
-    </w:p>
-    <w:p>
-      <w:pPr>
-        <w:pStyle w:val="First-LevelHeadings"/>
-      </w:pPr>
-      <w:bookmarkStart w:id="2" w:name="OLE_LINK1"/>
-      <w:bookmarkStart w:id="3" w:name="OLE_LINK2"/>
-      <w:bookmarkStart w:id="4" w:name="OLE_LINK3"/>
-      <w:r>
-        <w:t>Acknowledgements</w:t>
-      </w:r>
-    </w:p>
-    <w:p>
-      <w:pPr>
-        <w:pStyle w:val="BodyText"/>
-      </w:pPr>
-      <w:r>
-        <w:rPr>
-          <w:b/>
-          <w:bCs/>
-        </w:rPr>
-        <w:t xml:space="preserve">Do not include in your submission, only in your </w:t>
-      </w:r>
-      <w:proofErr w:type="gramStart"/>
-      <w:r>
-        <w:rPr>
-          <w:b/>
-          <w:bCs/>
-        </w:rPr>
-        <w:t>camera ready</w:t>
-      </w:r>
-      <w:proofErr w:type="gramEnd"/>
-      <w:r>
-        <w:rPr>
-          <w:b/>
-          <w:bCs/>
-        </w:rPr>
-        <w:t xml:space="preserve"> version</w:t>
-      </w:r>
-      <w:r>
-        <w:t xml:space="preserve">. This section can be used to refer to any individuals or organizations that should be acknowledged in this paper. This section does </w:t>
-      </w:r>
-      <w:r>
-        <w:rPr>
-          <w:i/>
-          <w:iCs/>
-        </w:rPr>
-        <w:t xml:space="preserve">not </w:t>
-      </w:r>
-      <w:r>
-        <w:t>count towards the page limit for scientific content.</w:t>
-      </w:r>
-    </w:p>
-    <w:p>
-      <w:pPr>
-        <w:pStyle w:val="First-LevelHeadings"/>
-      </w:pPr>
-      <w:r>
-        <w:t>Ethics Statement</w:t>
-      </w:r>
-    </w:p>
-    <w:p>
-      <w:pPr>
-        <w:pStyle w:val="BodyText"/>
-      </w:pPr>
-      <w:r>
-        <w:t xml:space="preserve">This optional section can be used to provide additional ethical considerations related to your </w:t>
-      </w:r>
-      <w:proofErr w:type="gramStart"/>
-      <w:r>
-        <w:t>paper, and</w:t>
-      </w:r>
-      <w:proofErr w:type="gramEnd"/>
-      <w:r>
-        <w:t xml:space="preserve"> can be included both at submission time and in your camera ready version. See the Call for Papers for details. This section does </w:t>
-      </w:r>
-      <w:r>
-        <w:rPr>
-          <w:i/>
-          <w:iCs/>
-        </w:rPr>
-        <w:t xml:space="preserve">not </w:t>
-      </w:r>
-      <w:r>
-        <w:t>count towards the page limit for scientific content.</w:t>
-      </w:r>
-    </w:p>
-    <w:bookmarkEnd w:id="2"/>
-    <w:bookmarkEnd w:id="3"/>
-    <w:bookmarkEnd w:id="4"/>
     <w:p>
       <w:pPr>
         <w:pStyle w:val="First-LevelHeadings"/>
@@ -3189,7 +3127,7 @@
         <w:spacing w:after="120"/>
         <w:ind w:left="425" w:hanging="425"/>
       </w:pPr>
-      <w:bookmarkStart w:id="5" w:name="_Hlk40789248"/>
+      <w:bookmarkStart w:id="1" w:name="_Hlk40789248"/>
       <w:r>
         <w:t>A. Author and B</w:t>
       </w:r>
@@ -3228,7 +3166,7 @@
         <w:t>, Suzhou, China, 2017, pp. 111–117.</w:t>
       </w:r>
     </w:p>
-    <w:bookmarkEnd w:id="5"/>
+    <w:bookmarkEnd w:id="1"/>
     <w:p>
       <w:pPr>
         <w:pStyle w:val="BodyText"/>
@@ -3374,7 +3312,6 @@
         <w:rPr>
           <w:lang w:eastAsia="ja-JP"/>
         </w:rPr>
-        <w:lastRenderedPageBreak/>
         <w:t>O. Person,</w:t>
       </w:r>
       <w:r>
@@ -3493,7 +3430,6 @@
       <w:type w:val="continuous"/>
       <w:pgSz w:w="11907" w:h="16840" w:code="9"/>
       <w:pgMar w:top="1134" w:right="1077" w:bottom="1418" w:left="1077" w:header="720" w:footer="964" w:gutter="0"/>
-      <w:lnNumType w:countBy="1" w:distance="57" w:restart="continuous"/>
       <w:cols w:num="2" w:space="455"/>
       <w:docGrid w:linePitch="272"/>
     </w:sectPr>
@@ -5677,58 +5613,58 @@
       </w:rPr>
     </w:lvl>
   </w:abstractNum>
-  <w:num w:numId="1" w16cid:durableId="88280044">
+  <w:num w:numId="1" w16cid:durableId="726996401">
     <w:abstractNumId w:val="0"/>
   </w:num>
-  <w:num w:numId="2" w16cid:durableId="1891724323">
+  <w:num w:numId="2" w16cid:durableId="11885650">
     <w:abstractNumId w:val="17"/>
   </w:num>
-  <w:num w:numId="3" w16cid:durableId="550308130">
+  <w:num w:numId="3" w16cid:durableId="1187595403">
     <w:abstractNumId w:val="8"/>
   </w:num>
-  <w:num w:numId="4" w16cid:durableId="1267036259">
+  <w:num w:numId="4" w16cid:durableId="1993481225">
     <w:abstractNumId w:val="13"/>
   </w:num>
-  <w:num w:numId="5" w16cid:durableId="2138522905">
+  <w:num w:numId="5" w16cid:durableId="294876914">
     <w:abstractNumId w:val="6"/>
   </w:num>
-  <w:num w:numId="6" w16cid:durableId="1660648082">
+  <w:num w:numId="6" w16cid:durableId="37827980">
     <w:abstractNumId w:val="7"/>
   </w:num>
-  <w:num w:numId="7" w16cid:durableId="1305430302">
+  <w:num w:numId="7" w16cid:durableId="799033459">
     <w:abstractNumId w:val="2"/>
   </w:num>
-  <w:num w:numId="8" w16cid:durableId="406617352">
+  <w:num w:numId="8" w16cid:durableId="1440955265">
     <w:abstractNumId w:val="15"/>
   </w:num>
-  <w:num w:numId="9" w16cid:durableId="625350127">
+  <w:num w:numId="9" w16cid:durableId="23795559">
     <w:abstractNumId w:val="9"/>
   </w:num>
-  <w:num w:numId="10" w16cid:durableId="351763062">
+  <w:num w:numId="10" w16cid:durableId="204294775">
     <w:abstractNumId w:val="1"/>
   </w:num>
-  <w:num w:numId="11" w16cid:durableId="965045509">
+  <w:num w:numId="11" w16cid:durableId="370963074">
     <w:abstractNumId w:val="14"/>
   </w:num>
-  <w:num w:numId="12" w16cid:durableId="1792941680">
+  <w:num w:numId="12" w16cid:durableId="1466267573">
     <w:abstractNumId w:val="16"/>
   </w:num>
-  <w:num w:numId="13" w16cid:durableId="1660115770">
+  <w:num w:numId="13" w16cid:durableId="1461413585">
     <w:abstractNumId w:val="3"/>
   </w:num>
-  <w:num w:numId="14" w16cid:durableId="959803771">
+  <w:num w:numId="14" w16cid:durableId="1092580603">
     <w:abstractNumId w:val="11"/>
   </w:num>
-  <w:num w:numId="15" w16cid:durableId="1214807829">
+  <w:num w:numId="15" w16cid:durableId="1357345394">
     <w:abstractNumId w:val="5"/>
   </w:num>
-  <w:num w:numId="16" w16cid:durableId="2082367594">
+  <w:num w:numId="16" w16cid:durableId="947005730">
     <w:abstractNumId w:val="18"/>
   </w:num>
-  <w:num w:numId="17" w16cid:durableId="1867256660">
+  <w:num w:numId="17" w16cid:durableId="233590870">
     <w:abstractNumId w:val="12"/>
   </w:num>
-  <w:num w:numId="18" w16cid:durableId="1405105771">
+  <w:num w:numId="18" w16cid:durableId="1480995164">
     <w:abstractNumId w:val="1"/>
     <w:lvlOverride w:ilvl="0">
       <w:startOverride w:val="1"/>
@@ -5758,11 +5694,14 @@
       <w:startOverride w:val="1"/>
     </w:lvlOverride>
   </w:num>
-  <w:num w:numId="19" w16cid:durableId="21589603">
+  <w:num w:numId="19" w16cid:durableId="184944863">
     <w:abstractNumId w:val="10"/>
   </w:num>
-  <w:num w:numId="20" w16cid:durableId="671178484">
+  <w:num w:numId="20" w16cid:durableId="1494376744">
     <w:abstractNumId w:val="4"/>
+  </w:num>
+  <w:num w:numId="21" w16cid:durableId="1644309074">
+    <w:abstractNumId w:val="0"/>
   </w:num>
 </w:numbering>
 </file>

</xml_diff>